<commit_message>
finished task 2 on the report
</commit_message>
<xml_diff>
--- a/iv1351-report-Lucas_Larsson.docx
+++ b/iv1351-report-Lucas_Larsson.docx
@@ -7757,202 +7757,102 @@
     </w:p>
     <w:p>
       <w:pPr>
-        <w:jc w:val="both"/>
-        <w:rPr>
-          <w:w w:val="115"/>
-        </w:rPr>
-      </w:pPr>
-      <w:r>
-        <w:rPr>
-          <w:w w:val="115"/>
-        </w:rPr>
-        <w:t xml:space="preserve">The “has_siblling”attribute contains a Boolean value representing if the student/applicant has sibling, and is so they are entitled for discount, this modeling not </w:t>
+        <w:pStyle w:val="BodyText"/>
+        <w:jc w:val="both"/>
+      </w:pPr>
+      <w:r>
+        <w:rPr>
+          <w:w w:val="115"/>
+        </w:rPr>
+        <w:t>The</w:t>
+      </w:r>
+      <w:r>
+        <w:rPr>
+          <w:w w:val="115"/>
+        </w:rPr>
+        <w:t xml:space="preserve"> </w:t>
+      </w:r>
+      <w:proofErr w:type="spellStart"/>
+      <w:r>
+        <w:rPr>
+          <w:w w:val="115"/>
+        </w:rPr>
+        <w:t>has_siblling</w:t>
+      </w:r>
+      <w:proofErr w:type="spellEnd"/>
+      <w:r>
+        <w:rPr>
+          <w:w w:val="115"/>
+        </w:rPr>
+        <w:t xml:space="preserve"> </w:t>
+      </w:r>
+      <w:r>
+        <w:rPr>
+          <w:w w:val="115"/>
+        </w:rPr>
+        <w:t>attribute contains a</w:t>
+      </w:r>
+      <w:r>
+        <w:rPr>
+          <w:w w:val="115"/>
+        </w:rPr>
+        <w:t xml:space="preserve"> integer value representing sibling count, where a student get discount percentage depending on the sibling count</w:t>
+      </w:r>
+      <w:r>
+        <w:rPr>
+          <w:w w:val="115"/>
+        </w:rPr>
+        <w:t xml:space="preserve">, this modeling not render </w:t>
       </w:r>
       <w:r>
         <w:rPr>
           <w:w w:val="115"/>
         </w:rPr>
         <w:lastRenderedPageBreak/>
-        <w:t xml:space="preserve">render the task easier, it is rather build on real world </w:t>
-      </w:r>
-      <w:r>
-        <w:rPr>
-          <w:w w:val="115"/>
-        </w:rPr>
-        <w:t xml:space="preserve">application, if you are a member of a school/ gym it is often that you can get a discount if two persons from the same house-hold are members, so it is reasonable to assume the same for this situation. </w:t>
-      </w:r>
-    </w:p>
-    <w:p>
-      <w:pPr>
-        <w:jc w:val="both"/>
-        <w:rPr>
-          <w:w w:val="115"/>
-        </w:rPr>
-      </w:pPr>
-      <w:r>
-        <w:rPr>
-          <w:w w:val="115"/>
-        </w:rPr>
-        <w:t xml:space="preserve"> </w:t>
-      </w:r>
+        <w:t xml:space="preserve">the </w:t>
+      </w:r>
+      <w:r>
+        <w:t xml:space="preserve">task easier, it is rather build on real world </w:t>
+      </w:r>
+      <w:r>
+        <w:t>application, if you are a member of a school/ gym it is often that you can get a discount if two persons from the same house-hold are members, so it is reasonable to assume the same for this situation.</w:t>
+      </w:r>
+      <w:r>
+        <w:t xml:space="preserve"> </w:t>
+      </w:r>
+    </w:p>
+    <w:p>
+      <w:pPr>
+        <w:pStyle w:val="BodyText"/>
+        <w:ind w:firstLine="105"/>
+        <w:jc w:val="both"/>
+        <w:rPr>
+          <w:w w:val="115"/>
+        </w:rPr>
+      </w:pPr>
+      <w:r>
+        <w:t>The skill_ level attribute is represented with a string which can hold the three levels a student/ applicant can have beginner</w:t>
+      </w:r>
+      <w:r>
+        <w:t xml:space="preserve">, </w:t>
+      </w:r>
+      <w:r>
+        <w:t>intermediate and advanced.</w:t>
+      </w:r>
+    </w:p>
+    <w:p>
+      <w:pPr>
+        <w:jc w:val="both"/>
+        <w:rPr>
+          <w:w w:val="115"/>
+        </w:rPr>
+      </w:pPr>
       <w:r>
         <w:rPr>
           <w:w w:val="115"/>
         </w:rPr>
         <w:tab/>
       </w:r>
-      <w:r>
-        <w:rPr>
-          <w:w w:val="115"/>
-        </w:rPr>
-        <w:t>The skill_ level attribute is represented with a</w:t>
-      </w:r>
-      <w:r>
-        <w:rPr>
-          <w:w w:val="115"/>
-        </w:rPr>
-        <w:t xml:space="preserve"> string which can hold the three levels a student/ applicant can have</w:t>
-      </w:r>
-      <w:r>
-        <w:rPr>
-          <w:w w:val="115"/>
-        </w:rPr>
-        <w:t xml:space="preserve"> beginner</w:t>
-      </w:r>
-      <w:r>
-        <w:rPr>
-          <w:w w:val="115"/>
-        </w:rPr>
-        <w:t xml:space="preserve">, </w:t>
-      </w:r>
-      <w:r>
-        <w:rPr>
-          <w:w w:val="115"/>
-        </w:rPr>
-        <w:t>intermediate</w:t>
-      </w:r>
-      <w:r>
-        <w:rPr>
-          <w:w w:val="115"/>
-        </w:rPr>
-        <w:t xml:space="preserve"> and</w:t>
-      </w:r>
-      <w:r>
-        <w:rPr>
-          <w:w w:val="115"/>
-        </w:rPr>
-        <w:t xml:space="preserve"> advanced</w:t>
-      </w:r>
-      <w:r>
-        <w:rPr>
-          <w:w w:val="115"/>
-        </w:rPr>
-        <w:t>.</w:t>
-      </w:r>
-    </w:p>
-    <w:p>
-      <w:pPr>
-        <w:jc w:val="both"/>
-        <w:rPr>
-          <w:w w:val="115"/>
-        </w:rPr>
-      </w:pPr>
-      <w:r>
-        <w:rPr>
-          <w:w w:val="115"/>
-        </w:rPr>
-        <w:tab/>
-      </w:r>
-    </w:p>
-    <w:p>
-      <w:pPr>
-        <w:rPr>
-          <w:rFonts w:ascii="Times New Roman" w:eastAsia="Times New Roman" w:hAnsi="Times New Roman" w:cs="Times New Roman"/>
-          <w:sz w:val="24"/>
-          <w:szCs w:val="24"/>
-          <w:lang w:val="en-SE" w:eastAsia="en-GB"/>
-        </w:rPr>
-      </w:pPr>
-      <w:r>
-        <w:rPr>
-          <w:w w:val="115"/>
-        </w:rPr>
-        <w:tab/>
-      </w:r>
-    </w:p>
-    <w:p>
-      <w:pPr>
-        <w:jc w:val="both"/>
-        <w:rPr>
-          <w:w w:val="115"/>
-        </w:rPr>
-      </w:pPr>
-      <w:r>
-        <w:rPr>
-          <w:w w:val="115"/>
-        </w:rPr>
-        <w:t xml:space="preserve"> </w:t>
-      </w:r>
-    </w:p>
-    <w:p>
-      <w:pPr>
-        <w:jc w:val="both"/>
-        <w:rPr>
-          <w:w w:val="115"/>
-        </w:rPr>
-      </w:pPr>
-      <w:r>
-        <w:rPr>
-          <w:w w:val="115"/>
-        </w:rPr>
-        <w:tab/>
-        <w:t xml:space="preserve">   </w:t>
-      </w:r>
-    </w:p>
-    <w:p>
-      <w:pPr>
-        <w:jc w:val="both"/>
-        <w:rPr>
-          <w:w w:val="115"/>
-        </w:rPr>
-      </w:pPr>
-    </w:p>
-    <w:p>
-      <w:pPr>
-        <w:jc w:val="both"/>
-        <w:rPr>
-          <w:w w:val="110"/>
-        </w:rPr>
-      </w:pPr>
-    </w:p>
-    <w:p>
-      <w:pPr>
-        <w:pStyle w:val="BodyText"/>
-        <w:spacing w:line="211" w:lineRule="auto"/>
-        <w:ind w:left="1036" w:hanging="931"/>
-        <w:jc w:val="both"/>
-        <w:rPr>
-          <w:w w:val="115"/>
-        </w:rPr>
-      </w:pPr>
-    </w:p>
-    <w:p>
-      <w:pPr>
-        <w:pStyle w:val="BodyText"/>
-        <w:spacing w:before="33" w:line="206" w:lineRule="auto"/>
-        <w:ind w:right="103"/>
-        <w:jc w:val="both"/>
-        <w:rPr>
-          <w:w w:val="110"/>
-        </w:rPr>
-      </w:pPr>
-    </w:p>
-    <w:p>
-      <w:pPr>
-        <w:rPr>
-          <w:w w:val="110"/>
-        </w:rPr>
-      </w:pPr>
     </w:p>
     <w:p>
       <w:pPr>
@@ -8006,21 +7906,25 @@
         <w:rPr>
           <w:w w:val="110"/>
         </w:rPr>
-        <w:t xml:space="preserve">Worth to mention that the author thinks that task 2 and three should be combined into one bigger part, since after creating the model shown in figure 2 and starting on the third task a lot of changes were made that impacted the design to the point that it is not the same design </w:t>
-      </w:r>
-      <w:proofErr w:type="gramStart"/>
-      <w:r>
-        <w:rPr>
-          <w:w w:val="110"/>
-        </w:rPr>
-        <w:t>any more</w:t>
-      </w:r>
-      <w:proofErr w:type="gramEnd"/>
-      <w:r>
-        <w:rPr>
-          <w:w w:val="110"/>
-        </w:rPr>
-        <w:t xml:space="preserve">, </w:t>
+        <w:t xml:space="preserve">Task 2 is about building the data base that is going to be used in task 3, but after working on the project the I think they </w:t>
+      </w:r>
+      <w:r>
+        <w:rPr>
+          <w:w w:val="110"/>
+        </w:rPr>
+        <w:t xml:space="preserve">should be combined into one bigger part, since after creating the model shown in figure 2 and starting on the third task a lot of changes were made that impacted the design to the point that it is not the same design any more, </w:t>
+      </w:r>
+      <w:r>
+        <w:rPr>
+          <w:w w:val="110"/>
+        </w:rPr>
+        <w:t>where I needed to go back to Task 2 and change it</w:t>
+      </w:r>
+      <w:r>
+        <w:rPr>
+          <w:w w:val="110"/>
+        </w:rPr>
+        <w:t>.</w:t>
       </w:r>
     </w:p>
     <w:p>
@@ -8036,182 +7940,535 @@
     </w:p>
     <w:p>
       <w:pPr>
-        <w:spacing w:line="208" w:lineRule="auto"/>
-        <w:ind w:left="105" w:right="104"/>
-        <w:jc w:val="both"/>
-        <w:rPr>
-          <w:w w:val="115"/>
-        </w:rPr>
-      </w:pPr>
-      <w:r>
-        <w:rPr>
-          <w:w w:val="115"/>
-        </w:rPr>
-        <w:t xml:space="preserve">As mentioned before datatypes are the </w:t>
-      </w:r>
-      <w:proofErr w:type="spellStart"/>
-      <w:r>
-        <w:rPr>
-          <w:w w:val="115"/>
-        </w:rPr>
-        <w:t>clinets</w:t>
-      </w:r>
-      <w:proofErr w:type="spellEnd"/>
-      <w:r>
-        <w:rPr>
-          <w:w w:val="115"/>
-        </w:rPr>
-        <w:t xml:space="preserve"> responsibility, as in personal number and </w:t>
-      </w:r>
-      <w:proofErr w:type="spellStart"/>
-      <w:r>
-        <w:rPr>
-          <w:w w:val="115"/>
-        </w:rPr>
-        <w:t>idenntifications</w:t>
-      </w:r>
-      <w:proofErr w:type="spellEnd"/>
-      <w:r>
-        <w:rPr>
-          <w:w w:val="115"/>
-        </w:rPr>
-        <w:t xml:space="preserve">, those are better stored as strings even </w:t>
-      </w:r>
-      <w:proofErr w:type="spellStart"/>
-      <w:r>
-        <w:rPr>
-          <w:w w:val="115"/>
-        </w:rPr>
-        <w:t>tho</w:t>
-      </w:r>
-      <w:proofErr w:type="spellEnd"/>
-      <w:r>
-        <w:rPr>
-          <w:w w:val="115"/>
-        </w:rPr>
-        <w:t xml:space="preserve"> they are numbers this is to avoid mistakes later and that why it is the designer responsibility because the </w:t>
-      </w:r>
-      <w:proofErr w:type="spellStart"/>
-      <w:r>
-        <w:rPr>
-          <w:w w:val="115"/>
-        </w:rPr>
-        <w:t>coustomer</w:t>
-      </w:r>
-      <w:proofErr w:type="spellEnd"/>
-      <w:r>
-        <w:rPr>
-          <w:w w:val="115"/>
-        </w:rPr>
-        <w:t xml:space="preserve">/b </w:t>
-      </w:r>
-      <w:proofErr w:type="spellStart"/>
-      <w:r>
-        <w:rPr>
-          <w:w w:val="115"/>
-        </w:rPr>
-        <w:t>clinet</w:t>
-      </w:r>
-      <w:proofErr w:type="spellEnd"/>
-      <w:r>
-        <w:rPr>
-          <w:w w:val="115"/>
-        </w:rPr>
-        <w:t xml:space="preserve"> </w:t>
-      </w:r>
-      <w:proofErr w:type="spellStart"/>
-      <w:r>
-        <w:rPr>
-          <w:w w:val="115"/>
-        </w:rPr>
-        <w:t>doenst</w:t>
-      </w:r>
-      <w:proofErr w:type="spellEnd"/>
-      <w:r>
-        <w:rPr>
-          <w:w w:val="115"/>
-        </w:rPr>
-        <w:t xml:space="preserve"> know the </w:t>
-      </w:r>
-      <w:proofErr w:type="spellStart"/>
-      <w:r>
-        <w:rPr>
-          <w:w w:val="115"/>
-        </w:rPr>
-        <w:t>deffronce</w:t>
-      </w:r>
-      <w:proofErr w:type="spellEnd"/>
-      <w:r>
-        <w:rPr>
-          <w:w w:val="115"/>
-        </w:rPr>
-        <w:t xml:space="preserve"> between the different data types and their </w:t>
-      </w:r>
-      <w:proofErr w:type="spellStart"/>
-      <w:r>
-        <w:rPr>
-          <w:w w:val="115"/>
-        </w:rPr>
-        <w:t>represination</w:t>
-      </w:r>
-      <w:proofErr w:type="spellEnd"/>
-      <w:r>
-        <w:rPr>
-          <w:w w:val="115"/>
-        </w:rPr>
-        <w:t xml:space="preserve"> on the computer</w:t>
-      </w:r>
-      <w:r>
-        <w:rPr>
-          <w:w w:val="115"/>
-        </w:rPr>
-        <w:t xml:space="preserve"> </w:t>
-      </w:r>
-    </w:p>
-    <w:p>
-      <w:pPr>
         <w:pStyle w:val="BodyText"/>
         <w:spacing w:before="33" w:line="206" w:lineRule="auto"/>
         <w:ind w:left="105" w:right="103" w:firstLine="218"/>
         <w:jc w:val="both"/>
         <w:rPr>
-          <w:w w:val="110"/>
-        </w:rPr>
-      </w:pPr>
-    </w:p>
-    <w:p>
-      <w:pPr>
-        <w:jc w:val="both"/>
-        <w:rPr>
-          <w:w w:val="115"/>
-        </w:rPr>
-      </w:pPr>
-      <w:r>
-        <w:rPr>
-          <w:w w:val="115"/>
-        </w:rPr>
-        <w:t xml:space="preserve">The skill_ level attribute is represented with a string which can hold the three levels a student/ applicant can have beginner and intermediate. </w:t>
-      </w:r>
-    </w:p>
-    <w:p>
-      <w:r>
-        <w:t xml:space="preserve">It is true instructor has </w:t>
+          <w:w w:val="115"/>
+        </w:rPr>
+      </w:pPr>
+      <w:r>
+        <w:rPr>
+          <w:w w:val="115"/>
+        </w:rPr>
+        <w:t xml:space="preserve">As mentioned before datatypes are the </w:t>
+      </w:r>
+      <w:r>
+        <w:rPr>
+          <w:w w:val="115"/>
+        </w:rPr>
+        <w:t>clients</w:t>
+      </w:r>
+      <w:r>
+        <w:rPr>
+          <w:w w:val="115"/>
+        </w:rPr>
+        <w:t xml:space="preserve"> responsibility,</w:t>
+      </w:r>
+      <w:r>
+        <w:rPr>
+          <w:w w:val="115"/>
+        </w:rPr>
+        <w:t xml:space="preserve"> it is their database and choice, but some choices are the programmer/designer, simply due to the client often not having experience in the field of computer science, attributes such </w:t>
+      </w:r>
+      <w:r>
+        <w:rPr>
+          <w:w w:val="115"/>
+        </w:rPr>
+        <w:t>as</w:t>
+      </w:r>
+      <w:r>
+        <w:rPr>
+          <w:w w:val="115"/>
+        </w:rPr>
+        <w:t xml:space="preserve"> </w:t>
+      </w:r>
+      <w:r>
+        <w:rPr>
+          <w:w w:val="115"/>
+        </w:rPr>
+        <w:t xml:space="preserve">personal number and </w:t>
+      </w:r>
+      <w:r>
+        <w:rPr>
+          <w:w w:val="115"/>
+        </w:rPr>
+        <w:t>identifications</w:t>
+      </w:r>
+      <w:r>
+        <w:rPr>
+          <w:w w:val="115"/>
+        </w:rPr>
+        <w:t xml:space="preserve"> are better stored as strings even </w:t>
+      </w:r>
+      <w:r>
+        <w:rPr>
+          <w:w w:val="115"/>
+        </w:rPr>
+        <w:t>though</w:t>
+      </w:r>
+      <w:r>
+        <w:rPr>
+          <w:w w:val="115"/>
+        </w:rPr>
+        <w:t xml:space="preserve"> they are numbers</w:t>
+      </w:r>
+      <w:r>
+        <w:rPr>
+          <w:w w:val="115"/>
+        </w:rPr>
+        <w:t>,</w:t>
+      </w:r>
+      <w:r>
+        <w:rPr>
+          <w:w w:val="115"/>
+        </w:rPr>
+        <w:t xml:space="preserve"> this is to avoid mistakes later</w:t>
+      </w:r>
+      <w:r>
+        <w:rPr>
+          <w:w w:val="115"/>
+        </w:rPr>
+        <w:t xml:space="preserve">, such as someone born in year 2000, would have their personal number stating with 2 zeros that has no value and won’t be represented in a integer datatype where on the other side string will present each character with no regard to their value, and in doing so preserving the data. </w:t>
+      </w:r>
+    </w:p>
+    <w:p>
+      <w:pPr>
+        <w:pStyle w:val="BodyText"/>
+        <w:spacing w:before="33" w:line="206" w:lineRule="auto"/>
+        <w:ind w:left="105" w:right="103" w:firstLine="218"/>
+        <w:jc w:val="both"/>
+        <w:rPr>
+          <w:w w:val="115"/>
+        </w:rPr>
+      </w:pPr>
+    </w:p>
+    <w:p>
+      <w:pPr>
+        <w:pStyle w:val="BodyText"/>
+        <w:spacing w:before="33" w:line="206" w:lineRule="auto"/>
+        <w:ind w:left="105" w:right="103" w:firstLine="218"/>
+        <w:jc w:val="both"/>
+      </w:pPr>
+      <w:r>
+        <w:rPr>
+          <w:w w:val="115"/>
+        </w:rPr>
+        <w:t>The skill_ level attribute is represented with a string which can hold the three levels a student/ applicant can have beginner</w:t>
+      </w:r>
+      <w:r>
+        <w:rPr>
+          <w:w w:val="115"/>
+        </w:rPr>
+        <w:t xml:space="preserve">, </w:t>
+      </w:r>
+      <w:r>
+        <w:rPr>
+          <w:w w:val="115"/>
+        </w:rPr>
+        <w:t>intermediate</w:t>
+      </w:r>
+      <w:r>
+        <w:rPr>
+          <w:w w:val="115"/>
+        </w:rPr>
+        <w:t xml:space="preserve"> and advanced.</w:t>
+      </w:r>
+      <w:r>
+        <w:rPr>
+          <w:w w:val="115"/>
+        </w:rPr>
+        <w:t xml:space="preserve"> </w:t>
+      </w:r>
+      <w:r>
+        <w:t>It is true</w:t>
+      </w:r>
+      <w:r>
+        <w:t xml:space="preserve"> that when having the skill_level attribute in the person entity it means it is inherited to the instructor where it is a redundant attribute, but the othe</w:t>
+      </w:r>
+      <w:r>
+        <w:t>r</w:t>
+      </w:r>
+      <w:r>
+        <w:t xml:space="preserve"> choice was to have it in two separate places, and after considering both solutions we decided to have it in the person entity.</w:t>
+      </w:r>
+    </w:p>
+    <w:p>
+      <w:r>
+        <w:br w:type="page"/>
+      </w:r>
+    </w:p>
+    <w:p>
+      <w:pPr>
+        <w:pStyle w:val="Heading1"/>
+        <w:numPr>
+          <w:ilvl w:val="0"/>
+          <w:numId w:val="9"/>
+        </w:numPr>
+        <w:tabs>
+          <w:tab w:val="left" w:pos="422"/>
+        </w:tabs>
+      </w:pPr>
+      <w:r>
+        <w:rPr>
+          <w:w w:val="105"/>
+        </w:rPr>
+        <w:lastRenderedPageBreak/>
+        <w:t>Method</w:t>
+      </w:r>
+    </w:p>
+    <w:p>
+      <w:pPr>
+        <w:pStyle w:val="BodyText"/>
+        <w:spacing w:before="33" w:line="206" w:lineRule="auto"/>
+        <w:ind w:left="105" w:right="103" w:firstLine="218"/>
+        <w:jc w:val="both"/>
+        <w:rPr>
+          <w:w w:val="115"/>
+        </w:rPr>
+      </w:pPr>
+    </w:p>
+    <w:p>
+      <w:pPr>
+        <w:pStyle w:val="BodyText"/>
+        <w:spacing w:before="33" w:line="206" w:lineRule="auto"/>
+        <w:ind w:left="105" w:right="103" w:firstLine="218"/>
+        <w:jc w:val="both"/>
+        <w:rPr>
+          <w:w w:val="115"/>
+        </w:rPr>
+      </w:pPr>
+      <w:r>
+        <w:rPr>
+          <w:w w:val="115"/>
+        </w:rPr>
+        <w:t>The DBMS used in this task is the same used to model the previous one namely PostgreSQL.</w:t>
+      </w:r>
+    </w:p>
+    <w:p>
+      <w:pPr>
+        <w:pStyle w:val="BodyText"/>
+        <w:spacing w:before="33" w:line="206" w:lineRule="auto"/>
+        <w:ind w:left="105" w:right="103" w:firstLine="218"/>
+        <w:jc w:val="both"/>
+        <w:rPr>
+          <w:w w:val="115"/>
+        </w:rPr>
+      </w:pPr>
+    </w:p>
+    <w:p>
+      <w:pPr>
+        <w:pStyle w:val="BodyText"/>
+        <w:spacing w:before="33" w:line="206" w:lineRule="auto"/>
+        <w:ind w:left="105" w:right="103" w:firstLine="218"/>
+        <w:jc w:val="both"/>
+        <w:rPr>
+          <w:w w:val="115"/>
+        </w:rPr>
+      </w:pPr>
+      <w:r>
+        <w:rPr>
+          <w:w w:val="115"/>
+        </w:rPr>
+        <w:t>The tools used to develop the queries are Jet-Brains IntelliJ</w:t>
+      </w:r>
+      <w:r>
+        <w:rPr>
+          <w:w w:val="115"/>
+        </w:rPr>
+        <w:t xml:space="preserve">, </w:t>
       </w:r>
       <w:proofErr w:type="spellStart"/>
       <w:r>
-        <w:t>levelas</w:t>
+        <w:rPr>
+          <w:w w:val="115"/>
+        </w:rPr>
+        <w:t>DataGrip</w:t>
       </w:r>
       <w:proofErr w:type="spellEnd"/>
       <w:r>
-        <w:t xml:space="preserve"> but this instead of having two null values </w:t>
+        <w:rPr>
+          <w:w w:val="115"/>
+        </w:rPr>
+        <w:t xml:space="preserve"> ide</w:t>
+      </w:r>
+      <w:r>
+        <w:rPr>
+          <w:w w:val="115"/>
+        </w:rPr>
+        <w:t>a</w:t>
+      </w:r>
+      <w:r>
+        <w:rPr>
+          <w:w w:val="115"/>
+        </w:rPr>
+        <w:t>s</w:t>
+      </w:r>
+      <w:r>
+        <w:rPr>
+          <w:w w:val="115"/>
+        </w:rPr>
+        <w:t xml:space="preserve"> and the Mac OS terminal.</w:t>
+      </w:r>
+    </w:p>
+    <w:p>
+      <w:pPr>
+        <w:pStyle w:val="BodyText"/>
+        <w:spacing w:before="33" w:line="206" w:lineRule="auto"/>
+        <w:ind w:left="105" w:right="103" w:firstLine="218"/>
+        <w:jc w:val="both"/>
+        <w:rPr>
+          <w:w w:val="115"/>
+        </w:rPr>
+      </w:pPr>
+      <w:r>
+        <w:rPr>
+          <w:w w:val="115"/>
+        </w:rPr>
+        <w:t xml:space="preserve">There is no specific reasoning behind the choice of the tools and the DBMS, it simply because the lecturer uses PostgreSQL in the lectures giving on the project and my own experience of IntelliJ and the good integration between all Jet-Brains tools, the MacOS terminal is an extra edition just for quick access and to get familiar with the </w:t>
+      </w:r>
+      <w:r>
+        <w:rPr>
+          <w:w w:val="115"/>
+        </w:rPr>
+        <w:t xml:space="preserve">SQL queries from another interface to maximize learning outcome, and since we are building a application that would have a CLI. </w:t>
+      </w:r>
+    </w:p>
+    <w:p>
+      <w:pPr>
+        <w:pStyle w:val="BodyText"/>
+        <w:spacing w:before="33" w:line="206" w:lineRule="auto"/>
+        <w:ind w:left="105" w:right="103" w:firstLine="218"/>
+        <w:jc w:val="both"/>
+        <w:rPr>
+          <w:w w:val="115"/>
+        </w:rPr>
+      </w:pPr>
+    </w:p>
+    <w:p>
+      <w:pPr>
+        <w:pStyle w:val="BodyText"/>
+        <w:spacing w:before="33" w:line="206" w:lineRule="auto"/>
+        <w:ind w:left="105" w:right="103" w:firstLine="218"/>
+        <w:jc w:val="both"/>
+        <w:rPr>
+          <w:w w:val="115"/>
+        </w:rPr>
+      </w:pPr>
+      <w:r>
+        <w:rPr>
+          <w:w w:val="115"/>
+        </w:rPr>
+        <w:t xml:space="preserve">The </w:t>
       </w:r>
       <w:proofErr w:type="spellStart"/>
       <w:r>
-        <w:t>iin</w:t>
+        <w:rPr>
+          <w:w w:val="115"/>
+        </w:rPr>
+        <w:t>sql</w:t>
       </w:r>
       <w:proofErr w:type="spellEnd"/>
       <w:r>
-        <w:t xml:space="preserve"> student and applicant </w:t>
+        <w:rPr>
+          <w:w w:val="115"/>
+        </w:rPr>
+        <w:t xml:space="preserve"> script that creates the database application is generated at first from the task 2 diagram using </w:t>
+      </w:r>
+      <w:proofErr w:type="spellStart"/>
+      <w:r>
+        <w:rPr>
+          <w:w w:val="115"/>
+        </w:rPr>
+        <w:t>astah</w:t>
+      </w:r>
+      <w:proofErr w:type="spellEnd"/>
+      <w:r>
+        <w:rPr>
+          <w:w w:val="115"/>
+        </w:rPr>
+        <w:t xml:space="preserve"> soft-wear and then tweaked </w:t>
+      </w:r>
+      <w:r>
+        <w:rPr>
+          <w:w w:val="115"/>
+        </w:rPr>
+        <w:t>furthermore</w:t>
+      </w:r>
+      <w:r>
+        <w:rPr>
+          <w:w w:val="115"/>
+        </w:rPr>
+        <w:t xml:space="preserve"> by adding more </w:t>
+      </w:r>
+      <w:proofErr w:type="spellStart"/>
+      <w:r>
+        <w:rPr>
+          <w:w w:val="115"/>
+        </w:rPr>
+        <w:t>sql</w:t>
+      </w:r>
+      <w:proofErr w:type="spellEnd"/>
+      <w:r>
+        <w:rPr>
+          <w:w w:val="115"/>
+        </w:rPr>
+        <w:t xml:space="preserve"> statements to satisfy all the requirements, an example of the added </w:t>
+      </w:r>
+      <w:proofErr w:type="spellStart"/>
+      <w:r>
+        <w:rPr>
+          <w:w w:val="115"/>
+        </w:rPr>
+        <w:t>sql</w:t>
+      </w:r>
+      <w:proofErr w:type="spellEnd"/>
+      <w:r>
+        <w:rPr>
+          <w:w w:val="115"/>
+        </w:rPr>
+        <w:t xml:space="preserve"> statements is all script regarding inheritance since </w:t>
+      </w:r>
+      <w:proofErr w:type="spellStart"/>
+      <w:r>
+        <w:rPr>
+          <w:w w:val="115"/>
+        </w:rPr>
+        <w:t>astah</w:t>
+      </w:r>
+      <w:proofErr w:type="spellEnd"/>
+      <w:r>
+        <w:rPr>
+          <w:w w:val="115"/>
+        </w:rPr>
+        <w:t xml:space="preserve"> does not support it and does not export the inherited entities as intended</w:t>
+      </w:r>
+      <w:r>
+        <w:rPr>
+          <w:w w:val="115"/>
+        </w:rPr>
+        <w:t xml:space="preserve">. </w:t>
+      </w:r>
+    </w:p>
+    <w:p>
+      <w:pPr>
+        <w:pStyle w:val="BodyText"/>
+        <w:spacing w:before="33" w:line="206" w:lineRule="auto"/>
+        <w:ind w:left="105" w:right="103" w:firstLine="218"/>
+        <w:jc w:val="both"/>
+        <w:rPr>
+          <w:w w:val="115"/>
+        </w:rPr>
+      </w:pPr>
+    </w:p>
+    <w:p>
+      <w:pPr>
+        <w:pStyle w:val="BodyText"/>
+        <w:spacing w:before="33" w:line="206" w:lineRule="auto"/>
+        <w:ind w:left="105" w:right="103" w:firstLine="218"/>
+        <w:jc w:val="both"/>
+        <w:rPr>
+          <w:w w:val="115"/>
+        </w:rPr>
+      </w:pPr>
+      <w:r>
+        <w:rPr>
+          <w:w w:val="115"/>
+        </w:rPr>
+        <w:t>The next couple of steps are straight forward, I started reading on the queries that need to be performed on the database and started doing research accordingly, in this step is basically all internet research on the specific DBMS and what functions are built in and which functions need to be created to be able to extract the data requested.</w:t>
+      </w:r>
+    </w:p>
+    <w:p>
+      <w:pPr>
+        <w:pStyle w:val="BodyText"/>
+        <w:spacing w:before="33" w:line="206" w:lineRule="auto"/>
+        <w:ind w:left="105" w:right="103" w:firstLine="218"/>
+        <w:jc w:val="both"/>
+        <w:rPr>
+          <w:w w:val="115"/>
+        </w:rPr>
+      </w:pPr>
+      <w:r>
+        <w:rPr>
+          <w:w w:val="115"/>
+        </w:rPr>
+        <w:t xml:space="preserve">At sometimes more columns needed to be added, which showed flowed design, example of that is the price column for </w:t>
+      </w:r>
+      <w:r>
+        <w:rPr>
+          <w:w w:val="115"/>
+        </w:rPr>
+        <w:t>the</w:t>
+      </w:r>
+      <w:r>
+        <w:rPr>
+          <w:w w:val="115"/>
+        </w:rPr>
+        <w:t xml:space="preserve"> table lessons, and at other times whole tables needed to be added </w:t>
+      </w:r>
+      <w:proofErr w:type="gramStart"/>
+      <w:r>
+        <w:rPr>
+          <w:w w:val="115"/>
+        </w:rPr>
+        <w:t>in order to</w:t>
+      </w:r>
+      <w:proofErr w:type="gramEnd"/>
+      <w:r>
+        <w:rPr>
+          <w:w w:val="115"/>
+        </w:rPr>
+        <w:t xml:space="preserve"> satisfy the conditions for the </w:t>
+      </w:r>
+      <w:r>
+        <w:rPr>
+          <w:w w:val="115"/>
+        </w:rPr>
+        <w:t>higher-grade</w:t>
+      </w:r>
+      <w:r>
+        <w:rPr>
+          <w:w w:val="115"/>
+        </w:rPr>
+        <w:t xml:space="preserve"> tasks, more about the specific tables in the result section. </w:t>
+      </w:r>
+    </w:p>
+    <w:p>
+      <w:pPr>
+        <w:pStyle w:val="BodyText"/>
+        <w:spacing w:before="33" w:line="206" w:lineRule="auto"/>
+        <w:ind w:left="105" w:right="103" w:firstLine="218"/>
+        <w:jc w:val="both"/>
+        <w:rPr>
+          <w:w w:val="115"/>
+        </w:rPr>
+      </w:pPr>
+      <w:r>
+        <w:rPr>
+          <w:w w:val="115"/>
+        </w:rPr>
+        <w:t>Finally, I needed to generate a script to insert data to be able t</w:t>
+      </w:r>
+      <w:r>
+        <w:rPr>
+          <w:w w:val="115"/>
+        </w:rPr>
+        <w:t xml:space="preserve">o evaluate that the </w:t>
+      </w:r>
+      <w:proofErr w:type="spellStart"/>
+      <w:r>
+        <w:rPr>
+          <w:w w:val="115"/>
+        </w:rPr>
+        <w:t>sql</w:t>
+      </w:r>
+      <w:proofErr w:type="spellEnd"/>
+      <w:r>
+        <w:rPr>
+          <w:w w:val="115"/>
+        </w:rPr>
+        <w:t xml:space="preserve"> queries works. </w:t>
       </w:r>
     </w:p>
     <w:p>
@@ -8229,70 +8486,1139 @@
     </w:p>
     <w:p>
       <w:pPr>
-        <w:spacing w:line="208" w:lineRule="auto"/>
-        <w:ind w:left="105" w:right="104"/>
-        <w:jc w:val="both"/>
-        <w:rPr>
-          <w:w w:val="115"/>
-        </w:rPr>
-      </w:pPr>
-    </w:p>
-    <w:p>
-      <w:pPr>
-        <w:spacing w:line="208" w:lineRule="auto"/>
-        <w:ind w:left="105" w:right="104"/>
-        <w:jc w:val="both"/>
-        <w:rPr>
-          <w:w w:val="115"/>
-        </w:rPr>
-      </w:pPr>
-    </w:p>
-    <w:p>
-      <w:pPr>
-        <w:spacing w:line="208" w:lineRule="auto"/>
-        <w:ind w:left="105" w:right="104"/>
-        <w:jc w:val="both"/>
-        <w:rPr>
-          <w:w w:val="115"/>
-        </w:rPr>
-      </w:pPr>
-    </w:p>
-    <w:p>
-      <w:pPr>
-        <w:spacing w:line="208" w:lineRule="auto"/>
-        <w:ind w:left="105" w:right="104"/>
-        <w:jc w:val="both"/>
-        <w:rPr>
-          <w:w w:val="115"/>
-        </w:rPr>
-      </w:pPr>
-    </w:p>
-    <w:p>
-      <w:pPr>
-        <w:spacing w:line="208" w:lineRule="auto"/>
-        <w:ind w:left="105" w:right="104"/>
-        <w:jc w:val="both"/>
-      </w:pPr>
-      <w:r>
-        <w:rPr>
-          <w:w w:val="115"/>
-        </w:rPr>
-        <w:t xml:space="preserve">The skill_ level attribute is represented with an integer value, where 1,2,3 respectively map to beginner, intermediate, advanced the reason for this is to easily create </w:t>
-      </w:r>
-      <w:proofErr w:type="spellStart"/>
-      <w:r>
-        <w:rPr>
-          <w:w w:val="115"/>
-        </w:rPr>
-        <w:t>mocke</w:t>
-      </w:r>
-      <w:proofErr w:type="spellEnd"/>
-      <w:r>
-        <w:rPr>
-          <w:w w:val="115"/>
-        </w:rPr>
-        <w:t>-data</w:t>
-      </w:r>
+        <w:pStyle w:val="Heading1"/>
+        <w:numPr>
+          <w:ilvl w:val="0"/>
+          <w:numId w:val="10"/>
+        </w:numPr>
+        <w:tabs>
+          <w:tab w:val="left" w:pos="422"/>
+        </w:tabs>
+      </w:pPr>
+      <w:r>
+        <w:lastRenderedPageBreak/>
+        <w:t>Result</w:t>
+      </w:r>
+    </w:p>
+    <w:p>
+      <w:pPr>
+        <w:pStyle w:val="BodyText"/>
+        <w:spacing w:before="33" w:line="206" w:lineRule="auto"/>
+        <w:ind w:left="105" w:right="103" w:firstLine="218"/>
+        <w:jc w:val="both"/>
+        <w:rPr>
+          <w:w w:val="115"/>
+        </w:rPr>
+      </w:pPr>
+    </w:p>
+    <w:p>
+      <w:pPr>
+        <w:pStyle w:val="BodyText"/>
+        <w:spacing w:before="33" w:line="206" w:lineRule="auto"/>
+        <w:ind w:left="105" w:right="103" w:firstLine="218"/>
+        <w:jc w:val="both"/>
+        <w:rPr>
+          <w:w w:val="115"/>
+        </w:rPr>
+      </w:pPr>
+      <w:r>
+        <w:rPr>
+          <w:w w:val="115"/>
+        </w:rPr>
+        <w:t xml:space="preserve">The </w:t>
+      </w:r>
+      <w:r>
+        <w:rPr>
+          <w:w w:val="115"/>
+        </w:rPr>
+        <w:t xml:space="preserve">result </w:t>
+      </w:r>
+      <w:r>
+        <w:rPr>
+          <w:w w:val="115"/>
+        </w:rPr>
+        <w:t>is</w:t>
+      </w:r>
+      <w:r>
+        <w:rPr>
+          <w:w w:val="115"/>
+        </w:rPr>
+        <w:t xml:space="preserve"> in the following </w:t>
+      </w:r>
+      <w:hyperlink r:id="rId15" w:history="1">
+        <w:r>
+          <w:rPr>
+            <w:rStyle w:val="Hyperlink"/>
+            <w:w w:val="115"/>
+          </w:rPr>
+          <w:t>link</w:t>
+        </w:r>
+      </w:hyperlink>
+      <w:r>
+        <w:rPr>
+          <w:w w:val="115"/>
+        </w:rPr>
+        <w:t xml:space="preserve"> to the git-hub repository, read the README.md file for instructions on running the database and </w:t>
+      </w:r>
+      <w:r>
+        <w:rPr>
+          <w:w w:val="115"/>
+        </w:rPr>
+        <w:t xml:space="preserve">the scripts for inserting </w:t>
+      </w:r>
+      <w:r>
+        <w:rPr>
+          <w:w w:val="115"/>
+        </w:rPr>
+        <w:t>mock</w:t>
+      </w:r>
+      <w:r>
+        <w:rPr>
+          <w:w w:val="115"/>
+        </w:rPr>
+        <w:t xml:space="preserve"> data and</w:t>
+      </w:r>
+      <w:r>
+        <w:rPr>
+          <w:w w:val="115"/>
+        </w:rPr>
+        <w:t xml:space="preserve"> </w:t>
+      </w:r>
+      <w:r>
+        <w:rPr>
+          <w:w w:val="115"/>
+        </w:rPr>
+        <w:t>querying the database.</w:t>
+      </w:r>
+    </w:p>
+    <w:p>
+      <w:pPr>
+        <w:pStyle w:val="BodyText"/>
+        <w:spacing w:before="33" w:line="206" w:lineRule="auto"/>
+        <w:ind w:left="105" w:right="103" w:firstLine="218"/>
+        <w:jc w:val="both"/>
+        <w:rPr>
+          <w:w w:val="115"/>
+        </w:rPr>
+      </w:pPr>
+    </w:p>
+    <w:p>
+      <w:pPr>
+        <w:pStyle w:val="BodyText"/>
+        <w:spacing w:before="33" w:line="206" w:lineRule="auto"/>
+        <w:ind w:left="1545" w:right="103" w:firstLine="615"/>
+        <w:jc w:val="both"/>
+        <w:rPr>
+          <w:w w:val="115"/>
+        </w:rPr>
+      </w:pPr>
+      <w:r>
+        <w:rPr>
+          <w:noProof/>
+          <w:w w:val="115"/>
+        </w:rPr>
+        <w:drawing>
+          <wp:inline distT="0" distB="0" distL="0" distR="0" wp14:anchorId="2E3DA01D" wp14:editId="4367198D">
+            <wp:extent cx="2913681" cy="1118500"/>
+            <wp:effectExtent l="0" t="0" r="0" b="0"/>
+            <wp:docPr id="11" name="Picture 11" descr="Text&#10;&#10;Description automatically generated"/>
+            <wp:cNvGraphicFramePr>
+              <a:graphicFrameLocks xmlns:a="http://schemas.openxmlformats.org/drawingml/2006/main" noChangeAspect="1"/>
+            </wp:cNvGraphicFramePr>
+            <a:graphic xmlns:a="http://schemas.openxmlformats.org/drawingml/2006/main">
+              <a:graphicData uri="http://schemas.openxmlformats.org/drawingml/2006/picture">
+                <pic:pic xmlns:pic="http://schemas.openxmlformats.org/drawingml/2006/picture">
+                  <pic:nvPicPr>
+                    <pic:cNvPr id="11" name="Picture 11" descr="Text&#10;&#10;Description automatically generated"/>
+                    <pic:cNvPicPr/>
+                  </pic:nvPicPr>
+                  <pic:blipFill>
+                    <a:blip r:embed="rId16" cstate="print">
+                      <a:extLst>
+                        <a:ext uri="{28A0092B-C50C-407E-A947-70E740481C1C}">
+                          <a14:useLocalDpi xmlns:a14="http://schemas.microsoft.com/office/drawing/2010/main" val="0"/>
+                        </a:ext>
+                      </a:extLst>
+                    </a:blip>
+                    <a:stretch>
+                      <a:fillRect/>
+                    </a:stretch>
+                  </pic:blipFill>
+                  <pic:spPr>
+                    <a:xfrm>
+                      <a:off x="0" y="0"/>
+                      <a:ext cx="2919020" cy="1120549"/>
+                    </a:xfrm>
+                    <a:prstGeom prst="rect">
+                      <a:avLst/>
+                    </a:prstGeom>
+                  </pic:spPr>
+                </pic:pic>
+              </a:graphicData>
+            </a:graphic>
+          </wp:inline>
+        </w:drawing>
+      </w:r>
+    </w:p>
+    <w:p>
+      <w:pPr>
+        <w:pStyle w:val="BodyText"/>
+        <w:spacing w:before="33" w:line="206" w:lineRule="auto"/>
+        <w:ind w:left="1440" w:right="103" w:firstLine="720"/>
+        <w:jc w:val="both"/>
+        <w:rPr>
+          <w:w w:val="115"/>
+        </w:rPr>
+      </w:pPr>
+      <w:r>
+        <w:rPr>
+          <w:w w:val="115"/>
+        </w:rPr>
+        <w:t>Figure 3.1 a snippet showing the first query</w:t>
+      </w:r>
+      <w:r>
+        <w:rPr>
+          <w:w w:val="115"/>
+        </w:rPr>
+        <w:t xml:space="preserve">, representing a table </w:t>
+      </w:r>
+    </w:p>
+    <w:p>
+      <w:pPr>
+        <w:pStyle w:val="BodyText"/>
+        <w:spacing w:before="33" w:line="206" w:lineRule="auto"/>
+        <w:ind w:left="1440" w:right="103" w:firstLine="720"/>
+        <w:jc w:val="both"/>
+        <w:rPr>
+          <w:w w:val="115"/>
+        </w:rPr>
+      </w:pPr>
+    </w:p>
+    <w:p>
+      <w:pPr>
+        <w:pStyle w:val="BodyText"/>
+        <w:spacing w:before="33" w:line="206" w:lineRule="auto"/>
+        <w:ind w:left="1440" w:right="103" w:firstLine="720"/>
+        <w:jc w:val="both"/>
+        <w:rPr>
+          <w:w w:val="115"/>
+        </w:rPr>
+      </w:pPr>
+      <w:r>
+        <w:rPr>
+          <w:noProof/>
+          <w:w w:val="115"/>
+        </w:rPr>
+        <w:drawing>
+          <wp:inline distT="0" distB="0" distL="0" distR="0" wp14:anchorId="7919DE8E" wp14:editId="79820D88">
+            <wp:extent cx="2944678" cy="969505"/>
+            <wp:effectExtent l="0" t="0" r="1905" b="0"/>
+            <wp:docPr id="13" name="Picture 13" descr="Text&#10;&#10;Description automatically generated"/>
+            <wp:cNvGraphicFramePr>
+              <a:graphicFrameLocks xmlns:a="http://schemas.openxmlformats.org/drawingml/2006/main" noChangeAspect="1"/>
+            </wp:cNvGraphicFramePr>
+            <a:graphic xmlns:a="http://schemas.openxmlformats.org/drawingml/2006/main">
+              <a:graphicData uri="http://schemas.openxmlformats.org/drawingml/2006/picture">
+                <pic:pic xmlns:pic="http://schemas.openxmlformats.org/drawingml/2006/picture">
+                  <pic:nvPicPr>
+                    <pic:cNvPr id="13" name="Picture 13" descr="Text&#10;&#10;Description automatically generated"/>
+                    <pic:cNvPicPr/>
+                  </pic:nvPicPr>
+                  <pic:blipFill>
+                    <a:blip r:embed="rId17" cstate="print">
+                      <a:extLst>
+                        <a:ext uri="{28A0092B-C50C-407E-A947-70E740481C1C}">
+                          <a14:useLocalDpi xmlns:a14="http://schemas.microsoft.com/office/drawing/2010/main" val="0"/>
+                        </a:ext>
+                      </a:extLst>
+                    </a:blip>
+                    <a:stretch>
+                      <a:fillRect/>
+                    </a:stretch>
+                  </pic:blipFill>
+                  <pic:spPr>
+                    <a:xfrm>
+                      <a:off x="0" y="0"/>
+                      <a:ext cx="2971620" cy="978376"/>
+                    </a:xfrm>
+                    <a:prstGeom prst="rect">
+                      <a:avLst/>
+                    </a:prstGeom>
+                  </pic:spPr>
+                </pic:pic>
+              </a:graphicData>
+            </a:graphic>
+          </wp:inline>
+        </w:drawing>
+      </w:r>
+    </w:p>
+    <w:p>
+      <w:pPr>
+        <w:pStyle w:val="BodyText"/>
+        <w:spacing w:before="33" w:line="206" w:lineRule="auto"/>
+        <w:ind w:left="1440" w:right="103" w:firstLine="720"/>
+        <w:jc w:val="both"/>
+        <w:rPr>
+          <w:w w:val="115"/>
+        </w:rPr>
+      </w:pPr>
+      <w:r>
+        <w:rPr>
+          <w:w w:val="115"/>
+        </w:rPr>
+        <w:t>Figure 3.</w:t>
+      </w:r>
+      <w:r>
+        <w:rPr>
+          <w:w w:val="115"/>
+        </w:rPr>
+        <w:t>2</w:t>
+      </w:r>
+      <w:r>
+        <w:rPr>
+          <w:w w:val="115"/>
+        </w:rPr>
+        <w:t xml:space="preserve"> a snippet showing the </w:t>
+      </w:r>
+      <w:r>
+        <w:rPr>
+          <w:w w:val="115"/>
+        </w:rPr>
+        <w:t>second</w:t>
+      </w:r>
+      <w:r>
+        <w:rPr>
+          <w:w w:val="115"/>
+        </w:rPr>
+        <w:t xml:space="preserve"> query</w:t>
+      </w:r>
+    </w:p>
+    <w:p>
+      <w:pPr>
+        <w:pStyle w:val="BodyText"/>
+        <w:spacing w:before="33" w:line="206" w:lineRule="auto"/>
+        <w:ind w:left="1440" w:right="103" w:firstLine="720"/>
+        <w:jc w:val="both"/>
+        <w:rPr>
+          <w:w w:val="115"/>
+        </w:rPr>
+      </w:pPr>
+    </w:p>
+    <w:p>
+      <w:pPr>
+        <w:pStyle w:val="BodyText"/>
+        <w:spacing w:before="33" w:line="206" w:lineRule="auto"/>
+        <w:ind w:left="1545" w:right="103" w:firstLine="615"/>
+        <w:jc w:val="both"/>
+        <w:rPr>
+          <w:w w:val="115"/>
+        </w:rPr>
+      </w:pPr>
+      <w:r>
+        <w:rPr>
+          <w:noProof/>
+          <w:w w:val="115"/>
+        </w:rPr>
+        <w:drawing>
+          <wp:inline distT="0" distB="0" distL="0" distR="0" wp14:anchorId="421E7A3D" wp14:editId="7EE8C26F">
+            <wp:extent cx="2893174" cy="986725"/>
+            <wp:effectExtent l="0" t="0" r="2540" b="4445"/>
+            <wp:docPr id="14" name="Picture 14" descr="Text&#10;&#10;Description automatically generated"/>
+            <wp:cNvGraphicFramePr>
+              <a:graphicFrameLocks xmlns:a="http://schemas.openxmlformats.org/drawingml/2006/main" noChangeAspect="1"/>
+            </wp:cNvGraphicFramePr>
+            <a:graphic xmlns:a="http://schemas.openxmlformats.org/drawingml/2006/main">
+              <a:graphicData uri="http://schemas.openxmlformats.org/drawingml/2006/picture">
+                <pic:pic xmlns:pic="http://schemas.openxmlformats.org/drawingml/2006/picture">
+                  <pic:nvPicPr>
+                    <pic:cNvPr id="14" name="Picture 14" descr="Text&#10;&#10;Description automatically generated"/>
+                    <pic:cNvPicPr/>
+                  </pic:nvPicPr>
+                  <pic:blipFill>
+                    <a:blip r:embed="rId18" cstate="print">
+                      <a:extLst>
+                        <a:ext uri="{28A0092B-C50C-407E-A947-70E740481C1C}">
+                          <a14:useLocalDpi xmlns:a14="http://schemas.microsoft.com/office/drawing/2010/main" val="0"/>
+                        </a:ext>
+                      </a:extLst>
+                    </a:blip>
+                    <a:stretch>
+                      <a:fillRect/>
+                    </a:stretch>
+                  </pic:blipFill>
+                  <pic:spPr>
+                    <a:xfrm>
+                      <a:off x="0" y="0"/>
+                      <a:ext cx="2960073" cy="1009541"/>
+                    </a:xfrm>
+                    <a:prstGeom prst="rect">
+                      <a:avLst/>
+                    </a:prstGeom>
+                  </pic:spPr>
+                </pic:pic>
+              </a:graphicData>
+            </a:graphic>
+          </wp:inline>
+        </w:drawing>
+      </w:r>
+    </w:p>
+    <w:p>
+      <w:pPr>
+        <w:pStyle w:val="BodyText"/>
+        <w:spacing w:before="33" w:line="206" w:lineRule="auto"/>
+        <w:ind w:left="1440" w:right="103" w:firstLine="720"/>
+        <w:jc w:val="both"/>
+        <w:rPr>
+          <w:w w:val="115"/>
+        </w:rPr>
+      </w:pPr>
+      <w:r>
+        <w:rPr>
+          <w:w w:val="115"/>
+        </w:rPr>
+        <w:t>Figure 3.</w:t>
+      </w:r>
+      <w:r>
+        <w:rPr>
+          <w:w w:val="115"/>
+        </w:rPr>
+        <w:t>3</w:t>
+      </w:r>
+      <w:r>
+        <w:rPr>
+          <w:w w:val="115"/>
+        </w:rPr>
+        <w:t xml:space="preserve"> a snippet showing the</w:t>
+      </w:r>
+      <w:r>
+        <w:rPr>
+          <w:w w:val="115"/>
+        </w:rPr>
+        <w:t xml:space="preserve"> third</w:t>
+      </w:r>
+      <w:r>
+        <w:rPr>
+          <w:w w:val="115"/>
+        </w:rPr>
+        <w:t xml:space="preserve"> query</w:t>
+      </w:r>
+    </w:p>
+    <w:p>
+      <w:pPr>
+        <w:pStyle w:val="BodyText"/>
+        <w:spacing w:before="33" w:line="206" w:lineRule="auto"/>
+        <w:ind w:left="105" w:right="103" w:firstLine="218"/>
+        <w:jc w:val="both"/>
+        <w:rPr>
+          <w:w w:val="115"/>
+        </w:rPr>
+      </w:pPr>
+    </w:p>
+    <w:p>
+      <w:pPr>
+        <w:pStyle w:val="BodyText"/>
+        <w:spacing w:before="33" w:line="206" w:lineRule="auto"/>
+        <w:ind w:left="1440" w:right="103" w:firstLine="720"/>
+        <w:jc w:val="both"/>
+        <w:rPr>
+          <w:w w:val="115"/>
+        </w:rPr>
+      </w:pPr>
+      <w:r>
+        <w:rPr>
+          <w:noProof/>
+          <w:w w:val="115"/>
+        </w:rPr>
+        <w:drawing>
+          <wp:inline distT="0" distB="0" distL="0" distR="0" wp14:anchorId="510F46BD" wp14:editId="65448CAC">
+            <wp:extent cx="2918525" cy="1016876"/>
+            <wp:effectExtent l="0" t="0" r="2540" b="0"/>
+            <wp:docPr id="15" name="Picture 15" descr="Text&#10;&#10;Description automatically generated"/>
+            <wp:cNvGraphicFramePr>
+              <a:graphicFrameLocks xmlns:a="http://schemas.openxmlformats.org/drawingml/2006/main" noChangeAspect="1"/>
+            </wp:cNvGraphicFramePr>
+            <a:graphic xmlns:a="http://schemas.openxmlformats.org/drawingml/2006/main">
+              <a:graphicData uri="http://schemas.openxmlformats.org/drawingml/2006/picture">
+                <pic:pic xmlns:pic="http://schemas.openxmlformats.org/drawingml/2006/picture">
+                  <pic:nvPicPr>
+                    <pic:cNvPr id="15" name="Picture 15" descr="Text&#10;&#10;Description automatically generated"/>
+                    <pic:cNvPicPr/>
+                  </pic:nvPicPr>
+                  <pic:blipFill>
+                    <a:blip r:embed="rId19" cstate="print">
+                      <a:extLst>
+                        <a:ext uri="{28A0092B-C50C-407E-A947-70E740481C1C}">
+                          <a14:useLocalDpi xmlns:a14="http://schemas.microsoft.com/office/drawing/2010/main" val="0"/>
+                        </a:ext>
+                      </a:extLst>
+                    </a:blip>
+                    <a:stretch>
+                      <a:fillRect/>
+                    </a:stretch>
+                  </pic:blipFill>
+                  <pic:spPr>
+                    <a:xfrm>
+                      <a:off x="0" y="0"/>
+                      <a:ext cx="2964828" cy="1033009"/>
+                    </a:xfrm>
+                    <a:prstGeom prst="rect">
+                      <a:avLst/>
+                    </a:prstGeom>
+                  </pic:spPr>
+                </pic:pic>
+              </a:graphicData>
+            </a:graphic>
+          </wp:inline>
+        </w:drawing>
+      </w:r>
+    </w:p>
+    <w:p>
+      <w:pPr>
+        <w:pStyle w:val="BodyText"/>
+        <w:spacing w:before="33" w:line="206" w:lineRule="auto"/>
+        <w:ind w:left="1440" w:right="103" w:firstLine="720"/>
+        <w:jc w:val="both"/>
+        <w:rPr>
+          <w:w w:val="115"/>
+        </w:rPr>
+      </w:pPr>
+      <w:r>
+        <w:rPr>
+          <w:w w:val="115"/>
+        </w:rPr>
+        <w:t>Figure 3.</w:t>
+      </w:r>
+      <w:r>
+        <w:rPr>
+          <w:w w:val="115"/>
+        </w:rPr>
+        <w:t>4</w:t>
+      </w:r>
+      <w:r>
+        <w:rPr>
+          <w:w w:val="115"/>
+        </w:rPr>
+        <w:t xml:space="preserve"> a snippet showing the </w:t>
+      </w:r>
+      <w:proofErr w:type="gramStart"/>
+      <w:r>
+        <w:rPr>
+          <w:w w:val="115"/>
+        </w:rPr>
+        <w:t>forth</w:t>
+      </w:r>
+      <w:proofErr w:type="gramEnd"/>
+      <w:r>
+        <w:rPr>
+          <w:w w:val="115"/>
+        </w:rPr>
+        <w:t xml:space="preserve"> query</w:t>
+      </w:r>
+    </w:p>
+    <w:p>
+      <w:pPr>
+        <w:pStyle w:val="BodyText"/>
+        <w:spacing w:before="33" w:line="206" w:lineRule="auto"/>
+        <w:ind w:right="103"/>
+        <w:jc w:val="both"/>
+        <w:rPr>
+          <w:w w:val="115"/>
+        </w:rPr>
+      </w:pPr>
+      <w:r>
+        <w:rPr>
+          <w:w w:val="115"/>
+        </w:rPr>
+        <w:t xml:space="preserve">Figures 3.1-3.4 are the solution for first query on the third task,  </w:t>
+      </w:r>
+    </w:p>
+    <w:p>
+      <w:pPr>
+        <w:pStyle w:val="BodyText"/>
+        <w:spacing w:before="33" w:line="206" w:lineRule="auto"/>
+        <w:ind w:left="1440" w:right="103" w:firstLine="720"/>
+        <w:jc w:val="both"/>
+        <w:rPr>
+          <w:w w:val="115"/>
+        </w:rPr>
+      </w:pPr>
+    </w:p>
+    <w:p>
+      <w:pPr>
+        <w:pStyle w:val="BodyText"/>
+        <w:spacing w:before="33" w:line="206" w:lineRule="auto"/>
+        <w:ind w:left="1440" w:right="103" w:firstLine="720"/>
+        <w:jc w:val="both"/>
+        <w:rPr>
+          <w:w w:val="115"/>
+        </w:rPr>
+      </w:pPr>
+      <w:r>
+        <w:rPr>
+          <w:noProof/>
+          <w:w w:val="115"/>
+        </w:rPr>
+        <w:drawing>
+          <wp:inline distT="0" distB="0" distL="0" distR="0" wp14:anchorId="39B1079F" wp14:editId="655B1124">
+            <wp:extent cx="2911832" cy="1045194"/>
+            <wp:effectExtent l="0" t="0" r="0" b="0"/>
+            <wp:docPr id="16" name="Picture 16" descr="Text&#10;&#10;Description automatically generated"/>
+            <wp:cNvGraphicFramePr>
+              <a:graphicFrameLocks xmlns:a="http://schemas.openxmlformats.org/drawingml/2006/main" noChangeAspect="1"/>
+            </wp:cNvGraphicFramePr>
+            <a:graphic xmlns:a="http://schemas.openxmlformats.org/drawingml/2006/main">
+              <a:graphicData uri="http://schemas.openxmlformats.org/drawingml/2006/picture">
+                <pic:pic xmlns:pic="http://schemas.openxmlformats.org/drawingml/2006/picture">
+                  <pic:nvPicPr>
+                    <pic:cNvPr id="16" name="Picture 16" descr="Text&#10;&#10;Description automatically generated"/>
+                    <pic:cNvPicPr/>
+                  </pic:nvPicPr>
+                  <pic:blipFill>
+                    <a:blip r:embed="rId20" cstate="print">
+                      <a:extLst>
+                        <a:ext uri="{28A0092B-C50C-407E-A947-70E740481C1C}">
+                          <a14:useLocalDpi xmlns:a14="http://schemas.microsoft.com/office/drawing/2010/main" val="0"/>
+                        </a:ext>
+                      </a:extLst>
+                    </a:blip>
+                    <a:stretch>
+                      <a:fillRect/>
+                    </a:stretch>
+                  </pic:blipFill>
+                  <pic:spPr>
+                    <a:xfrm>
+                      <a:off x="0" y="0"/>
+                      <a:ext cx="2969434" cy="1065870"/>
+                    </a:xfrm>
+                    <a:prstGeom prst="rect">
+                      <a:avLst/>
+                    </a:prstGeom>
+                  </pic:spPr>
+                </pic:pic>
+              </a:graphicData>
+            </a:graphic>
+          </wp:inline>
+        </w:drawing>
+      </w:r>
+      <w:r>
+        <w:rPr>
+          <w:w w:val="115"/>
+        </w:rPr>
+        <w:t xml:space="preserve"> </w:t>
+      </w:r>
+    </w:p>
+    <w:p>
+      <w:pPr>
+        <w:pStyle w:val="BodyText"/>
+        <w:spacing w:before="33" w:line="206" w:lineRule="auto"/>
+        <w:ind w:left="1440" w:right="103" w:firstLine="720"/>
+        <w:jc w:val="both"/>
+        <w:rPr>
+          <w:w w:val="115"/>
+        </w:rPr>
+      </w:pPr>
+      <w:r>
+        <w:rPr>
+          <w:w w:val="115"/>
+        </w:rPr>
+        <w:t>Figure 3.</w:t>
+      </w:r>
+      <w:r>
+        <w:rPr>
+          <w:w w:val="115"/>
+        </w:rPr>
+        <w:t>5</w:t>
+      </w:r>
+      <w:r>
+        <w:rPr>
+          <w:w w:val="115"/>
+        </w:rPr>
+        <w:t xml:space="preserve"> a snippet showing the first query</w:t>
+      </w:r>
+    </w:p>
+    <w:p>
+      <w:pPr>
+        <w:pStyle w:val="BodyText"/>
+        <w:spacing w:before="33" w:line="206" w:lineRule="auto"/>
+        <w:ind w:left="1440" w:right="103" w:firstLine="720"/>
+        <w:jc w:val="both"/>
+        <w:rPr>
+          <w:w w:val="115"/>
+        </w:rPr>
+      </w:pPr>
+      <w:r>
+        <w:rPr>
+          <w:noProof/>
+          <w:w w:val="115"/>
+        </w:rPr>
+        <w:lastRenderedPageBreak/>
+        <w:drawing>
+          <wp:inline distT="0" distB="0" distL="0" distR="0" wp14:anchorId="02C8B7FD" wp14:editId="015509AE">
+            <wp:extent cx="5429250" cy="1915795"/>
+            <wp:effectExtent l="0" t="0" r="6350" b="1905"/>
+            <wp:docPr id="17" name="Picture 17" descr="Text&#10;&#10;Description automatically generated"/>
+            <wp:cNvGraphicFramePr>
+              <a:graphicFrameLocks xmlns:a="http://schemas.openxmlformats.org/drawingml/2006/main" noChangeAspect="1"/>
+            </wp:cNvGraphicFramePr>
+            <a:graphic xmlns:a="http://schemas.openxmlformats.org/drawingml/2006/main">
+              <a:graphicData uri="http://schemas.openxmlformats.org/drawingml/2006/picture">
+                <pic:pic xmlns:pic="http://schemas.openxmlformats.org/drawingml/2006/picture">
+                  <pic:nvPicPr>
+                    <pic:cNvPr id="17" name="Picture 17" descr="Text&#10;&#10;Description automatically generated"/>
+                    <pic:cNvPicPr/>
+                  </pic:nvPicPr>
+                  <pic:blipFill>
+                    <a:blip r:embed="rId21" cstate="print">
+                      <a:extLst>
+                        <a:ext uri="{28A0092B-C50C-407E-A947-70E740481C1C}">
+                          <a14:useLocalDpi xmlns:a14="http://schemas.microsoft.com/office/drawing/2010/main" val="0"/>
+                        </a:ext>
+                      </a:extLst>
+                    </a:blip>
+                    <a:stretch>
+                      <a:fillRect/>
+                    </a:stretch>
+                  </pic:blipFill>
+                  <pic:spPr>
+                    <a:xfrm>
+                      <a:off x="0" y="0"/>
+                      <a:ext cx="5429250" cy="1915795"/>
+                    </a:xfrm>
+                    <a:prstGeom prst="rect">
+                      <a:avLst/>
+                    </a:prstGeom>
+                  </pic:spPr>
+                </pic:pic>
+              </a:graphicData>
+            </a:graphic>
+          </wp:inline>
+        </w:drawing>
+      </w:r>
+      <w:r>
+        <w:rPr>
+          <w:w w:val="115"/>
+        </w:rPr>
+        <w:t xml:space="preserve"> </w:t>
+      </w:r>
+      <w:r>
+        <w:rPr>
+          <w:w w:val="115"/>
+        </w:rPr>
+        <w:t>Figure 3.1 a snippet showing the first query</w:t>
+      </w:r>
+    </w:p>
+    <w:p>
+      <w:pPr>
+        <w:pStyle w:val="BodyText"/>
+        <w:spacing w:before="33" w:line="206" w:lineRule="auto"/>
+        <w:ind w:left="1440" w:right="103" w:firstLine="720"/>
+        <w:jc w:val="both"/>
+        <w:rPr>
+          <w:w w:val="115"/>
+        </w:rPr>
+      </w:pPr>
+      <w:r>
+        <w:rPr>
+          <w:noProof/>
+          <w:w w:val="115"/>
+        </w:rPr>
+        <w:drawing>
+          <wp:inline distT="0" distB="0" distL="0" distR="0" wp14:anchorId="385C7C92" wp14:editId="4504455C">
+            <wp:extent cx="5429250" cy="1165860"/>
+            <wp:effectExtent l="0" t="0" r="6350" b="2540"/>
+            <wp:docPr id="18" name="Picture 18" descr="Text&#10;&#10;Description automatically generated"/>
+            <wp:cNvGraphicFramePr>
+              <a:graphicFrameLocks xmlns:a="http://schemas.openxmlformats.org/drawingml/2006/main" noChangeAspect="1"/>
+            </wp:cNvGraphicFramePr>
+            <a:graphic xmlns:a="http://schemas.openxmlformats.org/drawingml/2006/main">
+              <a:graphicData uri="http://schemas.openxmlformats.org/drawingml/2006/picture">
+                <pic:pic xmlns:pic="http://schemas.openxmlformats.org/drawingml/2006/picture">
+                  <pic:nvPicPr>
+                    <pic:cNvPr id="18" name="Picture 18" descr="Text&#10;&#10;Description automatically generated"/>
+                    <pic:cNvPicPr/>
+                  </pic:nvPicPr>
+                  <pic:blipFill>
+                    <a:blip r:embed="rId22" cstate="print">
+                      <a:extLst>
+                        <a:ext uri="{28A0092B-C50C-407E-A947-70E740481C1C}">
+                          <a14:useLocalDpi xmlns:a14="http://schemas.microsoft.com/office/drawing/2010/main" val="0"/>
+                        </a:ext>
+                      </a:extLst>
+                    </a:blip>
+                    <a:stretch>
+                      <a:fillRect/>
+                    </a:stretch>
+                  </pic:blipFill>
+                  <pic:spPr>
+                    <a:xfrm>
+                      <a:off x="0" y="0"/>
+                      <a:ext cx="5429250" cy="1165860"/>
+                    </a:xfrm>
+                    <a:prstGeom prst="rect">
+                      <a:avLst/>
+                    </a:prstGeom>
+                  </pic:spPr>
+                </pic:pic>
+              </a:graphicData>
+            </a:graphic>
+          </wp:inline>
+        </w:drawing>
+      </w:r>
+      <w:r>
+        <w:rPr>
+          <w:w w:val="115"/>
+        </w:rPr>
+        <w:t xml:space="preserve"> </w:t>
+      </w:r>
+      <w:r>
+        <w:rPr>
+          <w:w w:val="115"/>
+        </w:rPr>
+        <w:t>Figure 3.1 a snippet showing the first query</w:t>
+      </w:r>
+    </w:p>
+    <w:p>
+      <w:pPr>
+        <w:pStyle w:val="BodyText"/>
+        <w:spacing w:before="33" w:line="206" w:lineRule="auto"/>
+        <w:ind w:left="1440" w:right="103" w:firstLine="720"/>
+        <w:jc w:val="both"/>
+        <w:rPr>
+          <w:w w:val="115"/>
+        </w:rPr>
+      </w:pPr>
+      <w:r>
+        <w:rPr>
+          <w:noProof/>
+          <w:w w:val="115"/>
+        </w:rPr>
+        <w:drawing>
+          <wp:inline distT="0" distB="0" distL="0" distR="0" wp14:anchorId="6A924290" wp14:editId="39EB03E4">
+            <wp:extent cx="5429250" cy="1264285"/>
+            <wp:effectExtent l="0" t="0" r="6350" b="5715"/>
+            <wp:docPr id="19" name="Picture 19" descr="Text&#10;&#10;Description automatically generated"/>
+            <wp:cNvGraphicFramePr>
+              <a:graphicFrameLocks xmlns:a="http://schemas.openxmlformats.org/drawingml/2006/main" noChangeAspect="1"/>
+            </wp:cNvGraphicFramePr>
+            <a:graphic xmlns:a="http://schemas.openxmlformats.org/drawingml/2006/main">
+              <a:graphicData uri="http://schemas.openxmlformats.org/drawingml/2006/picture">
+                <pic:pic xmlns:pic="http://schemas.openxmlformats.org/drawingml/2006/picture">
+                  <pic:nvPicPr>
+                    <pic:cNvPr id="19" name="Picture 19" descr="Text&#10;&#10;Description automatically generated"/>
+                    <pic:cNvPicPr/>
+                  </pic:nvPicPr>
+                  <pic:blipFill>
+                    <a:blip r:embed="rId23" cstate="print">
+                      <a:extLst>
+                        <a:ext uri="{28A0092B-C50C-407E-A947-70E740481C1C}">
+                          <a14:useLocalDpi xmlns:a14="http://schemas.microsoft.com/office/drawing/2010/main" val="0"/>
+                        </a:ext>
+                      </a:extLst>
+                    </a:blip>
+                    <a:stretch>
+                      <a:fillRect/>
+                    </a:stretch>
+                  </pic:blipFill>
+                  <pic:spPr>
+                    <a:xfrm>
+                      <a:off x="0" y="0"/>
+                      <a:ext cx="5429250" cy="1264285"/>
+                    </a:xfrm>
+                    <a:prstGeom prst="rect">
+                      <a:avLst/>
+                    </a:prstGeom>
+                  </pic:spPr>
+                </pic:pic>
+              </a:graphicData>
+            </a:graphic>
+          </wp:inline>
+        </w:drawing>
+      </w:r>
+      <w:r>
+        <w:rPr>
+          <w:w w:val="115"/>
+        </w:rPr>
+        <w:t xml:space="preserve"> </w:t>
+      </w:r>
+      <w:r>
+        <w:rPr>
+          <w:w w:val="115"/>
+        </w:rPr>
+        <w:t>Figure 3.1 a snippet showing the first query</w:t>
+      </w:r>
+    </w:p>
+    <w:p>
+      <w:pPr>
+        <w:pStyle w:val="BodyText"/>
+        <w:spacing w:before="33" w:line="206" w:lineRule="auto"/>
+        <w:ind w:left="1440" w:right="103" w:firstLine="720"/>
+        <w:jc w:val="both"/>
+        <w:rPr>
+          <w:w w:val="115"/>
+        </w:rPr>
+      </w:pPr>
+      <w:r>
+        <w:rPr>
+          <w:noProof/>
+          <w:w w:val="115"/>
+        </w:rPr>
+        <w:drawing>
+          <wp:inline distT="0" distB="0" distL="0" distR="0" wp14:anchorId="4CA7039F" wp14:editId="2EC5B2D4">
+            <wp:extent cx="5429250" cy="2818130"/>
+            <wp:effectExtent l="0" t="0" r="6350" b="1270"/>
+            <wp:docPr id="20" name="Picture 20" descr="Text&#10;&#10;Description automatically generated"/>
+            <wp:cNvGraphicFramePr>
+              <a:graphicFrameLocks xmlns:a="http://schemas.openxmlformats.org/drawingml/2006/main" noChangeAspect="1"/>
+            </wp:cNvGraphicFramePr>
+            <a:graphic xmlns:a="http://schemas.openxmlformats.org/drawingml/2006/main">
+              <a:graphicData uri="http://schemas.openxmlformats.org/drawingml/2006/picture">
+                <pic:pic xmlns:pic="http://schemas.openxmlformats.org/drawingml/2006/picture">
+                  <pic:nvPicPr>
+                    <pic:cNvPr id="20" name="Picture 20" descr="Text&#10;&#10;Description automatically generated"/>
+                    <pic:cNvPicPr/>
+                  </pic:nvPicPr>
+                  <pic:blipFill>
+                    <a:blip r:embed="rId24" cstate="print">
+                      <a:extLst>
+                        <a:ext uri="{28A0092B-C50C-407E-A947-70E740481C1C}">
+                          <a14:useLocalDpi xmlns:a14="http://schemas.microsoft.com/office/drawing/2010/main" val="0"/>
+                        </a:ext>
+                      </a:extLst>
+                    </a:blip>
+                    <a:stretch>
+                      <a:fillRect/>
+                    </a:stretch>
+                  </pic:blipFill>
+                  <pic:spPr>
+                    <a:xfrm>
+                      <a:off x="0" y="0"/>
+                      <a:ext cx="5429250" cy="2818130"/>
+                    </a:xfrm>
+                    <a:prstGeom prst="rect">
+                      <a:avLst/>
+                    </a:prstGeom>
+                  </pic:spPr>
+                </pic:pic>
+              </a:graphicData>
+            </a:graphic>
+          </wp:inline>
+        </w:drawing>
+      </w:r>
+      <w:r>
+        <w:rPr>
+          <w:w w:val="115"/>
+        </w:rPr>
+        <w:t xml:space="preserve"> </w:t>
+      </w:r>
+      <w:r>
+        <w:rPr>
+          <w:w w:val="115"/>
+        </w:rPr>
+        <w:t>Figure 3.1 a snippet showing the first query</w:t>
+      </w:r>
+    </w:p>
+    <w:p>
+      <w:pPr>
+        <w:pStyle w:val="BodyText"/>
+        <w:spacing w:before="33" w:line="206" w:lineRule="auto"/>
+        <w:ind w:left="1440" w:right="103" w:firstLine="720"/>
+        <w:jc w:val="both"/>
+        <w:rPr>
+          <w:w w:val="115"/>
+        </w:rPr>
+      </w:pPr>
+      <w:r>
+        <w:rPr>
+          <w:noProof/>
+          <w:w w:val="115"/>
+        </w:rPr>
+        <w:lastRenderedPageBreak/>
+        <w:drawing>
+          <wp:inline distT="0" distB="0" distL="0" distR="0" wp14:anchorId="7D19D849" wp14:editId="11F333D8">
+            <wp:extent cx="5429250" cy="2313940"/>
+            <wp:effectExtent l="0" t="0" r="6350" b="0"/>
+            <wp:docPr id="21" name="Picture 21" descr="Text&#10;&#10;Description automatically generated"/>
+            <wp:cNvGraphicFramePr>
+              <a:graphicFrameLocks xmlns:a="http://schemas.openxmlformats.org/drawingml/2006/main" noChangeAspect="1"/>
+            </wp:cNvGraphicFramePr>
+            <a:graphic xmlns:a="http://schemas.openxmlformats.org/drawingml/2006/main">
+              <a:graphicData uri="http://schemas.openxmlformats.org/drawingml/2006/picture">
+                <pic:pic xmlns:pic="http://schemas.openxmlformats.org/drawingml/2006/picture">
+                  <pic:nvPicPr>
+                    <pic:cNvPr id="21" name="Picture 21" descr="Text&#10;&#10;Description automatically generated"/>
+                    <pic:cNvPicPr/>
+                  </pic:nvPicPr>
+                  <pic:blipFill>
+                    <a:blip r:embed="rId25" cstate="print">
+                      <a:extLst>
+                        <a:ext uri="{28A0092B-C50C-407E-A947-70E740481C1C}">
+                          <a14:useLocalDpi xmlns:a14="http://schemas.microsoft.com/office/drawing/2010/main" val="0"/>
+                        </a:ext>
+                      </a:extLst>
+                    </a:blip>
+                    <a:stretch>
+                      <a:fillRect/>
+                    </a:stretch>
+                  </pic:blipFill>
+                  <pic:spPr>
+                    <a:xfrm>
+                      <a:off x="0" y="0"/>
+                      <a:ext cx="5429250" cy="2313940"/>
+                    </a:xfrm>
+                    <a:prstGeom prst="rect">
+                      <a:avLst/>
+                    </a:prstGeom>
+                  </pic:spPr>
+                </pic:pic>
+              </a:graphicData>
+            </a:graphic>
+          </wp:inline>
+        </w:drawing>
+      </w:r>
+      <w:r>
+        <w:rPr>
+          <w:w w:val="115"/>
+        </w:rPr>
+        <w:t xml:space="preserve"> </w:t>
+      </w:r>
+      <w:r>
+        <w:rPr>
+          <w:w w:val="115"/>
+        </w:rPr>
+        <w:t>Figure 3.1 a snippet showing the first query</w:t>
+      </w:r>
+    </w:p>
+    <w:p>
+      <w:pPr>
+        <w:pStyle w:val="BodyText"/>
+        <w:spacing w:before="33" w:line="206" w:lineRule="auto"/>
+        <w:ind w:left="1440" w:right="103" w:firstLine="720"/>
+        <w:jc w:val="both"/>
+        <w:rPr>
+          <w:w w:val="115"/>
+        </w:rPr>
+      </w:pPr>
+      <w:r>
+        <w:rPr>
+          <w:w w:val="115"/>
+        </w:rPr>
+        <w:t>Figure 3.1 a snippet showing the first query</w:t>
+      </w:r>
+    </w:p>
+    <w:p>
+      <w:pPr>
+        <w:pStyle w:val="BodyText"/>
+        <w:spacing w:before="33" w:line="206" w:lineRule="auto"/>
+        <w:ind w:left="1440" w:right="103" w:firstLine="720"/>
+        <w:jc w:val="both"/>
+        <w:rPr>
+          <w:w w:val="115"/>
+        </w:rPr>
+      </w:pPr>
+      <w:r>
+        <w:rPr>
+          <w:w w:val="115"/>
+        </w:rPr>
+        <w:t>Figure 3.1 a snippet showing the first query</w:t>
+      </w:r>
+    </w:p>
+    <w:p>
+      <w:pPr>
+        <w:pStyle w:val="BodyText"/>
+        <w:spacing w:before="33" w:line="206" w:lineRule="auto"/>
+        <w:ind w:left="1440" w:right="103" w:firstLine="720"/>
+        <w:jc w:val="both"/>
+        <w:rPr>
+          <w:w w:val="115"/>
+        </w:rPr>
+      </w:pPr>
+      <w:r>
+        <w:rPr>
+          <w:w w:val="115"/>
+        </w:rPr>
+        <w:t>Figure 3.1 a snippet showing the first query</w:t>
+      </w:r>
+    </w:p>
+    <w:p>
+      <w:pPr>
+        <w:pStyle w:val="BodyText"/>
+        <w:spacing w:before="33" w:line="206" w:lineRule="auto"/>
+        <w:ind w:left="1440" w:right="103" w:firstLine="720"/>
+        <w:jc w:val="both"/>
+        <w:rPr>
+          <w:w w:val="115"/>
+        </w:rPr>
+      </w:pPr>
+      <w:r>
+        <w:rPr>
+          <w:noProof/>
+          <w:w w:val="115"/>
+        </w:rPr>
+        <w:drawing>
+          <wp:inline distT="0" distB="0" distL="0" distR="0" wp14:anchorId="51016C95" wp14:editId="54F0161F">
+            <wp:extent cx="5429250" cy="3159760"/>
+            <wp:effectExtent l="0" t="0" r="6350" b="2540"/>
+            <wp:docPr id="22" name="Picture 22" descr="Text&#10;&#10;Description automatically generated"/>
+            <wp:cNvGraphicFramePr>
+              <a:graphicFrameLocks xmlns:a="http://schemas.openxmlformats.org/drawingml/2006/main" noChangeAspect="1"/>
+            </wp:cNvGraphicFramePr>
+            <a:graphic xmlns:a="http://schemas.openxmlformats.org/drawingml/2006/main">
+              <a:graphicData uri="http://schemas.openxmlformats.org/drawingml/2006/picture">
+                <pic:pic xmlns:pic="http://schemas.openxmlformats.org/drawingml/2006/picture">
+                  <pic:nvPicPr>
+                    <pic:cNvPr id="22" name="Picture 22" descr="Text&#10;&#10;Description automatically generated"/>
+                    <pic:cNvPicPr/>
+                  </pic:nvPicPr>
+                  <pic:blipFill>
+                    <a:blip r:embed="rId26">
+                      <a:extLst>
+                        <a:ext uri="{28A0092B-C50C-407E-A947-70E740481C1C}">
+                          <a14:useLocalDpi xmlns:a14="http://schemas.microsoft.com/office/drawing/2010/main" val="0"/>
+                        </a:ext>
+                      </a:extLst>
+                    </a:blip>
+                    <a:stretch>
+                      <a:fillRect/>
+                    </a:stretch>
+                  </pic:blipFill>
+                  <pic:spPr>
+                    <a:xfrm>
+                      <a:off x="0" y="0"/>
+                      <a:ext cx="5429250" cy="3159760"/>
+                    </a:xfrm>
+                    <a:prstGeom prst="rect">
+                      <a:avLst/>
+                    </a:prstGeom>
+                  </pic:spPr>
+                </pic:pic>
+              </a:graphicData>
+            </a:graphic>
+          </wp:inline>
+        </w:drawing>
+      </w:r>
+      <w:r>
+        <w:rPr>
+          <w:w w:val="115"/>
+        </w:rPr>
+        <w:t xml:space="preserve"> </w:t>
+      </w:r>
+      <w:r>
+        <w:rPr>
+          <w:w w:val="115"/>
+        </w:rPr>
+        <w:t>Figure 3.1 a snippet showing the first query</w:t>
+      </w:r>
+    </w:p>
+    <w:p>
+      <w:pPr>
+        <w:pStyle w:val="BodyText"/>
+        <w:spacing w:before="33" w:line="206" w:lineRule="auto"/>
+        <w:ind w:left="105" w:right="103" w:firstLine="218"/>
+        <w:jc w:val="both"/>
+        <w:rPr>
+          <w:w w:val="115"/>
+        </w:rPr>
+      </w:pPr>
     </w:p>
     <w:sectPr>
       <w:pgSz w:w="11910" w:h="16840"/>
@@ -9683,7 +11009,7 @@
     </w:lvl>
   </w:abstractNum>
   <w:abstractNum w:abstractNumId="1" w15:restartNumberingAfterBreak="0">
-    <w:nsid w:val="13FF6151"/>
+    <w:nsid w:val="069C3C62"/>
     <w:multiLevelType w:val="hybridMultilevel"/>
     <w:tmpl w:val="D63C5DFC"/>
     <w:lvl w:ilvl="0" w:tplc="FFFFFFFF">
@@ -9795,6 +11121,118 @@
     </w:lvl>
   </w:abstractNum>
   <w:abstractNum w:abstractNumId="2" w15:restartNumberingAfterBreak="0">
+    <w:nsid w:val="13FF6151"/>
+    <w:multiLevelType w:val="hybridMultilevel"/>
+    <w:tmpl w:val="D63C5DFC"/>
+    <w:lvl w:ilvl="0" w:tplc="FFFFFFFF">
+      <w:start w:val="1"/>
+      <w:numFmt w:val="decimal"/>
+      <w:lvlText w:val="%1"/>
+      <w:lvlJc w:val="left"/>
+      <w:pPr>
+        <w:ind w:left="421" w:hanging="316"/>
+      </w:pPr>
+      <w:rPr>
+        <w:rFonts w:ascii="Arial" w:eastAsia="Arial" w:hAnsi="Arial" w:cs="Arial" w:hint="default"/>
+        <w:b/>
+        <w:bCs/>
+        <w:i w:val="0"/>
+        <w:iCs w:val="0"/>
+        <w:w w:val="101"/>
+        <w:sz w:val="28"/>
+        <w:szCs w:val="28"/>
+      </w:rPr>
+    </w:lvl>
+    <w:lvl w:ilvl="1" w:tplc="FFFFFFFF">
+      <w:numFmt w:val="bullet"/>
+      <w:lvlText w:val="•"/>
+      <w:lvlJc w:val="left"/>
+      <w:pPr>
+        <w:ind w:left="1232" w:hanging="316"/>
+      </w:pPr>
+      <w:rPr>
+        <w:rFonts w:hint="default"/>
+      </w:rPr>
+    </w:lvl>
+    <w:lvl w:ilvl="2" w:tplc="FFFFFFFF">
+      <w:numFmt w:val="bullet"/>
+      <w:lvlText w:val="•"/>
+      <w:lvlJc w:val="left"/>
+      <w:pPr>
+        <w:ind w:left="2045" w:hanging="316"/>
+      </w:pPr>
+      <w:rPr>
+        <w:rFonts w:hint="default"/>
+      </w:rPr>
+    </w:lvl>
+    <w:lvl w:ilvl="3" w:tplc="FFFFFFFF">
+      <w:numFmt w:val="bullet"/>
+      <w:lvlText w:val="•"/>
+      <w:lvlJc w:val="left"/>
+      <w:pPr>
+        <w:ind w:left="2857" w:hanging="316"/>
+      </w:pPr>
+      <w:rPr>
+        <w:rFonts w:hint="default"/>
+      </w:rPr>
+    </w:lvl>
+    <w:lvl w:ilvl="4" w:tplc="FFFFFFFF">
+      <w:numFmt w:val="bullet"/>
+      <w:lvlText w:val="•"/>
+      <w:lvlJc w:val="left"/>
+      <w:pPr>
+        <w:ind w:left="3670" w:hanging="316"/>
+      </w:pPr>
+      <w:rPr>
+        <w:rFonts w:hint="default"/>
+      </w:rPr>
+    </w:lvl>
+    <w:lvl w:ilvl="5" w:tplc="FFFFFFFF">
+      <w:numFmt w:val="bullet"/>
+      <w:lvlText w:val="•"/>
+      <w:lvlJc w:val="left"/>
+      <w:pPr>
+        <w:ind w:left="4482" w:hanging="316"/>
+      </w:pPr>
+      <w:rPr>
+        <w:rFonts w:hint="default"/>
+      </w:rPr>
+    </w:lvl>
+    <w:lvl w:ilvl="6" w:tplc="FFFFFFFF">
+      <w:numFmt w:val="bullet"/>
+      <w:lvlText w:val="•"/>
+      <w:lvlJc w:val="left"/>
+      <w:pPr>
+        <w:ind w:left="5295" w:hanging="316"/>
+      </w:pPr>
+      <w:rPr>
+        <w:rFonts w:hint="default"/>
+      </w:rPr>
+    </w:lvl>
+    <w:lvl w:ilvl="7" w:tplc="FFFFFFFF">
+      <w:numFmt w:val="bullet"/>
+      <w:lvlText w:val="•"/>
+      <w:lvlJc w:val="left"/>
+      <w:pPr>
+        <w:ind w:left="6107" w:hanging="316"/>
+      </w:pPr>
+      <w:rPr>
+        <w:rFonts w:hint="default"/>
+      </w:rPr>
+    </w:lvl>
+    <w:lvl w:ilvl="8" w:tplc="FFFFFFFF">
+      <w:numFmt w:val="bullet"/>
+      <w:lvlText w:val="•"/>
+      <w:lvlJc w:val="left"/>
+      <w:pPr>
+        <w:ind w:left="6920" w:hanging="316"/>
+      </w:pPr>
+      <w:rPr>
+        <w:rFonts w:hint="default"/>
+      </w:rPr>
+    </w:lvl>
+  </w:abstractNum>
+  <w:abstractNum w:abstractNumId="3" w15:restartNumberingAfterBreak="0">
     <w:nsid w:val="485D5F41"/>
     <w:multiLevelType w:val="hybridMultilevel"/>
     <w:tmpl w:val="18BEAA88"/>
@@ -9905,7 +11343,7 @@
       </w:rPr>
     </w:lvl>
   </w:abstractNum>
-  <w:abstractNum w:abstractNumId="3" w15:restartNumberingAfterBreak="0">
+  <w:abstractNum w:abstractNumId="4" w15:restartNumberingAfterBreak="0">
     <w:nsid w:val="4C180757"/>
     <w:multiLevelType w:val="hybridMultilevel"/>
     <w:tmpl w:val="D63C5DFC"/>
@@ -10017,7 +11455,7 @@
       </w:rPr>
     </w:lvl>
   </w:abstractNum>
-  <w:abstractNum w:abstractNumId="4" w15:restartNumberingAfterBreak="0">
+  <w:abstractNum w:abstractNumId="5" w15:restartNumberingAfterBreak="0">
     <w:nsid w:val="50713295"/>
     <w:multiLevelType w:val="hybridMultilevel"/>
     <w:tmpl w:val="D63C5DFC"/>
@@ -10129,8 +11567,8 @@
       </w:rPr>
     </w:lvl>
   </w:abstractNum>
-  <w:abstractNum w:abstractNumId="5" w15:restartNumberingAfterBreak="0">
-    <w:nsid w:val="555D1B71"/>
+  <w:abstractNum w:abstractNumId="6" w15:restartNumberingAfterBreak="0">
+    <w:nsid w:val="507B47E5"/>
     <w:multiLevelType w:val="hybridMultilevel"/>
     <w:tmpl w:val="D63C5DFC"/>
     <w:lvl w:ilvl="0" w:tplc="FFFFFFFF">
@@ -10241,8 +11679,8 @@
       </w:rPr>
     </w:lvl>
   </w:abstractNum>
-  <w:abstractNum w:abstractNumId="6" w15:restartNumberingAfterBreak="0">
-    <w:nsid w:val="68420B61"/>
+  <w:abstractNum w:abstractNumId="7" w15:restartNumberingAfterBreak="0">
+    <w:nsid w:val="555D1B71"/>
     <w:multiLevelType w:val="hybridMultilevel"/>
     <w:tmpl w:val="D63C5DFC"/>
     <w:lvl w:ilvl="0" w:tplc="FFFFFFFF">
@@ -10353,8 +11791,8 @@
       </w:rPr>
     </w:lvl>
   </w:abstractNum>
-  <w:abstractNum w:abstractNumId="7" w15:restartNumberingAfterBreak="0">
-    <w:nsid w:val="79824EB9"/>
+  <w:abstractNum w:abstractNumId="8" w15:restartNumberingAfterBreak="0">
+    <w:nsid w:val="68420B61"/>
     <w:multiLevelType w:val="hybridMultilevel"/>
     <w:tmpl w:val="D63C5DFC"/>
     <w:lvl w:ilvl="0" w:tplc="FFFFFFFF">
@@ -10465,29 +11903,147 @@
       </w:rPr>
     </w:lvl>
   </w:abstractNum>
+  <w:abstractNum w:abstractNumId="9" w15:restartNumberingAfterBreak="0">
+    <w:nsid w:val="79824EB9"/>
+    <w:multiLevelType w:val="hybridMultilevel"/>
+    <w:tmpl w:val="D63C5DFC"/>
+    <w:lvl w:ilvl="0" w:tplc="FFFFFFFF">
+      <w:start w:val="1"/>
+      <w:numFmt w:val="decimal"/>
+      <w:lvlText w:val="%1"/>
+      <w:lvlJc w:val="left"/>
+      <w:pPr>
+        <w:ind w:left="421" w:hanging="316"/>
+      </w:pPr>
+      <w:rPr>
+        <w:rFonts w:ascii="Arial" w:eastAsia="Arial" w:hAnsi="Arial" w:cs="Arial" w:hint="default"/>
+        <w:b/>
+        <w:bCs/>
+        <w:i w:val="0"/>
+        <w:iCs w:val="0"/>
+        <w:w w:val="101"/>
+        <w:sz w:val="28"/>
+        <w:szCs w:val="28"/>
+      </w:rPr>
+    </w:lvl>
+    <w:lvl w:ilvl="1" w:tplc="FFFFFFFF">
+      <w:numFmt w:val="bullet"/>
+      <w:lvlText w:val="•"/>
+      <w:lvlJc w:val="left"/>
+      <w:pPr>
+        <w:ind w:left="1232" w:hanging="316"/>
+      </w:pPr>
+      <w:rPr>
+        <w:rFonts w:hint="default"/>
+      </w:rPr>
+    </w:lvl>
+    <w:lvl w:ilvl="2" w:tplc="FFFFFFFF">
+      <w:numFmt w:val="bullet"/>
+      <w:lvlText w:val="•"/>
+      <w:lvlJc w:val="left"/>
+      <w:pPr>
+        <w:ind w:left="2045" w:hanging="316"/>
+      </w:pPr>
+      <w:rPr>
+        <w:rFonts w:hint="default"/>
+      </w:rPr>
+    </w:lvl>
+    <w:lvl w:ilvl="3" w:tplc="FFFFFFFF">
+      <w:numFmt w:val="bullet"/>
+      <w:lvlText w:val="•"/>
+      <w:lvlJc w:val="left"/>
+      <w:pPr>
+        <w:ind w:left="2857" w:hanging="316"/>
+      </w:pPr>
+      <w:rPr>
+        <w:rFonts w:hint="default"/>
+      </w:rPr>
+    </w:lvl>
+    <w:lvl w:ilvl="4" w:tplc="FFFFFFFF">
+      <w:numFmt w:val="bullet"/>
+      <w:lvlText w:val="•"/>
+      <w:lvlJc w:val="left"/>
+      <w:pPr>
+        <w:ind w:left="3670" w:hanging="316"/>
+      </w:pPr>
+      <w:rPr>
+        <w:rFonts w:hint="default"/>
+      </w:rPr>
+    </w:lvl>
+    <w:lvl w:ilvl="5" w:tplc="FFFFFFFF">
+      <w:numFmt w:val="bullet"/>
+      <w:lvlText w:val="•"/>
+      <w:lvlJc w:val="left"/>
+      <w:pPr>
+        <w:ind w:left="4482" w:hanging="316"/>
+      </w:pPr>
+      <w:rPr>
+        <w:rFonts w:hint="default"/>
+      </w:rPr>
+    </w:lvl>
+    <w:lvl w:ilvl="6" w:tplc="FFFFFFFF">
+      <w:numFmt w:val="bullet"/>
+      <w:lvlText w:val="•"/>
+      <w:lvlJc w:val="left"/>
+      <w:pPr>
+        <w:ind w:left="5295" w:hanging="316"/>
+      </w:pPr>
+      <w:rPr>
+        <w:rFonts w:hint="default"/>
+      </w:rPr>
+    </w:lvl>
+    <w:lvl w:ilvl="7" w:tplc="FFFFFFFF">
+      <w:numFmt w:val="bullet"/>
+      <w:lvlText w:val="•"/>
+      <w:lvlJc w:val="left"/>
+      <w:pPr>
+        <w:ind w:left="6107" w:hanging="316"/>
+      </w:pPr>
+      <w:rPr>
+        <w:rFonts w:hint="default"/>
+      </w:rPr>
+    </w:lvl>
+    <w:lvl w:ilvl="8" w:tplc="FFFFFFFF">
+      <w:numFmt w:val="bullet"/>
+      <w:lvlText w:val="•"/>
+      <w:lvlJc w:val="left"/>
+      <w:pPr>
+        <w:ind w:left="6920" w:hanging="316"/>
+      </w:pPr>
+      <w:rPr>
+        <w:rFonts w:hint="default"/>
+      </w:rPr>
+    </w:lvl>
+  </w:abstractNum>
   <w:num w:numId="1">
     <w:abstractNumId w:val="0"/>
   </w:num>
   <w:num w:numId="2">
+    <w:abstractNumId w:val="3"/>
+  </w:num>
+  <w:num w:numId="3">
+    <w:abstractNumId w:val="7"/>
+  </w:num>
+  <w:num w:numId="4">
     <w:abstractNumId w:val="2"/>
   </w:num>
-  <w:num w:numId="3">
+  <w:num w:numId="5">
+    <w:abstractNumId w:val="4"/>
+  </w:num>
+  <w:num w:numId="6">
+    <w:abstractNumId w:val="9"/>
+  </w:num>
+  <w:num w:numId="7">
     <w:abstractNumId w:val="5"/>
   </w:num>
-  <w:num w:numId="4">
+  <w:num w:numId="8">
+    <w:abstractNumId w:val="8"/>
+  </w:num>
+  <w:num w:numId="9">
+    <w:abstractNumId w:val="6"/>
+  </w:num>
+  <w:num w:numId="10">
     <w:abstractNumId w:val="1"/>
-  </w:num>
-  <w:num w:numId="5">
-    <w:abstractNumId w:val="3"/>
-  </w:num>
-  <w:num w:numId="6">
-    <w:abstractNumId w:val="7"/>
-  </w:num>
-  <w:num w:numId="7">
-    <w:abstractNumId w:val="4"/>
-  </w:num>
-  <w:num w:numId="8">
-    <w:abstractNumId w:val="6"/>
   </w:num>
 </w:numbering>
 </file>
@@ -11025,6 +12581,25 @@
       <w:shd w:val="clear" w:color="auto" w:fill="E1DFDD"/>
     </w:rPr>
   </w:style>
+  <w:style w:type="paragraph" w:styleId="Caption">
+    <w:name w:val="caption"/>
+    <w:basedOn w:val="Normal"/>
+    <w:next w:val="Normal"/>
+    <w:uiPriority w:val="35"/>
+    <w:unhideWhenUsed/>
+    <w:qFormat/>
+    <w:rsid w:val="00FB7060"/>
+    <w:pPr>
+      <w:spacing w:after="200"/>
+    </w:pPr>
+    <w:rPr>
+      <w:i/>
+      <w:iCs/>
+      <w:color w:val="1F497D" w:themeColor="text2"/>
+      <w:sz w:val="18"/>
+      <w:szCs w:val="18"/>
+    </w:rPr>
+  </w:style>
 </w:styles>
 </file>
 

</xml_diff>

<commit_message>
added part 3 on the report
</commit_message>
<xml_diff>
--- a/iv1351-report-Lucas_Larsson.docx
+++ b/iv1351-report-Lucas_Larsson.docx
@@ -5,43 +5,29 @@
     <w:p>
       <w:pPr>
         <w:pStyle w:val="BodyText"/>
-        <w:rPr>
-          <w:rFonts w:ascii="Times New Roman"/>
-          <w:sz w:val="20"/>
-        </w:rPr>
-      </w:pPr>
-    </w:p>
-    <w:p>
-      <w:pPr>
-        <w:pStyle w:val="BodyText"/>
-        <w:rPr>
-          <w:rFonts w:ascii="Times New Roman"/>
-          <w:sz w:val="20"/>
-        </w:rPr>
-      </w:pPr>
-    </w:p>
-    <w:p>
-      <w:pPr>
-        <w:pStyle w:val="BodyText"/>
-        <w:rPr>
-          <w:rFonts w:ascii="Times New Roman"/>
-          <w:sz w:val="20"/>
-        </w:rPr>
-      </w:pPr>
-    </w:p>
-    <w:p>
-      <w:pPr>
-        <w:pStyle w:val="BodyText"/>
-        <w:spacing w:before="9"/>
-        <w:rPr>
-          <w:rFonts w:ascii="Times New Roman"/>
+      </w:pPr>
+    </w:p>
+    <w:p>
+      <w:pPr>
+        <w:pStyle w:val="BodyText"/>
+      </w:pPr>
+    </w:p>
+    <w:p>
+      <w:pPr>
+        <w:pStyle w:val="BodyText"/>
+      </w:pPr>
+    </w:p>
+    <w:p>
+      <w:pPr>
+        <w:pStyle w:val="BodyText"/>
+        <w:rPr>
           <w:sz w:val="21"/>
         </w:rPr>
       </w:pPr>
     </w:p>
     <w:p>
       <w:pPr>
-        <w:pStyle w:val="Title"/>
+        <w:pStyle w:val="BodyText"/>
       </w:pPr>
       <w:r>
         <w:t>Project</w:t>
@@ -58,9 +44,7 @@
     </w:p>
     <w:p>
       <w:pPr>
-        <w:spacing w:before="76"/>
-        <w:ind w:left="2357" w:right="2357"/>
-        <w:jc w:val="center"/>
+        <w:pStyle w:val="BodyText"/>
         <w:rPr>
           <w:rFonts w:ascii="Arial"/>
           <w:b/>
@@ -130,7 +114,6 @@
     <w:p>
       <w:pPr>
         <w:pStyle w:val="BodyText"/>
-        <w:spacing w:before="4"/>
         <w:rPr>
           <w:rFonts w:ascii="Arial"/>
           <w:b/>
@@ -140,9 +123,7 @@
     </w:p>
     <w:p>
       <w:pPr>
-        <w:spacing w:line="352" w:lineRule="auto"/>
-        <w:ind w:left="2357" w:right="2358"/>
-        <w:jc w:val="center"/>
+        <w:pStyle w:val="BodyText"/>
         <w:rPr>
           <w:w w:val="115"/>
           <w:sz w:val="28"/>
@@ -158,9 +139,7 @@
     </w:p>
     <w:p>
       <w:pPr>
-        <w:spacing w:line="352" w:lineRule="auto"/>
-        <w:ind w:left="2357" w:right="2358"/>
-        <w:jc w:val="center"/>
+        <w:pStyle w:val="BodyText"/>
         <w:rPr>
           <w:w w:val="115"/>
         </w:rPr>
@@ -174,9 +153,7 @@
     </w:p>
     <w:p>
       <w:pPr>
-        <w:spacing w:line="352" w:lineRule="auto"/>
-        <w:ind w:left="2357" w:right="2358"/>
-        <w:jc w:val="center"/>
+        <w:pStyle w:val="BodyText"/>
         <w:rPr>
           <w:sz w:val="28"/>
         </w:rPr>
@@ -192,7 +169,6 @@
     <w:p>
       <w:pPr>
         <w:pStyle w:val="BodyText"/>
-        <w:spacing w:before="2"/>
         <w:rPr>
           <w:sz w:val="34"/>
         </w:rPr>
@@ -200,8 +176,7 @@
     </w:p>
     <w:p>
       <w:pPr>
-        <w:pStyle w:val="Heading1"/>
-        <w:ind w:left="105" w:firstLine="0"/>
+        <w:pStyle w:val="BodyText"/>
       </w:pPr>
       <w:r>
         <w:t>Tips</w:t>
@@ -236,9 +211,7 @@
     </w:p>
     <w:p>
       <w:pPr>
-        <w:pStyle w:val="Heading2"/>
-        <w:spacing w:before="226"/>
-        <w:jc w:val="left"/>
+        <w:pStyle w:val="BodyText"/>
       </w:pPr>
       <w:r>
         <w:rPr>
@@ -328,7 +301,6 @@
     <w:p>
       <w:pPr>
         <w:pStyle w:val="BodyText"/>
-        <w:spacing w:before="10"/>
         <w:rPr>
           <w:rFonts w:ascii="Georgia"/>
           <w:b/>
@@ -338,8 +310,7 @@
     </w:p>
     <w:p>
       <w:pPr>
-        <w:spacing w:before="1" w:line="218" w:lineRule="auto"/>
-        <w:ind w:left="105"/>
+        <w:pStyle w:val="BodyText"/>
         <w:rPr>
           <w:rFonts w:ascii="Palatino Linotype"/>
           <w:i/>
@@ -413,7 +384,6 @@
         </w:rPr>
         <w:t xml:space="preserve"> </w:t>
       </w:r>
-      <w:proofErr w:type="gramStart"/>
       <w:r>
         <w:rPr>
           <w:rFonts w:ascii="Palatino Linotype"/>
@@ -456,7 +426,6 @@
         </w:rPr>
         <w:t>same</w:t>
       </w:r>
-      <w:proofErr w:type="gramEnd"/>
       <w:r>
         <w:rPr>
           <w:rFonts w:ascii="Palatino Linotype"/>
@@ -801,7 +770,6 @@
     <w:p>
       <w:pPr>
         <w:pStyle w:val="BodyText"/>
-        <w:spacing w:before="6"/>
         <w:rPr>
           <w:rFonts w:ascii="Palatino Linotype"/>
           <w:i/>
@@ -812,7 +780,6 @@
     <w:p>
       <w:pPr>
         <w:pStyle w:val="BodyText"/>
-        <w:ind w:left="324"/>
       </w:pPr>
       <w:r>
         <w:rPr>
@@ -850,7 +817,6 @@
     <w:p>
       <w:pPr>
         <w:pStyle w:val="BodyText"/>
-        <w:spacing w:before="4"/>
         <w:rPr>
           <w:sz w:val="15"/>
         </w:rPr>
@@ -858,16 +824,7 @@
     </w:p>
     <w:p>
       <w:pPr>
-        <w:pStyle w:val="Heading2"/>
-        <w:numPr>
-          <w:ilvl w:val="0"/>
-          <w:numId w:val="2"/>
-        </w:numPr>
-        <w:tabs>
-          <w:tab w:val="left" w:pos="652"/>
-        </w:tabs>
-        <w:spacing w:before="0" w:line="259" w:lineRule="auto"/>
-        <w:ind w:right="103"/>
+        <w:pStyle w:val="BodyText"/>
       </w:pPr>
       <w:r>
         <w:t xml:space="preserve">The report must be </w:t>
@@ -1017,7 +974,6 @@
         </w:rPr>
         <w:t xml:space="preserve"> </w:t>
       </w:r>
-      <w:proofErr w:type="gramStart"/>
       <w:r>
         <w:t>met</w:t>
       </w:r>
@@ -1030,7 +986,6 @@
       <w:r>
         <w:t>(Discussion).</w:t>
       </w:r>
-      <w:proofErr w:type="gramEnd"/>
       <w:r>
         <w:rPr>
           <w:spacing w:val="49"/>
@@ -1081,17 +1036,7 @@
     </w:p>
     <w:p>
       <w:pPr>
-        <w:pStyle w:val="ListParagraph"/>
-        <w:numPr>
-          <w:ilvl w:val="0"/>
-          <w:numId w:val="2"/>
-        </w:numPr>
-        <w:tabs>
-          <w:tab w:val="left" w:pos="652"/>
-        </w:tabs>
-        <w:spacing w:before="182" w:line="259" w:lineRule="auto"/>
-        <w:ind w:right="103"/>
-        <w:jc w:val="both"/>
+        <w:pStyle w:val="BodyText"/>
         <w:rPr>
           <w:rFonts w:ascii="Georgia" w:hAnsi="Georgia"/>
           <w:b/>
@@ -1231,7 +1176,6 @@
         </w:rPr>
         <w:t xml:space="preserve"> </w:t>
       </w:r>
-      <w:proofErr w:type="gramStart"/>
       <w:r>
         <w:rPr>
           <w:rFonts w:ascii="Georgia" w:hAnsi="Georgia"/>
@@ -1274,7 +1218,6 @@
         </w:rPr>
         <w:t>these</w:t>
       </w:r>
-      <w:proofErr w:type="gramEnd"/>
       <w:r>
         <w:rPr>
           <w:rFonts w:ascii="Georgia" w:hAnsi="Georgia"/>
@@ -1482,16 +1425,7 @@
     </w:p>
     <w:p>
       <w:pPr>
-        <w:pStyle w:val="ListParagraph"/>
-        <w:numPr>
-          <w:ilvl w:val="0"/>
-          <w:numId w:val="2"/>
-        </w:numPr>
-        <w:tabs>
-          <w:tab w:val="left" w:pos="652"/>
-        </w:tabs>
-        <w:spacing w:before="164"/>
-        <w:ind w:hanging="219"/>
+        <w:pStyle w:val="BodyText"/>
       </w:pPr>
       <w:r>
         <w:rPr>
@@ -1532,14 +1466,12 @@
         </w:rPr>
         <w:t xml:space="preserve"> </w:t>
       </w:r>
-      <w:proofErr w:type="gramStart"/>
       <w:r>
         <w:rPr>
           <w:w w:val="110"/>
         </w:rPr>
         <w:t>grammar</w:t>
       </w:r>
-      <w:proofErr w:type="gramEnd"/>
       <w:r>
         <w:rPr>
           <w:spacing w:val="21"/>
@@ -1608,16 +1540,7 @@
     </w:p>
     <w:p>
       <w:pPr>
-        <w:pStyle w:val="ListParagraph"/>
-        <w:numPr>
-          <w:ilvl w:val="0"/>
-          <w:numId w:val="2"/>
-        </w:numPr>
-        <w:tabs>
-          <w:tab w:val="left" w:pos="652"/>
-        </w:tabs>
-        <w:spacing w:before="143"/>
-        <w:ind w:hanging="219"/>
+        <w:pStyle w:val="BodyText"/>
       </w:pPr>
       <w:r>
         <w:rPr>
@@ -1723,19 +1646,11 @@
         </w:rPr>
         <w:t xml:space="preserve"> </w:t>
       </w:r>
-      <w:proofErr w:type="gramStart"/>
-      <w:r>
-        <w:rPr>
-          <w:w w:val="115"/>
-        </w:rPr>
-        <w:t>subsections</w:t>
-      </w:r>
-      <w:proofErr w:type="gramEnd"/>
-      <w:r>
-        <w:rPr>
-          <w:w w:val="115"/>
-        </w:rPr>
-        <w:t xml:space="preserve"> and</w:t>
+      <w:r>
+        <w:rPr>
+          <w:w w:val="115"/>
+        </w:rPr>
+        <w:t>subsections and</w:t>
       </w:r>
       <w:r>
         <w:rPr>
@@ -1753,17 +1668,7 @@
     </w:p>
     <w:p>
       <w:pPr>
-        <w:pStyle w:val="ListParagraph"/>
-        <w:numPr>
-          <w:ilvl w:val="0"/>
-          <w:numId w:val="2"/>
-        </w:numPr>
-        <w:tabs>
-          <w:tab w:val="left" w:pos="652"/>
-        </w:tabs>
-        <w:spacing w:before="169" w:line="211" w:lineRule="auto"/>
-        <w:ind w:right="103"/>
-        <w:jc w:val="both"/>
+        <w:pStyle w:val="BodyText"/>
       </w:pPr>
       <w:r>
         <w:rPr>
@@ -1852,17 +1757,7 @@
     </w:p>
     <w:p>
       <w:pPr>
-        <w:pStyle w:val="ListParagraph"/>
-        <w:numPr>
-          <w:ilvl w:val="0"/>
-          <w:numId w:val="2"/>
-        </w:numPr>
-        <w:tabs>
-          <w:tab w:val="left" w:pos="652"/>
-        </w:tabs>
-        <w:spacing w:before="180" w:line="211" w:lineRule="auto"/>
-        <w:ind w:right="107"/>
-        <w:jc w:val="both"/>
+        <w:pStyle w:val="BodyText"/>
       </w:pPr>
       <w:r>
         <w:rPr>
@@ -2124,17 +2019,7 @@
     </w:p>
     <w:p>
       <w:pPr>
-        <w:pStyle w:val="ListParagraph"/>
-        <w:numPr>
-          <w:ilvl w:val="0"/>
-          <w:numId w:val="2"/>
-        </w:numPr>
-        <w:tabs>
-          <w:tab w:val="left" w:pos="652"/>
-        </w:tabs>
-        <w:spacing w:before="180" w:line="211" w:lineRule="auto"/>
-        <w:ind w:right="104"/>
-        <w:jc w:val="both"/>
+        <w:pStyle w:val="BodyText"/>
       </w:pPr>
       <w:r>
         <w:rPr>
@@ -2491,8 +2376,7 @@
     </w:p>
     <w:p>
       <w:pPr>
-        <w:spacing w:line="211" w:lineRule="auto"/>
-        <w:jc w:val="both"/>
+        <w:pStyle w:val="BodyText"/>
         <w:sectPr>
           <w:headerReference w:type="default" r:id="rId7"/>
           <w:footerReference w:type="default" r:id="rId8"/>
@@ -2507,7 +2391,6 @@
     <w:p>
       <w:pPr>
         <w:pStyle w:val="BodyText"/>
-        <w:spacing w:before="6"/>
         <w:rPr>
           <w:sz w:val="7"/>
         </w:rPr>
@@ -2515,16 +2398,7 @@
     </w:p>
     <w:p>
       <w:pPr>
-        <w:pStyle w:val="Heading1"/>
-        <w:numPr>
-          <w:ilvl w:val="0"/>
-          <w:numId w:val="1"/>
-        </w:numPr>
-        <w:tabs>
-          <w:tab w:val="left" w:pos="422"/>
-        </w:tabs>
-        <w:spacing w:before="62"/>
-        <w:ind w:hanging="317"/>
+        <w:pStyle w:val="BodyText"/>
       </w:pPr>
       <w:r>
         <w:t>Introduction</w:t>
@@ -2532,8 +2406,7 @@
     </w:p>
     <w:p>
       <w:pPr>
-        <w:pStyle w:val="Heading2"/>
-        <w:jc w:val="left"/>
+        <w:pStyle w:val="BodyText"/>
       </w:pPr>
       <w:r>
         <w:t>This</w:t>
@@ -2577,7 +2450,6 @@
         </w:rPr>
         <w:t xml:space="preserve"> </w:t>
       </w:r>
-      <w:proofErr w:type="gramStart"/>
       <w:r>
         <w:t>are</w:t>
       </w:r>
@@ -2590,7 +2462,6 @@
       <w:r>
         <w:t>you</w:t>
       </w:r>
-      <w:proofErr w:type="gramEnd"/>
       <w:r>
         <w:rPr>
           <w:spacing w:val="5"/>
@@ -2621,9 +2492,7 @@
     </w:p>
     <w:p>
       <w:pPr>
-        <w:spacing w:before="33" w:line="206" w:lineRule="auto"/>
-        <w:ind w:left="105" w:right="102" w:firstLine="218"/>
-        <w:jc w:val="both"/>
+        <w:pStyle w:val="BodyText"/>
       </w:pPr>
       <w:r>
         <w:rPr>
@@ -2785,7 +2654,6 @@
     <w:p>
       <w:pPr>
         <w:pStyle w:val="BodyText"/>
-        <w:spacing w:before="11"/>
         <w:rPr>
           <w:sz w:val="24"/>
         </w:rPr>
@@ -2793,15 +2661,7 @@
     </w:p>
     <w:p>
       <w:pPr>
-        <w:pStyle w:val="Heading1"/>
-        <w:numPr>
-          <w:ilvl w:val="0"/>
-          <w:numId w:val="1"/>
-        </w:numPr>
-        <w:tabs>
-          <w:tab w:val="left" w:pos="422"/>
-        </w:tabs>
-        <w:ind w:hanging="317"/>
+        <w:pStyle w:val="BodyText"/>
       </w:pPr>
       <w:r>
         <w:t>Literature</w:t>
@@ -2819,9 +2679,6 @@
     <w:p>
       <w:pPr>
         <w:pStyle w:val="BodyText"/>
-        <w:spacing w:before="234" w:line="211" w:lineRule="auto"/>
-        <w:ind w:left="105" w:right="103"/>
-        <w:jc w:val="both"/>
       </w:pPr>
       <w:r>
         <w:rPr>
@@ -2851,7 +2708,6 @@
         <w:t xml:space="preserve"> </w:t>
       </w:r>
       <w:proofErr w:type="spellStart"/>
-      <w:proofErr w:type="gramStart"/>
       <w:r>
         <w:rPr>
           <w:w w:val="110"/>
@@ -2863,14 +2719,7 @@
         <w:rPr>
           <w:w w:val="110"/>
         </w:rPr>
-        <w:t>,  instead</w:t>
-      </w:r>
-      <w:proofErr w:type="gramEnd"/>
-      <w:r>
-        <w:rPr>
-          <w:w w:val="110"/>
-        </w:rPr>
-        <w:t xml:space="preserve"> of just hacking away without knowing how to complete a task.  State</w:t>
+        <w:t>,  instead of just hacking away without knowing how to complete a task.  State</w:t>
       </w:r>
       <w:r>
         <w:rPr>
@@ -2909,21 +2758,7 @@
         <w:rPr>
           <w:w w:val="110"/>
         </w:rPr>
-        <w:t xml:space="preserve">summarize what you have learned.  It </w:t>
-      </w:r>
-      <w:proofErr w:type="gramStart"/>
-      <w:r>
-        <w:rPr>
-          <w:w w:val="110"/>
-        </w:rPr>
-        <w:t>is  your</w:t>
-      </w:r>
-      <w:proofErr w:type="gramEnd"/>
-      <w:r>
-        <w:rPr>
-          <w:w w:val="110"/>
-        </w:rPr>
-        <w:t xml:space="preserve"> choice  if</w:t>
+        <w:t>summarize what you have learned.  It is  your choice  if</w:t>
       </w:r>
       <w:r>
         <w:rPr>
@@ -3007,7 +2842,6 @@
     <w:p>
       <w:pPr>
         <w:pStyle w:val="BodyText"/>
-        <w:spacing w:before="13"/>
         <w:rPr>
           <w:sz w:val="24"/>
         </w:rPr>
@@ -3015,15 +2849,7 @@
     </w:p>
     <w:p>
       <w:pPr>
-        <w:pStyle w:val="Heading1"/>
-        <w:numPr>
-          <w:ilvl w:val="0"/>
-          <w:numId w:val="1"/>
-        </w:numPr>
-        <w:tabs>
-          <w:tab w:val="left" w:pos="422"/>
-        </w:tabs>
-        <w:ind w:hanging="317"/>
+        <w:pStyle w:val="BodyText"/>
       </w:pPr>
       <w:r>
         <w:rPr>
@@ -3034,9 +2860,7 @@
     </w:p>
     <w:p>
       <w:pPr>
-        <w:pStyle w:val="Heading2"/>
-        <w:spacing w:before="219"/>
-        <w:jc w:val="left"/>
+        <w:pStyle w:val="BodyText"/>
       </w:pPr>
       <w:r>
         <w:t>This</w:t>
@@ -3113,9 +2937,7 @@
     </w:p>
     <w:p>
       <w:pPr>
-        <w:spacing w:before="33" w:line="206" w:lineRule="auto"/>
-        <w:ind w:left="105" w:right="103" w:firstLine="218"/>
-        <w:jc w:val="both"/>
+        <w:pStyle w:val="BodyText"/>
       </w:pPr>
       <w:r>
         <w:rPr>
@@ -3623,7 +3445,6 @@
     <w:p>
       <w:pPr>
         <w:pStyle w:val="BodyText"/>
-        <w:spacing w:before="11"/>
         <w:rPr>
           <w:sz w:val="24"/>
         </w:rPr>
@@ -3631,15 +3452,7 @@
     </w:p>
     <w:p>
       <w:pPr>
-        <w:pStyle w:val="Heading1"/>
-        <w:numPr>
-          <w:ilvl w:val="0"/>
-          <w:numId w:val="1"/>
-        </w:numPr>
-        <w:tabs>
-          <w:tab w:val="left" w:pos="422"/>
-        </w:tabs>
-        <w:ind w:hanging="317"/>
+        <w:pStyle w:val="BodyText"/>
       </w:pPr>
       <w:r>
         <w:t>Result</w:t>
@@ -3647,8 +3460,7 @@
     </w:p>
     <w:p>
       <w:pPr>
-        <w:spacing w:before="219"/>
-        <w:ind w:left="105"/>
+        <w:pStyle w:val="BodyText"/>
         <w:rPr>
           <w:rFonts w:ascii="Georgia"/>
           <w:b/>
@@ -3789,9 +3601,6 @@
     <w:p>
       <w:pPr>
         <w:pStyle w:val="BodyText"/>
-        <w:spacing w:before="33" w:line="206" w:lineRule="auto"/>
-        <w:ind w:left="105" w:right="103" w:firstLine="218"/>
-        <w:jc w:val="both"/>
       </w:pPr>
       <w:r>
         <w:rPr>
@@ -4126,7 +3935,6 @@
     <w:p>
       <w:pPr>
         <w:pStyle w:val="BodyText"/>
-        <w:spacing w:before="12"/>
         <w:rPr>
           <w:sz w:val="23"/>
         </w:rPr>
@@ -4183,7 +3991,6 @@
     <w:p>
       <w:pPr>
         <w:pStyle w:val="BodyText"/>
-        <w:spacing w:before="10"/>
         <w:rPr>
           <w:sz w:val="32"/>
         </w:rPr>
@@ -4192,8 +3999,6 @@
     <w:p>
       <w:pPr>
         <w:pStyle w:val="BodyText"/>
-        <w:spacing w:line="211" w:lineRule="auto"/>
-        <w:ind w:left="1036" w:hanging="931"/>
       </w:pPr>
       <w:r>
         <w:rPr>
@@ -4399,7 +4204,7 @@
     </w:p>
     <w:p>
       <w:pPr>
-        <w:spacing w:line="211" w:lineRule="auto"/>
+        <w:pStyle w:val="BodyText"/>
         <w:sectPr>
           <w:headerReference w:type="default" r:id="rId10"/>
           <w:footerReference w:type="default" r:id="rId11"/>
@@ -4412,7 +4217,6 @@
     <w:p>
       <w:pPr>
         <w:pStyle w:val="BodyText"/>
-        <w:spacing w:before="6"/>
         <w:rPr>
           <w:sz w:val="7"/>
         </w:rPr>
@@ -4420,16 +4224,7 @@
     </w:p>
     <w:p>
       <w:pPr>
-        <w:pStyle w:val="Heading1"/>
-        <w:numPr>
-          <w:ilvl w:val="0"/>
-          <w:numId w:val="1"/>
-        </w:numPr>
-        <w:tabs>
-          <w:tab w:val="left" w:pos="422"/>
-        </w:tabs>
-        <w:spacing w:before="62"/>
-        <w:ind w:hanging="317"/>
+        <w:pStyle w:val="BodyText"/>
       </w:pPr>
       <w:r>
         <w:t>Discussion</w:t>
@@ -4437,7 +4232,7 @@
     </w:p>
     <w:p>
       <w:pPr>
-        <w:pStyle w:val="Heading2"/>
+        <w:pStyle w:val="BodyText"/>
       </w:pPr>
       <w:r>
         <w:t>This</w:t>
@@ -4533,7 +4328,6 @@
     <w:p>
       <w:pPr>
         <w:pStyle w:val="BodyText"/>
-        <w:spacing w:before="9"/>
         <w:rPr>
           <w:rFonts w:ascii="Georgia"/>
           <w:b/>
@@ -4543,9 +4337,7 @@
     </w:p>
     <w:p>
       <w:pPr>
-        <w:spacing w:line="206" w:lineRule="auto"/>
-        <w:ind w:left="105" w:right="102"/>
-        <w:jc w:val="both"/>
+        <w:pStyle w:val="BodyText"/>
       </w:pPr>
       <w:r>
         <w:rPr>
@@ -4871,7 +4663,6 @@
     <w:p>
       <w:pPr>
         <w:pStyle w:val="BodyText"/>
-        <w:spacing w:before="11"/>
         <w:rPr>
           <w:sz w:val="24"/>
         </w:rPr>
@@ -4879,15 +4670,7 @@
     </w:p>
     <w:p>
       <w:pPr>
-        <w:pStyle w:val="Heading1"/>
-        <w:numPr>
-          <w:ilvl w:val="0"/>
-          <w:numId w:val="1"/>
-        </w:numPr>
-        <w:tabs>
-          <w:tab w:val="left" w:pos="422"/>
-        </w:tabs>
-        <w:ind w:hanging="317"/>
+        <w:pStyle w:val="BodyText"/>
       </w:pPr>
       <w:r>
         <w:t>Comments</w:t>
@@ -4922,8 +4705,7 @@
     </w:p>
     <w:p>
       <w:pPr>
-        <w:pStyle w:val="Heading2"/>
-        <w:spacing w:before="226"/>
+        <w:pStyle w:val="BodyText"/>
       </w:pPr>
       <w:r>
         <w:rPr>
@@ -4974,7 +4756,6 @@
     <w:p>
       <w:pPr>
         <w:pStyle w:val="BodyText"/>
-        <w:spacing w:before="7"/>
         <w:rPr>
           <w:rFonts w:ascii="Georgia"/>
           <w:b/>
@@ -4984,9 +4765,7 @@
     </w:p>
     <w:p>
       <w:pPr>
-        <w:spacing w:line="208" w:lineRule="auto"/>
-        <w:ind w:left="105" w:right="104"/>
-        <w:jc w:val="both"/>
+        <w:pStyle w:val="BodyText"/>
         <w:rPr>
           <w:w w:val="110"/>
         </w:rPr>
@@ -5212,6 +4991,7 @@
     </w:p>
     <w:p>
       <w:pPr>
+        <w:pStyle w:val="BodyText"/>
         <w:rPr>
           <w:w w:val="110"/>
         </w:rPr>
@@ -5225,15 +5005,7 @@
     </w:p>
     <w:p>
       <w:pPr>
-        <w:pStyle w:val="Heading1"/>
-        <w:numPr>
-          <w:ilvl w:val="0"/>
-          <w:numId w:val="3"/>
-        </w:numPr>
-        <w:tabs>
-          <w:tab w:val="left" w:pos="422"/>
-        </w:tabs>
-        <w:spacing w:before="62"/>
+        <w:pStyle w:val="BodyText"/>
       </w:pPr>
       <w:r>
         <w:lastRenderedPageBreak/>
@@ -5242,15 +5014,12 @@
     </w:p>
     <w:p>
       <w:pPr>
-        <w:spacing w:line="208" w:lineRule="auto"/>
-        <w:ind w:left="105" w:right="104"/>
-        <w:jc w:val="both"/>
-      </w:pPr>
-    </w:p>
-    <w:p>
-      <w:pPr>
-        <w:pStyle w:val="Heading2"/>
-        <w:jc w:val="left"/>
+        <w:pStyle w:val="BodyText"/>
+      </w:pPr>
+    </w:p>
+    <w:p>
+      <w:pPr>
+        <w:pStyle w:val="BodyText"/>
       </w:pPr>
       <w:r>
         <w:t>This</w:t>
@@ -5294,7 +5063,6 @@
         </w:rPr>
         <w:t xml:space="preserve"> </w:t>
       </w:r>
-      <w:proofErr w:type="gramStart"/>
       <w:r>
         <w:t>are</w:t>
       </w:r>
@@ -5307,7 +5075,6 @@
       <w:r>
         <w:t>you</w:t>
       </w:r>
-      <w:proofErr w:type="gramEnd"/>
       <w:r>
         <w:rPr>
           <w:spacing w:val="5"/>
@@ -5338,9 +5105,7 @@
     </w:p>
     <w:p>
       <w:pPr>
-        <w:spacing w:before="33" w:line="206" w:lineRule="auto"/>
-        <w:ind w:left="105" w:right="102" w:firstLine="218"/>
-        <w:jc w:val="both"/>
+        <w:pStyle w:val="BodyText"/>
       </w:pPr>
       <w:r>
         <w:rPr>
@@ -5501,23 +5266,17 @@
     </w:p>
     <w:p>
       <w:pPr>
-        <w:spacing w:line="208" w:lineRule="auto"/>
-        <w:ind w:left="105" w:right="104"/>
-        <w:jc w:val="both"/>
-      </w:pPr>
-    </w:p>
-    <w:p>
-      <w:pPr>
-        <w:spacing w:line="208" w:lineRule="auto"/>
-        <w:ind w:left="105" w:right="104"/>
-        <w:jc w:val="both"/>
-      </w:pPr>
-    </w:p>
-    <w:p>
-      <w:pPr>
-        <w:spacing w:line="208" w:lineRule="auto"/>
-        <w:ind w:left="105" w:right="104"/>
-        <w:jc w:val="both"/>
+        <w:pStyle w:val="BodyText"/>
+      </w:pPr>
+    </w:p>
+    <w:p>
+      <w:pPr>
+        <w:pStyle w:val="BodyText"/>
+      </w:pPr>
+    </w:p>
+    <w:p>
+      <w:pPr>
+        <w:pStyle w:val="BodyText"/>
       </w:pPr>
       <w:r>
         <w:t xml:space="preserve">The following project compose of one task namely building a database </w:t>
@@ -5543,18 +5302,14 @@
     </w:p>
     <w:p>
       <w:pPr>
-        <w:spacing w:line="208" w:lineRule="auto"/>
-        <w:ind w:left="105" w:right="104"/>
-        <w:jc w:val="both"/>
-      </w:pPr>
-    </w:p>
-    <w:p>
-      <w:pPr>
-        <w:widowControl/>
-        <w:autoSpaceDE/>
-        <w:autoSpaceDN/>
-        <w:rPr>
-          <w:rFonts w:ascii="Times New Roman" w:eastAsia="Times New Roman" w:hAnsi="Times New Roman" w:cs="Times New Roman"/>
+        <w:pStyle w:val="BodyText"/>
+      </w:pPr>
+    </w:p>
+    <w:p>
+      <w:pPr>
+        <w:pStyle w:val="BodyText"/>
+        <w:rPr>
+          <w:rFonts w:eastAsia="Times New Roman" w:hAnsi="Times New Roman" w:cs="Times New Roman"/>
           <w:sz w:val="24"/>
           <w:szCs w:val="24"/>
           <w:lang w:val="en-SE" w:eastAsia="en-GB"/>
@@ -5575,9 +5330,7 @@
     </w:p>
     <w:p>
       <w:pPr>
-        <w:spacing w:line="208" w:lineRule="auto"/>
-        <w:ind w:left="105" w:right="104"/>
-        <w:jc w:val="both"/>
+        <w:pStyle w:val="BodyText"/>
         <w:rPr>
           <w:lang w:val="en-SE"/>
         </w:rPr>
@@ -5585,16 +5338,12 @@
     </w:p>
     <w:p>
       <w:pPr>
-        <w:spacing w:line="208" w:lineRule="auto"/>
-        <w:ind w:left="105" w:right="104"/>
-        <w:jc w:val="both"/>
-      </w:pPr>
-    </w:p>
-    <w:p>
-      <w:pPr>
-        <w:spacing w:line="208" w:lineRule="auto"/>
-        <w:ind w:left="105" w:right="104"/>
-        <w:jc w:val="both"/>
+        <w:pStyle w:val="BodyText"/>
+      </w:pPr>
+    </w:p>
+    <w:p>
+      <w:pPr>
+        <w:pStyle w:val="BodyText"/>
       </w:pPr>
       <w:r>
         <w:t xml:space="preserve">I worked on all project tasks with Dennis </w:t>
@@ -5608,18 +5357,14 @@
         <w:t>.</w:t>
       </w:r>
     </w:p>
-    <w:p/>
-    <w:p>
-      <w:pPr>
-        <w:pStyle w:val="Heading1"/>
-        <w:numPr>
-          <w:ilvl w:val="0"/>
-          <w:numId w:val="1"/>
-        </w:numPr>
-        <w:tabs>
-          <w:tab w:val="left" w:pos="422"/>
-        </w:tabs>
-        <w:ind w:hanging="317"/>
+    <w:p>
+      <w:pPr>
+        <w:pStyle w:val="BodyText"/>
+      </w:pPr>
+    </w:p>
+    <w:p>
+      <w:pPr>
+        <w:pStyle w:val="BodyText"/>
       </w:pPr>
       <w:r>
         <w:t>Literature</w:t>
@@ -5637,9 +5382,6 @@
     <w:p>
       <w:pPr>
         <w:pStyle w:val="BodyText"/>
-        <w:spacing w:before="234" w:line="211" w:lineRule="auto"/>
-        <w:ind w:left="105" w:right="103"/>
-        <w:jc w:val="both"/>
         <w:rPr>
           <w:sz w:val="24"/>
         </w:rPr>
@@ -5672,7 +5414,6 @@
         <w:t xml:space="preserve"> </w:t>
       </w:r>
       <w:proofErr w:type="spellStart"/>
-      <w:proofErr w:type="gramStart"/>
       <w:r>
         <w:rPr>
           <w:w w:val="110"/>
@@ -5684,14 +5425,7 @@
         <w:rPr>
           <w:w w:val="110"/>
         </w:rPr>
-        <w:t>,  instead</w:t>
-      </w:r>
-      <w:proofErr w:type="gramEnd"/>
-      <w:r>
-        <w:rPr>
-          <w:w w:val="110"/>
-        </w:rPr>
-        <w:t xml:space="preserve"> of just hacking away without knowing how to complete a task.  State</w:t>
+        <w:t>,  instead of just hacking away without knowing how to complete a task.  State</w:t>
       </w:r>
       <w:r>
         <w:rPr>
@@ -5730,21 +5464,7 @@
         <w:rPr>
           <w:w w:val="110"/>
         </w:rPr>
-        <w:t xml:space="preserve">summarize what you have learned.  It </w:t>
-      </w:r>
-      <w:proofErr w:type="gramStart"/>
-      <w:r>
-        <w:rPr>
-          <w:w w:val="110"/>
-        </w:rPr>
-        <w:t>is  your</w:t>
-      </w:r>
-      <w:proofErr w:type="gramEnd"/>
-      <w:r>
-        <w:rPr>
-          <w:w w:val="110"/>
-        </w:rPr>
-        <w:t xml:space="preserve"> choice  if</w:t>
+        <w:t>summarize what you have learned.  It is  your choice  if</w:t>
       </w:r>
       <w:r>
         <w:rPr>
@@ -5827,34 +5547,25 @@
     </w:p>
     <w:p>
       <w:pPr>
-        <w:spacing w:line="208" w:lineRule="auto"/>
-        <w:ind w:left="105" w:right="104"/>
-        <w:jc w:val="both"/>
-      </w:pPr>
-    </w:p>
-    <w:p>
+        <w:pStyle w:val="BodyText"/>
+      </w:pPr>
+    </w:p>
+    <w:p>
+      <w:pPr>
+        <w:pStyle w:val="BodyText"/>
+      </w:pPr>
       <w:r>
         <w:br w:type="page"/>
       </w:r>
     </w:p>
     <w:p>
       <w:pPr>
-        <w:spacing w:line="208" w:lineRule="auto"/>
-        <w:ind w:left="105" w:right="104"/>
-        <w:jc w:val="both"/>
-      </w:pPr>
-    </w:p>
-    <w:p>
-      <w:pPr>
-        <w:pStyle w:val="Heading1"/>
-        <w:numPr>
-          <w:ilvl w:val="0"/>
-          <w:numId w:val="1"/>
-        </w:numPr>
-        <w:tabs>
-          <w:tab w:val="left" w:pos="422"/>
-        </w:tabs>
-        <w:ind w:hanging="317"/>
+        <w:pStyle w:val="BodyText"/>
+      </w:pPr>
+    </w:p>
+    <w:p>
+      <w:pPr>
+        <w:pStyle w:val="BodyText"/>
       </w:pPr>
       <w:r>
         <w:rPr>
@@ -5865,19 +5576,15 @@
     </w:p>
     <w:p>
       <w:pPr>
-        <w:spacing w:before="33" w:line="206" w:lineRule="auto"/>
-        <w:ind w:left="105" w:right="103" w:firstLine="218"/>
-        <w:jc w:val="both"/>
-        <w:rPr>
-          <w:w w:val="115"/>
-        </w:rPr>
-      </w:pPr>
-    </w:p>
-    <w:p>
-      <w:pPr>
-        <w:spacing w:before="33" w:line="206" w:lineRule="auto"/>
-        <w:ind w:left="105" w:right="103" w:firstLine="218"/>
-        <w:jc w:val="both"/>
+        <w:pStyle w:val="BodyText"/>
+        <w:rPr>
+          <w:w w:val="115"/>
+        </w:rPr>
+      </w:pPr>
+    </w:p>
+    <w:p>
+      <w:pPr>
+        <w:pStyle w:val="BodyText"/>
       </w:pPr>
       <w:r>
         <w:t xml:space="preserve">After doing the necessary research and reading the requirements </w:t>
@@ -5909,23 +5616,17 @@
     </w:p>
     <w:p>
       <w:pPr>
-        <w:spacing w:before="33" w:line="206" w:lineRule="auto"/>
-        <w:ind w:right="103"/>
-        <w:jc w:val="both"/>
-      </w:pPr>
-    </w:p>
-    <w:p>
-      <w:pPr>
-        <w:spacing w:before="33" w:line="206" w:lineRule="auto"/>
-        <w:ind w:left="105" w:right="103" w:firstLine="218"/>
-        <w:jc w:val="both"/>
-      </w:pPr>
-    </w:p>
-    <w:p>
-      <w:pPr>
-        <w:spacing w:before="33" w:line="206" w:lineRule="auto"/>
-        <w:ind w:left="105" w:right="103" w:firstLine="218"/>
-        <w:jc w:val="both"/>
+        <w:pStyle w:val="BodyText"/>
+      </w:pPr>
+    </w:p>
+    <w:p>
+      <w:pPr>
+        <w:pStyle w:val="BodyText"/>
+      </w:pPr>
+    </w:p>
+    <w:p>
+      <w:pPr>
+        <w:pStyle w:val="BodyText"/>
       </w:pPr>
       <w:r>
         <w:t>We started with noun identification from the provided requirements,</w:t>
@@ -6062,9 +5763,7 @@
     </w:p>
     <w:p>
       <w:pPr>
-        <w:spacing w:before="33" w:line="206" w:lineRule="auto"/>
-        <w:ind w:left="105" w:right="103" w:firstLine="218"/>
-        <w:jc w:val="both"/>
+        <w:pStyle w:val="BodyText"/>
       </w:pPr>
       <w:r>
         <w:t xml:space="preserve">Once we had found all entities </w:t>
@@ -6084,16 +5783,12 @@
     </w:p>
     <w:p>
       <w:pPr>
-        <w:spacing w:before="33" w:line="206" w:lineRule="auto"/>
-        <w:ind w:left="105" w:right="103" w:firstLine="218"/>
-        <w:jc w:val="both"/>
-      </w:pPr>
-    </w:p>
-    <w:p>
-      <w:pPr>
-        <w:spacing w:before="33" w:line="206" w:lineRule="auto"/>
-        <w:ind w:left="105" w:right="103" w:firstLine="218"/>
-        <w:jc w:val="both"/>
+        <w:pStyle w:val="BodyText"/>
+      </w:pPr>
+    </w:p>
+    <w:p>
+      <w:pPr>
+        <w:pStyle w:val="BodyText"/>
       </w:pPr>
       <w:r>
         <w:t>Lastly,</w:t>
@@ -6110,16 +5805,12 @@
     </w:p>
     <w:p>
       <w:pPr>
-        <w:spacing w:before="33" w:line="206" w:lineRule="auto"/>
-        <w:ind w:right="103"/>
-        <w:jc w:val="both"/>
-      </w:pPr>
-    </w:p>
-    <w:p>
-      <w:pPr>
-        <w:spacing w:before="33" w:line="206" w:lineRule="auto"/>
-        <w:ind w:left="105" w:right="103" w:firstLine="218"/>
-        <w:jc w:val="both"/>
+        <w:pStyle w:val="BodyText"/>
+      </w:pPr>
+    </w:p>
+    <w:p>
+      <w:pPr>
+        <w:pStyle w:val="BodyText"/>
       </w:pPr>
       <w:r>
         <w:t xml:space="preserve"> </w:t>
@@ -6175,47 +5866,35 @@
     </w:p>
     <w:p>
       <w:pPr>
-        <w:spacing w:line="208" w:lineRule="auto"/>
-        <w:ind w:left="105" w:right="104"/>
-        <w:jc w:val="both"/>
-      </w:pPr>
-    </w:p>
-    <w:p>
-      <w:pPr>
-        <w:spacing w:line="208" w:lineRule="auto"/>
-        <w:ind w:left="105" w:right="104"/>
-        <w:jc w:val="both"/>
-      </w:pPr>
-    </w:p>
-    <w:p>
-      <w:pPr>
-        <w:spacing w:line="208" w:lineRule="auto"/>
-        <w:ind w:left="105" w:right="104"/>
-        <w:jc w:val="both"/>
-      </w:pPr>
-    </w:p>
-    <w:p>
-      <w:pPr>
-        <w:spacing w:line="208" w:lineRule="auto"/>
-        <w:ind w:left="105" w:right="104"/>
-        <w:jc w:val="both"/>
-      </w:pPr>
-    </w:p>
-    <w:p>
+        <w:pStyle w:val="BodyText"/>
+      </w:pPr>
+    </w:p>
+    <w:p>
+      <w:pPr>
+        <w:pStyle w:val="BodyText"/>
+      </w:pPr>
+    </w:p>
+    <w:p>
+      <w:pPr>
+        <w:pStyle w:val="BodyText"/>
+      </w:pPr>
+    </w:p>
+    <w:p>
+      <w:pPr>
+        <w:pStyle w:val="BodyText"/>
+      </w:pPr>
+    </w:p>
+    <w:p>
+      <w:pPr>
+        <w:pStyle w:val="BodyText"/>
+      </w:pPr>
       <w:r>
         <w:br w:type="page"/>
       </w:r>
     </w:p>
     <w:p>
       <w:pPr>
-        <w:pStyle w:val="Heading1"/>
-        <w:numPr>
-          <w:ilvl w:val="0"/>
-          <w:numId w:val="4"/>
-        </w:numPr>
-        <w:tabs>
-          <w:tab w:val="left" w:pos="422"/>
-        </w:tabs>
+        <w:pStyle w:val="BodyText"/>
       </w:pPr>
       <w:r>
         <w:lastRenderedPageBreak/>
@@ -6225,31 +5904,22 @@
     <w:p>
       <w:pPr>
         <w:pStyle w:val="BodyText"/>
-        <w:spacing w:before="33" w:line="206" w:lineRule="auto"/>
-        <w:ind w:left="105" w:right="103" w:firstLine="218"/>
-        <w:jc w:val="both"/>
-        <w:rPr>
-          <w:w w:val="110"/>
-        </w:rPr>
-      </w:pPr>
-    </w:p>
-    <w:p>
-      <w:pPr>
-        <w:pStyle w:val="BodyText"/>
-        <w:spacing w:before="33" w:line="206" w:lineRule="auto"/>
-        <w:ind w:left="105" w:right="103" w:firstLine="218"/>
-        <w:jc w:val="both"/>
-        <w:rPr>
-          <w:w w:val="110"/>
-        </w:rPr>
-      </w:pPr>
-    </w:p>
-    <w:p>
-      <w:pPr>
-        <w:pStyle w:val="BodyText"/>
-        <w:spacing w:before="33" w:line="206" w:lineRule="auto"/>
-        <w:ind w:left="105" w:right="103" w:firstLine="218"/>
-        <w:jc w:val="both"/>
+        <w:rPr>
+          <w:w w:val="110"/>
+        </w:rPr>
+      </w:pPr>
+    </w:p>
+    <w:p>
+      <w:pPr>
+        <w:pStyle w:val="BodyText"/>
+        <w:rPr>
+          <w:w w:val="110"/>
+        </w:rPr>
+      </w:pPr>
+    </w:p>
+    <w:p>
+      <w:pPr>
+        <w:pStyle w:val="BodyText"/>
         <w:rPr>
           <w:w w:val="110"/>
         </w:rPr>
@@ -6270,9 +5940,6 @@
     <w:p>
       <w:pPr>
         <w:pStyle w:val="BodyText"/>
-        <w:spacing w:before="33" w:line="206" w:lineRule="auto"/>
-        <w:ind w:left="105" w:right="103" w:firstLine="218"/>
-        <w:jc w:val="both"/>
         <w:rPr>
           <w:w w:val="110"/>
         </w:rPr>
@@ -6293,9 +5960,6 @@
     <w:p>
       <w:pPr>
         <w:pStyle w:val="BodyText"/>
-        <w:spacing w:before="33" w:line="206" w:lineRule="auto"/>
-        <w:ind w:left="105" w:right="103" w:firstLine="218"/>
-        <w:jc w:val="both"/>
         <w:rPr>
           <w:w w:val="110"/>
         </w:rPr>
@@ -6336,9 +6000,6 @@
     <w:p>
       <w:pPr>
         <w:pStyle w:val="BodyText"/>
-        <w:spacing w:before="33" w:line="206" w:lineRule="auto"/>
-        <w:ind w:left="105" w:right="103" w:firstLine="218"/>
-        <w:jc w:val="both"/>
         <w:rPr>
           <w:w w:val="110"/>
         </w:rPr>
@@ -6365,9 +6026,6 @@
     <w:p>
       <w:pPr>
         <w:pStyle w:val="BodyText"/>
-        <w:spacing w:before="33" w:line="206" w:lineRule="auto"/>
-        <w:ind w:left="105" w:right="103" w:firstLine="218"/>
-        <w:jc w:val="both"/>
         <w:rPr>
           <w:w w:val="110"/>
         </w:rPr>
@@ -6394,9 +6052,6 @@
     <w:p>
       <w:pPr>
         <w:pStyle w:val="BodyText"/>
-        <w:spacing w:before="33" w:line="206" w:lineRule="auto"/>
-        <w:ind w:left="105" w:right="103" w:firstLine="218"/>
-        <w:jc w:val="both"/>
         <w:rPr>
           <w:w w:val="110"/>
         </w:rPr>
@@ -6429,32 +6084,15 @@
     <w:p>
       <w:pPr>
         <w:pStyle w:val="BodyText"/>
-        <w:spacing w:before="33" w:line="206" w:lineRule="auto"/>
-        <w:ind w:left="105" w:right="103" w:firstLine="218"/>
-        <w:jc w:val="both"/>
-        <w:rPr>
-          <w:w w:val="110"/>
-        </w:rPr>
-      </w:pPr>
-      <w:r>
-        <w:rPr>
-          <w:w w:val="110"/>
-        </w:rPr>
-        <w:t xml:space="preserve">Student, </w:t>
-      </w:r>
-      <w:proofErr w:type="gramStart"/>
-      <w:r>
-        <w:rPr>
-          <w:w w:val="110"/>
-        </w:rPr>
-        <w:t>applicant</w:t>
-      </w:r>
-      <w:proofErr w:type="gramEnd"/>
-      <w:r>
-        <w:rPr>
-          <w:w w:val="110"/>
-        </w:rPr>
-        <w:t xml:space="preserve"> and instructor are </w:t>
+        <w:rPr>
+          <w:w w:val="110"/>
+        </w:rPr>
+      </w:pPr>
+      <w:r>
+        <w:rPr>
+          <w:w w:val="110"/>
+        </w:rPr>
+        <w:t xml:space="preserve">Student, applicant and instructor are </w:t>
       </w:r>
       <w:r>
         <w:rPr>
@@ -6466,20 +6104,14 @@
     <w:p>
       <w:pPr>
         <w:pStyle w:val="BodyText"/>
-        <w:spacing w:before="33" w:line="206" w:lineRule="auto"/>
-        <w:ind w:left="105" w:right="103" w:firstLine="218"/>
-        <w:jc w:val="both"/>
-        <w:rPr>
-          <w:w w:val="110"/>
-        </w:rPr>
-      </w:pPr>
-    </w:p>
-    <w:p>
-      <w:pPr>
-        <w:pStyle w:val="BodyText"/>
-        <w:spacing w:before="33" w:line="206" w:lineRule="auto"/>
-        <w:ind w:left="105" w:right="103" w:firstLine="218"/>
-        <w:jc w:val="both"/>
+        <w:rPr>
+          <w:w w:val="110"/>
+        </w:rPr>
+      </w:pPr>
+    </w:p>
+    <w:p>
+      <w:pPr>
+        <w:pStyle w:val="BodyText"/>
         <w:rPr>
           <w:w w:val="110"/>
         </w:rPr>
@@ -6494,37 +6126,28 @@
     <w:p>
       <w:pPr>
         <w:pStyle w:val="BodyText"/>
-        <w:spacing w:before="33" w:line="206" w:lineRule="auto"/>
-        <w:ind w:left="105" w:right="103" w:firstLine="218"/>
-        <w:jc w:val="both"/>
-        <w:rPr>
-          <w:w w:val="110"/>
-        </w:rPr>
-      </w:pPr>
-    </w:p>
-    <w:p>
-      <w:pPr>
-        <w:pStyle w:val="BodyText"/>
-        <w:spacing w:before="33" w:line="206" w:lineRule="auto"/>
-        <w:ind w:left="105" w:right="103" w:firstLine="218"/>
-        <w:jc w:val="both"/>
-        <w:rPr>
-          <w:w w:val="110"/>
-        </w:rPr>
-      </w:pPr>
-      <w:r>
-        <w:rPr>
-          <w:w w:val="110"/>
-        </w:rPr>
-        <w:t xml:space="preserve"> </w:t>
-      </w:r>
-    </w:p>
-    <w:p>
-      <w:pPr>
-        <w:pStyle w:val="BodyText"/>
-        <w:spacing w:before="33" w:line="206" w:lineRule="auto"/>
-        <w:ind w:left="105" w:right="103" w:firstLine="218"/>
-        <w:jc w:val="both"/>
+        <w:rPr>
+          <w:w w:val="110"/>
+        </w:rPr>
+      </w:pPr>
+    </w:p>
+    <w:p>
+      <w:pPr>
+        <w:pStyle w:val="BodyText"/>
+        <w:rPr>
+          <w:w w:val="110"/>
+        </w:rPr>
+      </w:pPr>
+      <w:r>
+        <w:rPr>
+          <w:w w:val="110"/>
+        </w:rPr>
+        <w:t xml:space="preserve"> </w:t>
+      </w:r>
+    </w:p>
+    <w:p>
+      <w:pPr>
+        <w:pStyle w:val="BodyText"/>
         <w:rPr>
           <w:w w:val="110"/>
         </w:rPr>
@@ -6593,19 +6216,14 @@
     <w:p>
       <w:pPr>
         <w:pStyle w:val="BodyText"/>
-        <w:spacing w:before="33" w:line="206" w:lineRule="auto"/>
-        <w:ind w:left="105" w:right="103" w:firstLine="218"/>
-        <w:jc w:val="both"/>
-        <w:rPr>
-          <w:w w:val="110"/>
-        </w:rPr>
-      </w:pPr>
-    </w:p>
-    <w:p>
-      <w:pPr>
-        <w:pStyle w:val="BodyText"/>
-        <w:spacing w:line="211" w:lineRule="auto"/>
-        <w:ind w:left="1036" w:hanging="931"/>
+        <w:rPr>
+          <w:w w:val="110"/>
+        </w:rPr>
+      </w:pPr>
+    </w:p>
+    <w:p>
+      <w:pPr>
+        <w:pStyle w:val="BodyText"/>
       </w:pPr>
       <w:r>
         <w:rPr>
@@ -6643,37 +6261,27 @@
     </w:p>
     <w:p>
       <w:pPr>
-        <w:spacing w:before="33" w:line="206" w:lineRule="auto"/>
-        <w:ind w:left="105" w:right="103" w:firstLine="218"/>
-        <w:jc w:val="both"/>
-      </w:pPr>
-    </w:p>
-    <w:p/>
-    <w:p>
-      <w:pPr>
-        <w:spacing w:before="33" w:line="206" w:lineRule="auto"/>
-        <w:ind w:left="105" w:right="103" w:firstLine="218"/>
-        <w:jc w:val="both"/>
-      </w:pPr>
-    </w:p>
-    <w:p>
-      <w:pPr>
-        <w:spacing w:before="33" w:line="206" w:lineRule="auto"/>
-        <w:ind w:left="105" w:right="103" w:firstLine="218"/>
-        <w:jc w:val="both"/>
-      </w:pPr>
-    </w:p>
-    <w:p>
-      <w:pPr>
-        <w:pStyle w:val="Heading1"/>
-        <w:numPr>
-          <w:ilvl w:val="0"/>
-          <w:numId w:val="5"/>
-        </w:numPr>
-        <w:tabs>
-          <w:tab w:val="left" w:pos="422"/>
-        </w:tabs>
-        <w:spacing w:before="62"/>
+        <w:pStyle w:val="BodyText"/>
+      </w:pPr>
+    </w:p>
+    <w:p>
+      <w:pPr>
+        <w:pStyle w:val="BodyText"/>
+      </w:pPr>
+    </w:p>
+    <w:p>
+      <w:pPr>
+        <w:pStyle w:val="BodyText"/>
+      </w:pPr>
+    </w:p>
+    <w:p>
+      <w:pPr>
+        <w:pStyle w:val="BodyText"/>
+      </w:pPr>
+    </w:p>
+    <w:p>
+      <w:pPr>
+        <w:pStyle w:val="BodyText"/>
       </w:pPr>
       <w:r>
         <w:t>Discussion</w:t>
@@ -6681,6 +6289,7 @@
     </w:p>
     <w:p>
       <w:pPr>
+        <w:pStyle w:val="BodyText"/>
         <w:rPr>
           <w:sz w:val="24"/>
           <w:szCs w:val="24"/>
@@ -6689,6 +6298,7 @@
     </w:p>
     <w:p>
       <w:pPr>
+        <w:pStyle w:val="BodyText"/>
         <w:rPr>
           <w:rFonts w:cs="Times New Roman"/>
           <w:i/>
@@ -6722,9 +6332,7 @@
     </w:p>
     <w:p>
       <w:pPr>
-        <w:spacing w:before="33" w:line="206" w:lineRule="auto"/>
-        <w:ind w:left="105" w:right="103" w:firstLine="218"/>
-        <w:jc w:val="both"/>
+        <w:pStyle w:val="BodyText"/>
       </w:pPr>
       <w:r>
         <w:t xml:space="preserve">The above quoted phrase is the first requirement which we fulfil by having </w:t>
@@ -6738,16 +6346,12 @@
     </w:p>
     <w:p>
       <w:pPr>
-        <w:spacing w:before="33" w:line="206" w:lineRule="auto"/>
-        <w:ind w:left="105" w:right="103" w:firstLine="218"/>
-        <w:jc w:val="both"/>
-      </w:pPr>
-    </w:p>
-    <w:p>
-      <w:pPr>
-        <w:spacing w:before="33" w:line="206" w:lineRule="auto"/>
-        <w:ind w:left="105" w:right="103" w:firstLine="218"/>
-        <w:jc w:val="both"/>
+        <w:pStyle w:val="BodyText"/>
+      </w:pPr>
+    </w:p>
+    <w:p>
+      <w:pPr>
+        <w:pStyle w:val="BodyText"/>
       </w:pPr>
       <w:r>
         <w:t xml:space="preserve">There are 3 type of lessons which are represented with three entities that </w:t>
@@ -6812,9 +6416,7 @@
     </w:p>
     <w:p>
       <w:pPr>
-        <w:spacing w:before="33" w:line="206" w:lineRule="auto"/>
-        <w:ind w:left="105" w:right="103" w:firstLine="218"/>
-        <w:jc w:val="both"/>
+        <w:pStyle w:val="BodyText"/>
       </w:pPr>
       <w:r>
         <w:t xml:space="preserve">All information listed in sections 1.1 and 1.2 on the project website on canvas </w:t>
@@ -6833,16 +6435,12 @@
     </w:p>
     <w:p>
       <w:pPr>
-        <w:spacing w:before="33" w:line="206" w:lineRule="auto"/>
-        <w:ind w:left="105" w:right="103" w:firstLine="218"/>
-        <w:jc w:val="both"/>
-      </w:pPr>
-    </w:p>
-    <w:p>
-      <w:pPr>
-        <w:spacing w:before="33" w:line="206" w:lineRule="auto"/>
-        <w:ind w:left="105" w:right="103" w:firstLine="218"/>
-        <w:jc w:val="both"/>
+        <w:pStyle w:val="BodyText"/>
+      </w:pPr>
+    </w:p>
+    <w:p>
+      <w:pPr>
+        <w:pStyle w:val="BodyText"/>
       </w:pPr>
       <w:r>
         <w:t xml:space="preserve">The notation used in the conceptual model is the crow foot notation, at some places notes are placed indicating a different cardinality that is due to limitation in the astah </w:t>
@@ -6871,9 +6469,7 @@
     </w:p>
     <w:p>
       <w:pPr>
-        <w:spacing w:before="33" w:line="206" w:lineRule="auto"/>
-        <w:ind w:left="105" w:right="103" w:firstLine="218"/>
-        <w:jc w:val="both"/>
+        <w:pStyle w:val="BodyText"/>
       </w:pPr>
       <w:r>
         <w:t xml:space="preserve">  </w:t>
@@ -6881,16 +6477,12 @@
     </w:p>
     <w:p>
       <w:pPr>
-        <w:spacing w:before="33" w:line="206" w:lineRule="auto"/>
-        <w:ind w:left="105" w:right="103" w:firstLine="218"/>
-        <w:jc w:val="both"/>
-      </w:pPr>
-    </w:p>
-    <w:p>
-      <w:pPr>
-        <w:spacing w:line="208" w:lineRule="auto"/>
-        <w:ind w:left="105" w:right="104"/>
-        <w:jc w:val="both"/>
+        <w:pStyle w:val="BodyText"/>
+      </w:pPr>
+    </w:p>
+    <w:p>
+      <w:pPr>
+        <w:pStyle w:val="BodyText"/>
       </w:pPr>
       <w:r>
         <w:t xml:space="preserve">As mentioned above we used inheritance </w:t>
@@ -6957,35 +6549,30 @@
       <w:r>
         <w:t xml:space="preserve"> </w:t>
       </w:r>
+      <w:r>
+        <w:t xml:space="preserve">ensembles_lesson entity has one </w:t>
+      </w:r>
+      <w:r>
+        <w:t>unique attribute</w:t>
+      </w:r>
+      <w:r>
+        <w:t xml:space="preserve"> </w:t>
+      </w:r>
+      <w:r>
+        <w:t>“</w:t>
+      </w:r>
+      <w:r>
+        <w:t>genre</w:t>
+      </w:r>
+      <w:r>
+        <w:t xml:space="preserve">”, and </w:t>
+      </w:r>
       <w:proofErr w:type="spellStart"/>
       <w:r>
-        <w:t>ensembles_lesson</w:t>
+        <w:t>group_lesson</w:t>
       </w:r>
       <w:proofErr w:type="spellEnd"/>
       <w:r>
-        <w:t xml:space="preserve"> entity has one </w:t>
-      </w:r>
-      <w:r>
-        <w:t>unique attribute</w:t>
-      </w:r>
-      <w:r>
-        <w:t xml:space="preserve"> </w:t>
-      </w:r>
-      <w:r>
-        <w:t>“</w:t>
-      </w:r>
-      <w:r>
-        <w:t>genre</w:t>
-      </w:r>
-      <w:r>
-        <w:t xml:space="preserve">”, and </w:t>
-      </w:r>
-      <w:proofErr w:type="spellStart"/>
-      <w:r>
-        <w:t>group_lesson</w:t>
-      </w:r>
-      <w:proofErr w:type="spellEnd"/>
-      <w:r>
         <w:t xml:space="preserve"> has the attribute instrument. This design is </w:t>
       </w:r>
       <w:r>
@@ -7002,20 +6589,16 @@
       </w:r>
     </w:p>
     <w:p>
+      <w:pPr>
+        <w:pStyle w:val="BodyText"/>
+      </w:pPr>
       <w:r>
         <w:br w:type="page"/>
       </w:r>
     </w:p>
     <w:p>
       <w:pPr>
-        <w:pStyle w:val="Heading1"/>
-        <w:numPr>
-          <w:ilvl w:val="0"/>
-          <w:numId w:val="6"/>
-        </w:numPr>
-        <w:tabs>
-          <w:tab w:val="left" w:pos="422"/>
-        </w:tabs>
+        <w:pStyle w:val="BodyText"/>
       </w:pPr>
       <w:r>
         <w:rPr>
@@ -7027,20 +6610,15 @@
     </w:p>
     <w:p>
       <w:pPr>
-        <w:spacing w:before="33" w:line="206" w:lineRule="auto"/>
-        <w:ind w:left="105" w:right="103" w:firstLine="218"/>
-        <w:jc w:val="both"/>
-        <w:rPr>
-          <w:w w:val="115"/>
-        </w:rPr>
-      </w:pPr>
-    </w:p>
-    <w:p>
-      <w:pPr>
-        <w:pStyle w:val="BodyText"/>
-        <w:spacing w:before="33" w:line="206" w:lineRule="auto"/>
-        <w:ind w:left="105" w:right="103" w:firstLine="218"/>
-        <w:jc w:val="both"/>
+        <w:pStyle w:val="BodyText"/>
+        <w:rPr>
+          <w:w w:val="115"/>
+        </w:rPr>
+      </w:pPr>
+    </w:p>
+    <w:p>
+      <w:pPr>
+        <w:pStyle w:val="BodyText"/>
         <w:rPr>
           <w:w w:val="110"/>
         </w:rPr>
@@ -7060,19 +6638,15 @@
     </w:p>
     <w:p>
       <w:pPr>
-        <w:spacing w:before="33" w:line="206" w:lineRule="auto"/>
-        <w:ind w:left="105" w:right="103" w:firstLine="218"/>
-        <w:jc w:val="both"/>
-        <w:rPr>
-          <w:w w:val="115"/>
-        </w:rPr>
-      </w:pPr>
-    </w:p>
-    <w:p>
-      <w:pPr>
-        <w:spacing w:before="33" w:line="206" w:lineRule="auto"/>
-        <w:ind w:left="105" w:right="103" w:firstLine="218"/>
-        <w:jc w:val="both"/>
+        <w:pStyle w:val="BodyText"/>
+        <w:rPr>
+          <w:w w:val="115"/>
+        </w:rPr>
+      </w:pPr>
+    </w:p>
+    <w:p>
+      <w:pPr>
+        <w:pStyle w:val="BodyText"/>
         <w:rPr>
           <w:w w:val="115"/>
         </w:rPr>
@@ -7140,19 +6714,15 @@
     </w:p>
     <w:p>
       <w:pPr>
-        <w:spacing w:before="33" w:line="206" w:lineRule="auto"/>
-        <w:ind w:left="105" w:right="103" w:firstLine="218"/>
-        <w:jc w:val="both"/>
-        <w:rPr>
-          <w:w w:val="115"/>
-        </w:rPr>
-      </w:pPr>
-    </w:p>
-    <w:p>
-      <w:pPr>
-        <w:spacing w:before="33" w:line="206" w:lineRule="auto"/>
-        <w:ind w:left="105" w:right="103" w:firstLine="218"/>
-        <w:jc w:val="both"/>
+        <w:pStyle w:val="BodyText"/>
+        <w:rPr>
+          <w:w w:val="115"/>
+        </w:rPr>
+      </w:pPr>
+    </w:p>
+    <w:p>
+      <w:pPr>
+        <w:pStyle w:val="BodyText"/>
         <w:rPr>
           <w:w w:val="115"/>
         </w:rPr>
@@ -7202,19 +6772,15 @@
     </w:p>
     <w:p>
       <w:pPr>
-        <w:spacing w:before="33" w:line="206" w:lineRule="auto"/>
-        <w:ind w:left="105" w:right="103" w:firstLine="218"/>
-        <w:jc w:val="both"/>
-        <w:rPr>
-          <w:w w:val="115"/>
-        </w:rPr>
-      </w:pPr>
-    </w:p>
-    <w:p>
-      <w:pPr>
-        <w:spacing w:before="33" w:line="206" w:lineRule="auto"/>
-        <w:ind w:left="105" w:right="103" w:firstLine="218"/>
-        <w:jc w:val="both"/>
+        <w:pStyle w:val="BodyText"/>
+        <w:rPr>
+          <w:w w:val="115"/>
+        </w:rPr>
+      </w:pPr>
+    </w:p>
+    <w:p>
+      <w:pPr>
+        <w:pStyle w:val="BodyText"/>
         <w:rPr>
           <w:w w:val="115"/>
         </w:rPr>
@@ -7318,9 +6884,7 @@
     </w:p>
     <w:p>
       <w:pPr>
-        <w:spacing w:before="33" w:line="206" w:lineRule="auto"/>
-        <w:ind w:left="105" w:right="103" w:firstLine="218"/>
-        <w:jc w:val="both"/>
+        <w:pStyle w:val="BodyText"/>
         <w:rPr>
           <w:w w:val="115"/>
         </w:rPr>
@@ -7388,19 +6952,15 @@
     </w:p>
     <w:p>
       <w:pPr>
-        <w:spacing w:before="33" w:line="206" w:lineRule="auto"/>
-        <w:ind w:left="105" w:right="103" w:firstLine="218"/>
-        <w:jc w:val="both"/>
-        <w:rPr>
-          <w:w w:val="115"/>
-        </w:rPr>
-      </w:pPr>
-    </w:p>
-    <w:p>
-      <w:pPr>
-        <w:spacing w:before="33" w:line="206" w:lineRule="auto"/>
-        <w:ind w:left="105" w:right="103" w:firstLine="218"/>
-        <w:jc w:val="both"/>
+        <w:pStyle w:val="BodyText"/>
+        <w:rPr>
+          <w:w w:val="115"/>
+        </w:rPr>
+      </w:pPr>
+    </w:p>
+    <w:p>
+      <w:pPr>
+        <w:pStyle w:val="BodyText"/>
         <w:rPr>
           <w:w w:val="115"/>
         </w:rPr>
@@ -7451,6 +7011,9 @@
       </w:r>
     </w:p>
     <w:p>
+      <w:pPr>
+        <w:pStyle w:val="BodyText"/>
+      </w:pPr>
       <w:r>
         <w:t xml:space="preserve"> </w:t>
       </w:r>
@@ -7460,14 +7023,7 @@
     </w:p>
     <w:p>
       <w:pPr>
-        <w:pStyle w:val="Heading1"/>
-        <w:numPr>
-          <w:ilvl w:val="0"/>
-          <w:numId w:val="7"/>
-        </w:numPr>
-        <w:tabs>
-          <w:tab w:val="left" w:pos="422"/>
-        </w:tabs>
+        <w:pStyle w:val="BodyText"/>
       </w:pPr>
       <w:r>
         <w:lastRenderedPageBreak/>
@@ -7477,20 +7033,14 @@
     <w:p>
       <w:pPr>
         <w:pStyle w:val="BodyText"/>
-        <w:spacing w:before="33" w:line="206" w:lineRule="auto"/>
-        <w:ind w:left="105" w:right="103" w:firstLine="218"/>
-        <w:jc w:val="both"/>
-        <w:rPr>
-          <w:w w:val="110"/>
-        </w:rPr>
-      </w:pPr>
-    </w:p>
-    <w:p>
-      <w:pPr>
-        <w:pStyle w:val="BodyText"/>
-        <w:spacing w:before="33" w:line="206" w:lineRule="auto"/>
-        <w:ind w:left="105" w:right="103" w:firstLine="218"/>
-        <w:jc w:val="both"/>
+        <w:rPr>
+          <w:w w:val="110"/>
+        </w:rPr>
+      </w:pPr>
+    </w:p>
+    <w:p>
+      <w:pPr>
+        <w:pStyle w:val="BodyText"/>
         <w:rPr>
           <w:w w:val="110"/>
         </w:rPr>
@@ -7511,27 +7061,23 @@
     <w:p>
       <w:pPr>
         <w:pStyle w:val="BodyText"/>
-        <w:spacing w:before="33" w:line="206" w:lineRule="auto"/>
-        <w:ind w:left="105" w:right="103" w:firstLine="218"/>
-        <w:jc w:val="both"/>
-      </w:pPr>
-      <w:r>
-        <w:rPr>
-          <w:w w:val="110"/>
-        </w:rPr>
-        <w:t xml:space="preserve"> </w:t>
-      </w:r>
-      <w:r>
-        <w:rPr>
-          <w:w w:val="110"/>
-        </w:rPr>
-        <w:t xml:space="preserve"> </w:t>
-      </w:r>
-    </w:p>
-    <w:p>
-      <w:pPr>
-        <w:pStyle w:val="BodyText"/>
-        <w:spacing w:before="12"/>
+      </w:pPr>
+      <w:r>
+        <w:rPr>
+          <w:w w:val="110"/>
+        </w:rPr>
+        <w:t xml:space="preserve"> </w:t>
+      </w:r>
+      <w:r>
+        <w:rPr>
+          <w:w w:val="110"/>
+        </w:rPr>
+        <w:t xml:space="preserve"> </w:t>
+      </w:r>
+    </w:p>
+    <w:p>
+      <w:pPr>
+        <w:pStyle w:val="BodyText"/>
         <w:rPr>
           <w:sz w:val="23"/>
         </w:rPr>
@@ -7600,7 +7146,6 @@
     <w:p>
       <w:pPr>
         <w:pStyle w:val="BodyText"/>
-        <w:spacing w:before="10"/>
         <w:rPr>
           <w:sz w:val="32"/>
         </w:rPr>
@@ -7609,8 +7154,6 @@
     <w:p>
       <w:pPr>
         <w:pStyle w:val="BodyText"/>
-        <w:spacing w:line="211" w:lineRule="auto"/>
-        <w:ind w:left="1036" w:hanging="931"/>
         <w:rPr>
           <w:w w:val="115"/>
         </w:rPr>
@@ -7649,14 +7192,15 @@
     </w:p>
     <w:p>
       <w:pPr>
-        <w:rPr>
-          <w:w w:val="110"/>
-        </w:rPr>
-      </w:pPr>
-    </w:p>
-    <w:p>
-      <w:pPr>
-        <w:jc w:val="both"/>
+        <w:pStyle w:val="BodyText"/>
+        <w:rPr>
+          <w:w w:val="110"/>
+        </w:rPr>
+      </w:pPr>
+    </w:p>
+    <w:p>
+      <w:pPr>
+        <w:pStyle w:val="BodyText"/>
         <w:rPr>
           <w:w w:val="115"/>
         </w:rPr>
@@ -7708,16 +7252,15 @@
     </w:p>
     <w:p>
       <w:pPr>
-        <w:jc w:val="both"/>
-        <w:rPr>
-          <w:w w:val="115"/>
-        </w:rPr>
-      </w:pPr>
-    </w:p>
-    <w:p>
-      <w:pPr>
-        <w:ind w:firstLine="720"/>
-        <w:jc w:val="both"/>
+        <w:pStyle w:val="BodyText"/>
+        <w:rPr>
+          <w:w w:val="115"/>
+        </w:rPr>
+      </w:pPr>
+    </w:p>
+    <w:p>
+      <w:pPr>
+        <w:pStyle w:val="BodyText"/>
         <w:rPr>
           <w:w w:val="115"/>
         </w:rPr>
@@ -7737,7 +7280,7 @@
     </w:p>
     <w:p>
       <w:pPr>
-        <w:jc w:val="both"/>
+        <w:pStyle w:val="BodyText"/>
         <w:rPr>
           <w:w w:val="115"/>
         </w:rPr>
@@ -7758,7 +7301,6 @@
     <w:p>
       <w:pPr>
         <w:pStyle w:val="BodyText"/>
-        <w:jc w:val="both"/>
       </w:pPr>
       <w:r>
         <w:rPr>
@@ -7824,8 +7366,6 @@
     <w:p>
       <w:pPr>
         <w:pStyle w:val="BodyText"/>
-        <w:ind w:firstLine="105"/>
-        <w:jc w:val="both"/>
         <w:rPr>
           <w:w w:val="115"/>
         </w:rPr>
@@ -7842,7 +7382,7 @@
     </w:p>
     <w:p>
       <w:pPr>
-        <w:jc w:val="both"/>
+        <w:pStyle w:val="BodyText"/>
         <w:rPr>
           <w:w w:val="115"/>
         </w:rPr>
@@ -7856,6 +7396,7 @@
     </w:p>
     <w:p>
       <w:pPr>
+        <w:pStyle w:val="BodyText"/>
         <w:rPr>
           <w:rFonts w:ascii="Arial" w:eastAsia="Arial" w:hAnsi="Arial" w:cs="Arial"/>
           <w:b/>
@@ -7867,15 +7408,7 @@
     </w:p>
     <w:p>
       <w:pPr>
-        <w:pStyle w:val="Heading1"/>
-        <w:numPr>
-          <w:ilvl w:val="0"/>
-          <w:numId w:val="8"/>
-        </w:numPr>
-        <w:tabs>
-          <w:tab w:val="left" w:pos="422"/>
-        </w:tabs>
-        <w:spacing w:before="62"/>
+        <w:pStyle w:val="BodyText"/>
       </w:pPr>
       <w:r>
         <w:t>Discussion</w:t>
@@ -7884,20 +7417,14 @@
     <w:p>
       <w:pPr>
         <w:pStyle w:val="BodyText"/>
-        <w:spacing w:before="33" w:line="206" w:lineRule="auto"/>
-        <w:ind w:left="105" w:right="103" w:firstLine="218"/>
-        <w:jc w:val="both"/>
-        <w:rPr>
-          <w:w w:val="110"/>
-        </w:rPr>
-      </w:pPr>
-    </w:p>
-    <w:p>
-      <w:pPr>
-        <w:pStyle w:val="BodyText"/>
-        <w:spacing w:before="33" w:line="206" w:lineRule="auto"/>
-        <w:ind w:left="105" w:right="103" w:firstLine="218"/>
-        <w:jc w:val="both"/>
+        <w:rPr>
+          <w:w w:val="110"/>
+        </w:rPr>
+      </w:pPr>
+    </w:p>
+    <w:p>
+      <w:pPr>
+        <w:pStyle w:val="BodyText"/>
         <w:rPr>
           <w:w w:val="110"/>
         </w:rPr>
@@ -7930,20 +7457,14 @@
     <w:p>
       <w:pPr>
         <w:pStyle w:val="BodyText"/>
-        <w:spacing w:before="33" w:line="206" w:lineRule="auto"/>
-        <w:ind w:left="105" w:right="103" w:firstLine="218"/>
-        <w:jc w:val="both"/>
-        <w:rPr>
-          <w:w w:val="110"/>
-        </w:rPr>
-      </w:pPr>
-    </w:p>
-    <w:p>
-      <w:pPr>
-        <w:pStyle w:val="BodyText"/>
-        <w:spacing w:before="33" w:line="206" w:lineRule="auto"/>
-        <w:ind w:left="105" w:right="103" w:firstLine="218"/>
-        <w:jc w:val="both"/>
+        <w:rPr>
+          <w:w w:val="110"/>
+        </w:rPr>
+      </w:pPr>
+    </w:p>
+    <w:p>
+      <w:pPr>
+        <w:pStyle w:val="BodyText"/>
         <w:rPr>
           <w:w w:val="115"/>
         </w:rPr>
@@ -8036,20 +7557,14 @@
     <w:p>
       <w:pPr>
         <w:pStyle w:val="BodyText"/>
-        <w:spacing w:before="33" w:line="206" w:lineRule="auto"/>
-        <w:ind w:left="105" w:right="103" w:firstLine="218"/>
-        <w:jc w:val="both"/>
-        <w:rPr>
-          <w:w w:val="115"/>
-        </w:rPr>
-      </w:pPr>
-    </w:p>
-    <w:p>
-      <w:pPr>
-        <w:pStyle w:val="BodyText"/>
-        <w:spacing w:before="33" w:line="206" w:lineRule="auto"/>
-        <w:ind w:left="105" w:right="103" w:firstLine="218"/>
-        <w:jc w:val="both"/>
+        <w:rPr>
+          <w:w w:val="115"/>
+        </w:rPr>
+      </w:pPr>
+    </w:p>
+    <w:p>
+      <w:pPr>
+        <w:pStyle w:val="BodyText"/>
       </w:pPr>
       <w:r>
         <w:rPr>
@@ -8095,20 +7610,16 @@
       </w:r>
     </w:p>
     <w:p>
+      <w:pPr>
+        <w:pStyle w:val="BodyText"/>
+      </w:pPr>
       <w:r>
         <w:br w:type="page"/>
       </w:r>
     </w:p>
     <w:p>
       <w:pPr>
-        <w:pStyle w:val="Heading1"/>
-        <w:numPr>
-          <w:ilvl w:val="0"/>
-          <w:numId w:val="9"/>
-        </w:numPr>
-        <w:tabs>
-          <w:tab w:val="left" w:pos="422"/>
-        </w:tabs>
+        <w:pStyle w:val="BodyText"/>
       </w:pPr>
       <w:r>
         <w:rPr>
@@ -8121,20 +7632,14 @@
     <w:p>
       <w:pPr>
         <w:pStyle w:val="BodyText"/>
-        <w:spacing w:before="33" w:line="206" w:lineRule="auto"/>
-        <w:ind w:left="105" w:right="103" w:firstLine="218"/>
-        <w:jc w:val="both"/>
-        <w:rPr>
-          <w:w w:val="115"/>
-        </w:rPr>
-      </w:pPr>
-    </w:p>
-    <w:p>
-      <w:pPr>
-        <w:pStyle w:val="BodyText"/>
-        <w:spacing w:before="33" w:line="206" w:lineRule="auto"/>
-        <w:ind w:left="105" w:right="103" w:firstLine="218"/>
-        <w:jc w:val="both"/>
+        <w:rPr>
+          <w:w w:val="115"/>
+        </w:rPr>
+      </w:pPr>
+    </w:p>
+    <w:p>
+      <w:pPr>
+        <w:pStyle w:val="BodyText"/>
         <w:rPr>
           <w:w w:val="115"/>
         </w:rPr>
@@ -8149,20 +7654,14 @@
     <w:p>
       <w:pPr>
         <w:pStyle w:val="BodyText"/>
-        <w:spacing w:before="33" w:line="206" w:lineRule="auto"/>
-        <w:ind w:left="105" w:right="103" w:firstLine="218"/>
-        <w:jc w:val="both"/>
-        <w:rPr>
-          <w:w w:val="115"/>
-        </w:rPr>
-      </w:pPr>
-    </w:p>
-    <w:p>
-      <w:pPr>
-        <w:pStyle w:val="BodyText"/>
-        <w:spacing w:before="33" w:line="206" w:lineRule="auto"/>
-        <w:ind w:left="105" w:right="103" w:firstLine="218"/>
-        <w:jc w:val="both"/>
+        <w:rPr>
+          <w:w w:val="115"/>
+        </w:rPr>
+      </w:pPr>
+    </w:p>
+    <w:p>
+      <w:pPr>
+        <w:pStyle w:val="BodyText"/>
         <w:rPr>
           <w:w w:val="115"/>
         </w:rPr>
@@ -8215,9 +7714,6 @@
     <w:p>
       <w:pPr>
         <w:pStyle w:val="BodyText"/>
-        <w:spacing w:before="33" w:line="206" w:lineRule="auto"/>
-        <w:ind w:left="105" w:right="103" w:firstLine="218"/>
-        <w:jc w:val="both"/>
         <w:rPr>
           <w:w w:val="115"/>
         </w:rPr>
@@ -8238,20 +7734,14 @@
     <w:p>
       <w:pPr>
         <w:pStyle w:val="BodyText"/>
-        <w:spacing w:before="33" w:line="206" w:lineRule="auto"/>
-        <w:ind w:left="105" w:right="103" w:firstLine="218"/>
-        <w:jc w:val="both"/>
-        <w:rPr>
-          <w:w w:val="115"/>
-        </w:rPr>
-      </w:pPr>
-    </w:p>
-    <w:p>
-      <w:pPr>
-        <w:pStyle w:val="BodyText"/>
-        <w:spacing w:before="33" w:line="206" w:lineRule="auto"/>
-        <w:ind w:left="105" w:right="103" w:firstLine="218"/>
-        <w:jc w:val="both"/>
+        <w:rPr>
+          <w:w w:val="115"/>
+        </w:rPr>
+      </w:pPr>
+    </w:p>
+    <w:p>
+      <w:pPr>
+        <w:pStyle w:val="BodyText"/>
         <w:rPr>
           <w:w w:val="115"/>
         </w:rPr>
@@ -8354,20 +7844,14 @@
     <w:p>
       <w:pPr>
         <w:pStyle w:val="BodyText"/>
-        <w:spacing w:before="33" w:line="206" w:lineRule="auto"/>
-        <w:ind w:left="105" w:right="103" w:firstLine="218"/>
-        <w:jc w:val="both"/>
-        <w:rPr>
-          <w:w w:val="115"/>
-        </w:rPr>
-      </w:pPr>
-    </w:p>
-    <w:p>
-      <w:pPr>
-        <w:pStyle w:val="BodyText"/>
-        <w:spacing w:before="33" w:line="206" w:lineRule="auto"/>
-        <w:ind w:left="105" w:right="103" w:firstLine="218"/>
-        <w:jc w:val="both"/>
+        <w:rPr>
+          <w:w w:val="115"/>
+        </w:rPr>
+      </w:pPr>
+    </w:p>
+    <w:p>
+      <w:pPr>
+        <w:pStyle w:val="BodyText"/>
         <w:rPr>
           <w:w w:val="115"/>
         </w:rPr>
@@ -8382,9 +7866,6 @@
     <w:p>
       <w:pPr>
         <w:pStyle w:val="BodyText"/>
-        <w:spacing w:before="33" w:line="206" w:lineRule="auto"/>
-        <w:ind w:left="105" w:right="103" w:firstLine="218"/>
-        <w:jc w:val="both"/>
         <w:rPr>
           <w:w w:val="115"/>
         </w:rPr>
@@ -8405,21 +7886,7 @@
         <w:rPr>
           <w:w w:val="115"/>
         </w:rPr>
-        <w:t xml:space="preserve"> table lessons, and at other times whole tables needed to be added </w:t>
-      </w:r>
-      <w:proofErr w:type="gramStart"/>
-      <w:r>
-        <w:rPr>
-          <w:w w:val="115"/>
-        </w:rPr>
-        <w:t>in order to</w:t>
-      </w:r>
-      <w:proofErr w:type="gramEnd"/>
-      <w:r>
-        <w:rPr>
-          <w:w w:val="115"/>
-        </w:rPr>
-        <w:t xml:space="preserve"> satisfy the conditions for the </w:t>
+        <w:t xml:space="preserve"> table lessons, and at other times whole tables needed to be added in order to satisfy the conditions for the </w:t>
       </w:r>
       <w:r>
         <w:rPr>
@@ -8437,9 +7904,6 @@
     <w:p>
       <w:pPr>
         <w:pStyle w:val="BodyText"/>
-        <w:spacing w:before="33" w:line="206" w:lineRule="auto"/>
-        <w:ind w:left="105" w:right="103" w:firstLine="218"/>
-        <w:jc w:val="both"/>
         <w:rPr>
           <w:w w:val="115"/>
         </w:rPr>
@@ -8473,6 +7937,7 @@
     </w:p>
     <w:p>
       <w:pPr>
+        <w:pStyle w:val="BodyText"/>
         <w:rPr>
           <w:w w:val="115"/>
         </w:rPr>
@@ -8486,14 +7951,7 @@
     </w:p>
     <w:p>
       <w:pPr>
-        <w:pStyle w:val="Heading1"/>
-        <w:numPr>
-          <w:ilvl w:val="0"/>
-          <w:numId w:val="10"/>
-        </w:numPr>
-        <w:tabs>
-          <w:tab w:val="left" w:pos="422"/>
-        </w:tabs>
+        <w:pStyle w:val="BodyText"/>
       </w:pPr>
       <w:r>
         <w:lastRenderedPageBreak/>
@@ -8503,20 +7961,14 @@
     <w:p>
       <w:pPr>
         <w:pStyle w:val="BodyText"/>
-        <w:spacing w:before="33" w:line="206" w:lineRule="auto"/>
-        <w:ind w:left="105" w:right="103" w:firstLine="218"/>
-        <w:jc w:val="both"/>
-        <w:rPr>
-          <w:w w:val="115"/>
-        </w:rPr>
-      </w:pPr>
-    </w:p>
-    <w:p>
-      <w:pPr>
-        <w:pStyle w:val="BodyText"/>
-        <w:spacing w:before="33" w:line="206" w:lineRule="auto"/>
-        <w:ind w:left="105" w:right="103" w:firstLine="218"/>
-        <w:jc w:val="both"/>
+        <w:rPr>
+          <w:w w:val="115"/>
+        </w:rPr>
+      </w:pPr>
+    </w:p>
+    <w:p>
+      <w:pPr>
+        <w:pStyle w:val="BodyText"/>
         <w:rPr>
           <w:w w:val="115"/>
         </w:rPr>
@@ -8582,32 +8034,20 @@
         <w:rPr>
           <w:w w:val="115"/>
         </w:rPr>
-        <w:t xml:space="preserve"> </w:t>
-      </w:r>
-      <w:r>
-        <w:rPr>
-          <w:w w:val="115"/>
-        </w:rPr>
-        <w:t>querying the database.</w:t>
-      </w:r>
-    </w:p>
-    <w:p>
-      <w:pPr>
-        <w:pStyle w:val="BodyText"/>
-        <w:spacing w:before="33" w:line="206" w:lineRule="auto"/>
-        <w:ind w:left="105" w:right="103" w:firstLine="218"/>
-        <w:jc w:val="both"/>
-        <w:rPr>
-          <w:w w:val="115"/>
-        </w:rPr>
-      </w:pPr>
-    </w:p>
-    <w:p>
-      <w:pPr>
-        <w:pStyle w:val="BodyText"/>
-        <w:spacing w:before="33" w:line="206" w:lineRule="auto"/>
-        <w:ind w:left="1545" w:right="103" w:firstLine="615"/>
-        <w:jc w:val="both"/>
+        <w:t xml:space="preserve"> querying the database.</w:t>
+      </w:r>
+    </w:p>
+    <w:p>
+      <w:pPr>
+        <w:pStyle w:val="BodyText"/>
+        <w:rPr>
+          <w:w w:val="115"/>
+        </w:rPr>
+      </w:pPr>
+    </w:p>
+    <w:p>
+      <w:pPr>
+        <w:pStyle w:val="BodyText"/>
         <w:rPr>
           <w:w w:val="115"/>
         </w:rPr>
@@ -8663,9 +8103,6 @@
     <w:p>
       <w:pPr>
         <w:pStyle w:val="BodyText"/>
-        <w:spacing w:before="33" w:line="206" w:lineRule="auto"/>
-        <w:ind w:left="1440" w:right="103" w:firstLine="720"/>
-        <w:jc w:val="both"/>
         <w:rPr>
           <w:w w:val="115"/>
         </w:rPr>
@@ -8682,24 +8119,24 @@
         </w:rPr>
         <w:t xml:space="preserve">, representing a table </w:t>
       </w:r>
-    </w:p>
-    <w:p>
-      <w:pPr>
-        <w:pStyle w:val="BodyText"/>
-        <w:spacing w:before="33" w:line="206" w:lineRule="auto"/>
-        <w:ind w:left="1440" w:right="103" w:firstLine="720"/>
-        <w:jc w:val="both"/>
-        <w:rPr>
-          <w:w w:val="115"/>
-        </w:rPr>
-      </w:pPr>
-    </w:p>
-    <w:p>
-      <w:pPr>
-        <w:pStyle w:val="BodyText"/>
-        <w:spacing w:before="33" w:line="206" w:lineRule="auto"/>
-        <w:ind w:left="1440" w:right="103" w:firstLine="720"/>
-        <w:jc w:val="both"/>
+      <w:r>
+        <w:rPr>
+          <w:w w:val="115"/>
+        </w:rPr>
+        <w:t>with a count of how many ensembles lessons are given per month.</w:t>
+      </w:r>
+    </w:p>
+    <w:p>
+      <w:pPr>
+        <w:pStyle w:val="BodyText"/>
+        <w:rPr>
+          <w:w w:val="115"/>
+        </w:rPr>
+      </w:pPr>
+    </w:p>
+    <w:p>
+      <w:pPr>
+        <w:pStyle w:val="BodyText"/>
         <w:rPr>
           <w:w w:val="115"/>
         </w:rPr>
@@ -8755,30 +8192,15 @@
     <w:p>
       <w:pPr>
         <w:pStyle w:val="BodyText"/>
-        <w:spacing w:before="33" w:line="206" w:lineRule="auto"/>
-        <w:ind w:left="1440" w:right="103" w:firstLine="720"/>
-        <w:jc w:val="both"/>
-        <w:rPr>
-          <w:w w:val="115"/>
-        </w:rPr>
-      </w:pPr>
-      <w:r>
-        <w:rPr>
-          <w:w w:val="115"/>
-        </w:rPr>
-        <w:t>Figure 3.</w:t>
-      </w:r>
-      <w:r>
-        <w:rPr>
-          <w:w w:val="115"/>
-        </w:rPr>
-        <w:t>2</w:t>
-      </w:r>
-      <w:r>
-        <w:rPr>
-          <w:w w:val="115"/>
-        </w:rPr>
-        <w:t xml:space="preserve"> a snippet showing the </w:t>
+        <w:rPr>
+          <w:w w:val="115"/>
+        </w:rPr>
+      </w:pPr>
+      <w:r>
+        <w:rPr>
+          <w:w w:val="115"/>
+        </w:rPr>
+        <w:t xml:space="preserve">Figure 3.2 a snippet showing the </w:t>
       </w:r>
       <w:r>
         <w:rPr>
@@ -8792,24 +8214,54 @@
         </w:rPr>
         <w:t xml:space="preserve"> query</w:t>
       </w:r>
-    </w:p>
-    <w:p>
-      <w:pPr>
-        <w:pStyle w:val="BodyText"/>
-        <w:spacing w:before="33" w:line="206" w:lineRule="auto"/>
-        <w:ind w:left="1440" w:right="103" w:firstLine="720"/>
-        <w:jc w:val="both"/>
-        <w:rPr>
-          <w:w w:val="115"/>
-        </w:rPr>
-      </w:pPr>
-    </w:p>
-    <w:p>
-      <w:pPr>
-        <w:pStyle w:val="BodyText"/>
-        <w:spacing w:before="33" w:line="206" w:lineRule="auto"/>
-        <w:ind w:left="1545" w:right="103" w:firstLine="615"/>
-        <w:jc w:val="both"/>
+      <w:r>
+        <w:rPr>
+          <w:w w:val="115"/>
+        </w:rPr>
+        <w:t xml:space="preserve">, </w:t>
+      </w:r>
+      <w:r>
+        <w:rPr>
+          <w:w w:val="115"/>
+        </w:rPr>
+        <w:t>representing a table with a count of how many</w:t>
+      </w:r>
+      <w:r>
+        <w:rPr>
+          <w:w w:val="115"/>
+        </w:rPr>
+        <w:t xml:space="preserve"> individual</w:t>
+      </w:r>
+      <w:r>
+        <w:rPr>
+          <w:w w:val="115"/>
+        </w:rPr>
+        <w:t xml:space="preserve"> lesson</w:t>
+      </w:r>
+      <w:r>
+        <w:rPr>
+          <w:w w:val="115"/>
+        </w:rPr>
+        <w:t>s</w:t>
+      </w:r>
+      <w:r>
+        <w:rPr>
+          <w:w w:val="115"/>
+        </w:rPr>
+        <w:t xml:space="preserve"> are given per month.</w:t>
+      </w:r>
+    </w:p>
+    <w:p>
+      <w:pPr>
+        <w:pStyle w:val="BodyText"/>
+        <w:rPr>
+          <w:w w:val="115"/>
+        </w:rPr>
+      </w:pPr>
+    </w:p>
+    <w:p>
+      <w:pPr>
+        <w:pStyle w:val="BodyText"/>
         <w:rPr>
           <w:w w:val="115"/>
         </w:rPr>
@@ -8865,61 +8317,64 @@
     <w:p>
       <w:pPr>
         <w:pStyle w:val="BodyText"/>
-        <w:spacing w:before="33" w:line="206" w:lineRule="auto"/>
-        <w:ind w:left="1440" w:right="103" w:firstLine="720"/>
-        <w:jc w:val="both"/>
-        <w:rPr>
-          <w:w w:val="115"/>
-        </w:rPr>
-      </w:pPr>
-      <w:r>
-        <w:rPr>
-          <w:w w:val="115"/>
-        </w:rPr>
-        <w:t>Figure 3.</w:t>
-      </w:r>
-      <w:r>
-        <w:rPr>
-          <w:w w:val="115"/>
-        </w:rPr>
-        <w:t>3</w:t>
-      </w:r>
-      <w:r>
-        <w:rPr>
-          <w:w w:val="115"/>
-        </w:rPr>
-        <w:t xml:space="preserve"> a snippet showing the</w:t>
-      </w:r>
-      <w:r>
-        <w:rPr>
-          <w:w w:val="115"/>
-        </w:rPr>
-        <w:t xml:space="preserve"> third</w:t>
-      </w:r>
-      <w:r>
-        <w:rPr>
-          <w:w w:val="115"/>
-        </w:rPr>
-        <w:t xml:space="preserve"> query</w:t>
-      </w:r>
-    </w:p>
-    <w:p>
-      <w:pPr>
-        <w:pStyle w:val="BodyText"/>
-        <w:spacing w:before="33" w:line="206" w:lineRule="auto"/>
-        <w:ind w:left="105" w:right="103" w:firstLine="218"/>
-        <w:jc w:val="both"/>
-        <w:rPr>
-          <w:w w:val="115"/>
-        </w:rPr>
-      </w:pPr>
-    </w:p>
-    <w:p>
-      <w:pPr>
-        <w:pStyle w:val="BodyText"/>
-        <w:spacing w:before="33" w:line="206" w:lineRule="auto"/>
-        <w:ind w:left="1440" w:right="103" w:firstLine="720"/>
-        <w:jc w:val="both"/>
+        <w:rPr>
+          <w:w w:val="115"/>
+        </w:rPr>
+      </w:pPr>
+      <w:r>
+        <w:rPr>
+          <w:w w:val="115"/>
+        </w:rPr>
+        <w:t>Figure 3.3 a snippet showing the third query</w:t>
+      </w:r>
+      <w:r>
+        <w:rPr>
+          <w:w w:val="115"/>
+        </w:rPr>
+        <w:t xml:space="preserve">, </w:t>
+      </w:r>
+      <w:r>
+        <w:rPr>
+          <w:w w:val="115"/>
+        </w:rPr>
+        <w:t xml:space="preserve">representing a table with a count of how many </w:t>
+      </w:r>
+      <w:r>
+        <w:rPr>
+          <w:w w:val="115"/>
+        </w:rPr>
+        <w:t>group</w:t>
+      </w:r>
+      <w:r>
+        <w:rPr>
+          <w:w w:val="115"/>
+        </w:rPr>
+        <w:t xml:space="preserve"> lesson</w:t>
+      </w:r>
+      <w:r>
+        <w:rPr>
+          <w:w w:val="115"/>
+        </w:rPr>
+        <w:t>s</w:t>
+      </w:r>
+      <w:r>
+        <w:rPr>
+          <w:w w:val="115"/>
+        </w:rPr>
+        <w:t xml:space="preserve"> are given per month.</w:t>
+      </w:r>
+    </w:p>
+    <w:p>
+      <w:pPr>
+        <w:pStyle w:val="BodyText"/>
+        <w:rPr>
+          <w:w w:val="115"/>
+        </w:rPr>
+      </w:pPr>
+    </w:p>
+    <w:p>
+      <w:pPr>
+        <w:pStyle w:val="BodyText"/>
         <w:rPr>
           <w:w w:val="115"/>
         </w:rPr>
@@ -8975,9 +8430,6 @@
     <w:p>
       <w:pPr>
         <w:pStyle w:val="BodyText"/>
-        <w:spacing w:before="33" w:line="206" w:lineRule="auto"/>
-        <w:ind w:left="1440" w:right="103" w:firstLine="720"/>
-        <w:jc w:val="both"/>
         <w:rPr>
           <w:w w:val="115"/>
         </w:rPr>
@@ -9000,55 +8452,143 @@
         </w:rPr>
         <w:t xml:space="preserve"> a snippet showing the </w:t>
       </w:r>
-      <w:proofErr w:type="gramStart"/>
-      <w:r>
-        <w:rPr>
-          <w:w w:val="115"/>
-        </w:rPr>
-        <w:t>forth</w:t>
-      </w:r>
-      <w:proofErr w:type="gramEnd"/>
+      <w:r>
+        <w:rPr>
+          <w:w w:val="115"/>
+        </w:rPr>
+        <w:t>fourth</w:t>
+      </w:r>
       <w:r>
         <w:rPr>
           <w:w w:val="115"/>
         </w:rPr>
         <w:t xml:space="preserve"> query</w:t>
       </w:r>
-    </w:p>
-    <w:p>
-      <w:pPr>
-        <w:pStyle w:val="BodyText"/>
-        <w:spacing w:before="33" w:line="206" w:lineRule="auto"/>
-        <w:ind w:right="103"/>
-        <w:jc w:val="both"/>
-        <w:rPr>
-          <w:w w:val="115"/>
-        </w:rPr>
-      </w:pPr>
-      <w:r>
-        <w:rPr>
-          <w:w w:val="115"/>
-        </w:rPr>
-        <w:t xml:space="preserve">Figures 3.1-3.4 are the solution for first query on the third task,  </w:t>
-      </w:r>
-    </w:p>
-    <w:p>
-      <w:pPr>
-        <w:pStyle w:val="BodyText"/>
-        <w:spacing w:before="33" w:line="206" w:lineRule="auto"/>
-        <w:ind w:left="1440" w:right="103" w:firstLine="720"/>
-        <w:jc w:val="both"/>
-        <w:rPr>
-          <w:w w:val="115"/>
-        </w:rPr>
-      </w:pPr>
-    </w:p>
-    <w:p>
-      <w:pPr>
-        <w:pStyle w:val="BodyText"/>
-        <w:spacing w:before="33" w:line="206" w:lineRule="auto"/>
-        <w:ind w:left="1440" w:right="103" w:firstLine="720"/>
-        <w:jc w:val="both"/>
+      <w:r>
+        <w:rPr>
+          <w:w w:val="115"/>
+        </w:rPr>
+        <w:t xml:space="preserve">, </w:t>
+      </w:r>
+      <w:r>
+        <w:rPr>
+          <w:w w:val="115"/>
+        </w:rPr>
+        <w:t>representing a table with a count of how many lesson</w:t>
+      </w:r>
+      <w:r>
+        <w:rPr>
+          <w:w w:val="115"/>
+        </w:rPr>
+        <w:t>s</w:t>
+      </w:r>
+      <w:r>
+        <w:rPr>
+          <w:w w:val="115"/>
+        </w:rPr>
+        <w:t xml:space="preserve"> are given per month</w:t>
+      </w:r>
+      <w:r>
+        <w:rPr>
+          <w:w w:val="115"/>
+        </w:rPr>
+        <w:t>, regardless of the type</w:t>
+      </w:r>
+      <w:r>
+        <w:rPr>
+          <w:w w:val="115"/>
+        </w:rPr>
+        <w:t>.</w:t>
+      </w:r>
+    </w:p>
+    <w:p>
+      <w:pPr>
+        <w:pStyle w:val="BodyText"/>
+        <w:rPr>
+          <w:b/>
+          <w:bCs/>
+          <w:w w:val="115"/>
+        </w:rPr>
+      </w:pPr>
+    </w:p>
+    <w:p>
+      <w:pPr>
+        <w:pStyle w:val="BodyText"/>
+        <w:rPr>
+          <w:w w:val="115"/>
+        </w:rPr>
+      </w:pPr>
+      <w:r>
+        <w:rPr>
+          <w:w w:val="115"/>
+        </w:rPr>
+        <w:t>Figures 3.1-3.4 are the solution for first query on the third task,</w:t>
+      </w:r>
+      <w:r>
+        <w:rPr>
+          <w:w w:val="115"/>
+        </w:rPr>
+        <w:t xml:space="preserve"> the tables show one number for how many lessons are given of a specific type per month and the last one shoes one number regardless of the lesson type, it is shown as only two rows in this example, but the query work for any number, it is showing only 2 rows due to the data </w:t>
+      </w:r>
+      <w:r>
+        <w:rPr>
+          <w:w w:val="115"/>
+        </w:rPr>
+        <w:lastRenderedPageBreak/>
+        <w:t xml:space="preserve">only covering 2 months forward from </w:t>
+      </w:r>
+      <w:r>
+        <w:rPr>
+          <w:w w:val="115"/>
+        </w:rPr>
+        <w:t>today’s</w:t>
+      </w:r>
+      <w:r>
+        <w:rPr>
+          <w:w w:val="115"/>
+        </w:rPr>
+        <w:t xml:space="preserve"> date.</w:t>
+      </w:r>
+    </w:p>
+    <w:p>
+      <w:pPr>
+        <w:pStyle w:val="BodyText"/>
+        <w:rPr>
+          <w:w w:val="115"/>
+        </w:rPr>
+      </w:pPr>
+    </w:p>
+    <w:p>
+      <w:pPr>
+        <w:pStyle w:val="BodyText"/>
+        <w:rPr>
+          <w:w w:val="115"/>
+        </w:rPr>
+      </w:pPr>
+    </w:p>
+    <w:p>
+      <w:pPr>
+        <w:pStyle w:val="BodyText"/>
+        <w:rPr>
+          <w:w w:val="115"/>
+        </w:rPr>
+      </w:pPr>
+      <w:r>
+        <w:rPr>
+          <w:w w:val="115"/>
+        </w:rPr>
+        <w:t xml:space="preserve">The queries have the same structure where one select first the time column and with the postgres built in function DATE_TURNC that returns the result over an entire month, and then the count column where the COUNT  function count the id column to return a number of the lessons per month, the id column is used for the count because it is always guaranteed to have distinct values for each lesson, then </w:t>
+      </w:r>
+      <w:r>
+        <w:rPr>
+          <w:w w:val="115"/>
+        </w:rPr>
+        <w:t xml:space="preserve">the FROM statement says from which table should this function run and finally the whole statement is grouped and ordered by time, using the respective function. </w:t>
+      </w:r>
+    </w:p>
+    <w:p>
+      <w:pPr>
+        <w:pStyle w:val="BodyText"/>
         <w:rPr>
           <w:w w:val="115"/>
         </w:rPr>
@@ -9110,9 +8650,6 @@
     <w:p>
       <w:pPr>
         <w:pStyle w:val="BodyText"/>
-        <w:spacing w:before="33" w:line="206" w:lineRule="auto"/>
-        <w:ind w:left="1440" w:right="103" w:firstLine="720"/>
-        <w:jc w:val="both"/>
         <w:rPr>
           <w:w w:val="115"/>
         </w:rPr>
@@ -9133,15 +8670,68 @@
         <w:rPr>
           <w:w w:val="115"/>
         </w:rPr>
-        <w:t xml:space="preserve"> a snippet showing the first query</w:t>
-      </w:r>
-    </w:p>
-    <w:p>
-      <w:pPr>
-        <w:pStyle w:val="BodyText"/>
-        <w:spacing w:before="33" w:line="206" w:lineRule="auto"/>
-        <w:ind w:left="1440" w:right="103" w:firstLine="720"/>
-        <w:jc w:val="both"/>
+        <w:t xml:space="preserve"> a snippet showing query</w:t>
+      </w:r>
+      <w:r>
+        <w:rPr>
+          <w:w w:val="115"/>
+        </w:rPr>
+        <w:t xml:space="preserve"> number </w:t>
+      </w:r>
+      <w:r>
+        <w:rPr>
+          <w:w w:val="115"/>
+        </w:rPr>
+        <w:t>5</w:t>
+      </w:r>
+      <w:r>
+        <w:rPr>
+          <w:w w:val="115"/>
+        </w:rPr>
+        <w:t xml:space="preserve">, </w:t>
+      </w:r>
+      <w:r>
+        <w:rPr>
+          <w:w w:val="115"/>
+        </w:rPr>
+        <w:t xml:space="preserve">representing a table with </w:t>
+      </w:r>
+      <w:r>
+        <w:rPr>
+          <w:w w:val="115"/>
+        </w:rPr>
+        <w:t>an average of how many</w:t>
+      </w:r>
+      <w:r>
+        <w:rPr>
+          <w:w w:val="115"/>
+        </w:rPr>
+        <w:t xml:space="preserve"> </w:t>
+      </w:r>
+      <w:r>
+        <w:rPr>
+          <w:w w:val="115"/>
+        </w:rPr>
+        <w:t xml:space="preserve">ensembles </w:t>
+      </w:r>
+      <w:r>
+        <w:rPr>
+          <w:w w:val="115"/>
+        </w:rPr>
+        <w:t>lessons are given per month.</w:t>
+      </w:r>
+    </w:p>
+    <w:p>
+      <w:pPr>
+        <w:pStyle w:val="BodyText"/>
+        <w:rPr>
+          <w:w w:val="115"/>
+        </w:rPr>
+      </w:pPr>
+    </w:p>
+    <w:p>
+      <w:pPr>
+        <w:pStyle w:val="BodyText"/>
         <w:rPr>
           <w:w w:val="115"/>
         </w:rPr>
@@ -9151,11 +8741,10 @@
           <w:noProof/>
           <w:w w:val="115"/>
         </w:rPr>
-        <w:lastRenderedPageBreak/>
         <w:drawing>
-          <wp:inline distT="0" distB="0" distL="0" distR="0" wp14:anchorId="02C8B7FD" wp14:editId="015509AE">
-            <wp:extent cx="5429250" cy="1915795"/>
-            <wp:effectExtent l="0" t="0" r="6350" b="1905"/>
+          <wp:inline distT="0" distB="0" distL="0" distR="0" wp14:anchorId="02C8B7FD" wp14:editId="5F06BE76">
+            <wp:extent cx="2911475" cy="1027360"/>
+            <wp:effectExtent l="0" t="0" r="0" b="1905"/>
             <wp:docPr id="17" name="Picture 17" descr="Text&#10;&#10;Description automatically generated"/>
             <wp:cNvGraphicFramePr>
               <a:graphicFrameLocks xmlns:a="http://schemas.openxmlformats.org/drawingml/2006/main" noChangeAspect="1"/>
@@ -9182,7 +8771,7 @@
                   <pic:spPr>
                     <a:xfrm>
                       <a:off x="0" y="0"/>
-                      <a:ext cx="5429250" cy="1915795"/>
+                      <a:ext cx="2948348" cy="1040371"/>
                     </a:xfrm>
                     <a:prstGeom prst="rect">
                       <a:avLst/>
@@ -9200,19 +8789,68 @@
         </w:rPr>
         <w:t xml:space="preserve"> </w:t>
       </w:r>
-      <w:r>
-        <w:rPr>
-          <w:w w:val="115"/>
-        </w:rPr>
-        <w:t>Figure 3.1 a snippet showing the first query</w:t>
-      </w:r>
-    </w:p>
-    <w:p>
-      <w:pPr>
-        <w:pStyle w:val="BodyText"/>
-        <w:spacing w:before="33" w:line="206" w:lineRule="auto"/>
-        <w:ind w:left="1440" w:right="103" w:firstLine="720"/>
-        <w:jc w:val="both"/>
+    </w:p>
+    <w:p>
+      <w:pPr>
+        <w:pStyle w:val="BodyText"/>
+        <w:rPr>
+          <w:w w:val="115"/>
+        </w:rPr>
+      </w:pPr>
+      <w:r>
+        <w:rPr>
+          <w:w w:val="115"/>
+        </w:rPr>
+        <w:t>Figure 3.</w:t>
+      </w:r>
+      <w:r>
+        <w:rPr>
+          <w:w w:val="115"/>
+        </w:rPr>
+        <w:t>6</w:t>
+      </w:r>
+      <w:r>
+        <w:rPr>
+          <w:w w:val="115"/>
+        </w:rPr>
+        <w:t xml:space="preserve"> a snippet showing </w:t>
+      </w:r>
+      <w:r>
+        <w:rPr>
+          <w:w w:val="115"/>
+        </w:rPr>
+        <w:t>query number 6,</w:t>
+      </w:r>
+      <w:r>
+        <w:rPr>
+          <w:w w:val="115"/>
+        </w:rPr>
+        <w:t xml:space="preserve"> representing a table with an average of how many </w:t>
+      </w:r>
+      <w:r>
+        <w:rPr>
+          <w:w w:val="115"/>
+        </w:rPr>
+        <w:t>individual</w:t>
+      </w:r>
+      <w:r>
+        <w:rPr>
+          <w:w w:val="115"/>
+        </w:rPr>
+        <w:t xml:space="preserve"> lessons are given per month.</w:t>
+      </w:r>
+    </w:p>
+    <w:p>
+      <w:pPr>
+        <w:pStyle w:val="BodyText"/>
+        <w:rPr>
+          <w:w w:val="115"/>
+        </w:rPr>
+      </w:pPr>
+    </w:p>
+    <w:p>
+      <w:pPr>
+        <w:pStyle w:val="BodyText"/>
         <w:rPr>
           <w:w w:val="115"/>
         </w:rPr>
@@ -9223,9 +8861,9 @@
           <w:w w:val="115"/>
         </w:rPr>
         <w:drawing>
-          <wp:inline distT="0" distB="0" distL="0" distR="0" wp14:anchorId="385C7C92" wp14:editId="4504455C">
-            <wp:extent cx="5429250" cy="1165860"/>
-            <wp:effectExtent l="0" t="0" r="6350" b="2540"/>
+          <wp:inline distT="0" distB="0" distL="0" distR="0" wp14:anchorId="385C7C92" wp14:editId="4DC810D5">
+            <wp:extent cx="3569453" cy="766493"/>
+            <wp:effectExtent l="0" t="0" r="0" b="0"/>
             <wp:docPr id="18" name="Picture 18" descr="Text&#10;&#10;Description automatically generated"/>
             <wp:cNvGraphicFramePr>
               <a:graphicFrameLocks xmlns:a="http://schemas.openxmlformats.org/drawingml/2006/main" noChangeAspect="1"/>
@@ -9252,7 +8890,7 @@
                   <pic:spPr>
                     <a:xfrm>
                       <a:off x="0" y="0"/>
-                      <a:ext cx="5429250" cy="1165860"/>
+                      <a:ext cx="3677145" cy="789618"/>
                     </a:xfrm>
                     <a:prstGeom prst="rect">
                       <a:avLst/>
@@ -9264,25 +8902,68 @@
           </wp:inline>
         </w:drawing>
       </w:r>
-      <w:r>
-        <w:rPr>
-          <w:w w:val="115"/>
-        </w:rPr>
-        <w:t xml:space="preserve"> </w:t>
-      </w:r>
-      <w:r>
-        <w:rPr>
-          <w:w w:val="115"/>
-        </w:rPr>
-        <w:t>Figure 3.1 a snippet showing the first query</w:t>
-      </w:r>
-    </w:p>
-    <w:p>
-      <w:pPr>
-        <w:pStyle w:val="BodyText"/>
-        <w:spacing w:before="33" w:line="206" w:lineRule="auto"/>
-        <w:ind w:left="1440" w:right="103" w:firstLine="720"/>
-        <w:jc w:val="both"/>
+    </w:p>
+    <w:p>
+      <w:pPr>
+        <w:pStyle w:val="BodyText"/>
+        <w:rPr>
+          <w:w w:val="115"/>
+        </w:rPr>
+      </w:pPr>
+      <w:r>
+        <w:rPr>
+          <w:w w:val="115"/>
+        </w:rPr>
+        <w:t>Figure 3.</w:t>
+      </w:r>
+      <w:r>
+        <w:rPr>
+          <w:w w:val="115"/>
+        </w:rPr>
+        <w:t>7</w:t>
+      </w:r>
+      <w:r>
+        <w:rPr>
+          <w:w w:val="115"/>
+        </w:rPr>
+        <w:t xml:space="preserve"> a snippet showing </w:t>
+      </w:r>
+      <w:r>
+        <w:rPr>
+          <w:w w:val="115"/>
+        </w:rPr>
+        <w:t>query number 7</w:t>
+      </w:r>
+      <w:r>
+        <w:rPr>
+          <w:w w:val="115"/>
+        </w:rPr>
+        <w:t xml:space="preserve">, representing a table with an average of how many </w:t>
+      </w:r>
+      <w:r>
+        <w:rPr>
+          <w:w w:val="115"/>
+        </w:rPr>
+        <w:t>group</w:t>
+      </w:r>
+      <w:r>
+        <w:rPr>
+          <w:w w:val="115"/>
+        </w:rPr>
+        <w:t xml:space="preserve"> lessons are given per month.</w:t>
+      </w:r>
+    </w:p>
+    <w:p>
+      <w:pPr>
+        <w:pStyle w:val="BodyText"/>
+        <w:rPr>
+          <w:w w:val="115"/>
+        </w:rPr>
+      </w:pPr>
+    </w:p>
+    <w:p>
+      <w:pPr>
+        <w:pStyle w:val="BodyText"/>
         <w:rPr>
           <w:w w:val="115"/>
         </w:rPr>
@@ -9293,9 +8974,9 @@
           <w:w w:val="115"/>
         </w:rPr>
         <w:drawing>
-          <wp:inline distT="0" distB="0" distL="0" distR="0" wp14:anchorId="6A924290" wp14:editId="39EB03E4">
-            <wp:extent cx="5429250" cy="1264285"/>
-            <wp:effectExtent l="0" t="0" r="6350" b="5715"/>
+          <wp:inline distT="0" distB="0" distL="0" distR="0" wp14:anchorId="6A924290" wp14:editId="7A9B0B2E">
+            <wp:extent cx="3610782" cy="840827"/>
+            <wp:effectExtent l="0" t="0" r="0" b="0"/>
             <wp:docPr id="19" name="Picture 19" descr="Text&#10;&#10;Description automatically generated"/>
             <wp:cNvGraphicFramePr>
               <a:graphicFrameLocks xmlns:a="http://schemas.openxmlformats.org/drawingml/2006/main" noChangeAspect="1"/>
@@ -9322,7 +9003,7 @@
                   <pic:spPr>
                     <a:xfrm>
                       <a:off x="0" y="0"/>
-                      <a:ext cx="5429250" cy="1264285"/>
+                      <a:ext cx="3670793" cy="854801"/>
                     </a:xfrm>
                     <a:prstGeom prst="rect">
                       <a:avLst/>
@@ -9334,25 +9015,116 @@
           </wp:inline>
         </w:drawing>
       </w:r>
-      <w:r>
-        <w:rPr>
-          <w:w w:val="115"/>
-        </w:rPr>
-        <w:t xml:space="preserve"> </w:t>
-      </w:r>
-      <w:r>
-        <w:rPr>
-          <w:w w:val="115"/>
-        </w:rPr>
-        <w:t>Figure 3.1 a snippet showing the first query</w:t>
-      </w:r>
-    </w:p>
-    <w:p>
-      <w:pPr>
-        <w:pStyle w:val="BodyText"/>
-        <w:spacing w:before="33" w:line="206" w:lineRule="auto"/>
-        <w:ind w:left="1440" w:right="103" w:firstLine="720"/>
-        <w:jc w:val="both"/>
+    </w:p>
+    <w:p>
+      <w:pPr>
+        <w:pStyle w:val="BodyText"/>
+        <w:rPr>
+          <w:w w:val="115"/>
+        </w:rPr>
+      </w:pPr>
+      <w:r>
+        <w:rPr>
+          <w:w w:val="115"/>
+        </w:rPr>
+        <w:t>Figure 3.</w:t>
+      </w:r>
+      <w:r>
+        <w:rPr>
+          <w:w w:val="115"/>
+        </w:rPr>
+        <w:t>8</w:t>
+      </w:r>
+      <w:r>
+        <w:rPr>
+          <w:w w:val="115"/>
+        </w:rPr>
+        <w:t xml:space="preserve"> a snippet showing query</w:t>
+      </w:r>
+      <w:r>
+        <w:rPr>
+          <w:w w:val="115"/>
+        </w:rPr>
+        <w:t xml:space="preserve"> number 8</w:t>
+      </w:r>
+      <w:r>
+        <w:rPr>
+          <w:w w:val="115"/>
+        </w:rPr>
+        <w:t>, representing a table with an average of how many lessons are given per month</w:t>
+      </w:r>
+      <w:r>
+        <w:rPr>
+          <w:w w:val="115"/>
+        </w:rPr>
+        <w:t>, regardless of lesson type.</w:t>
+      </w:r>
+    </w:p>
+    <w:p>
+      <w:pPr>
+        <w:pStyle w:val="BodyText"/>
+        <w:rPr>
+          <w:w w:val="115"/>
+        </w:rPr>
+      </w:pPr>
+    </w:p>
+    <w:p>
+      <w:pPr>
+        <w:pStyle w:val="BodyText"/>
+        <w:rPr>
+          <w:w w:val="115"/>
+        </w:rPr>
+      </w:pPr>
+      <w:r>
+        <w:rPr>
+          <w:w w:val="115"/>
+        </w:rPr>
+        <w:t xml:space="preserve">Queries in figures 3.5-3.8 </w:t>
+      </w:r>
+      <w:r>
+        <w:rPr>
+          <w:w w:val="115"/>
+        </w:rPr>
+        <w:t>represent the solution for the second query on the third task, they return a table with an average of the number of lessons for a giving month.</w:t>
+      </w:r>
+    </w:p>
+    <w:p>
+      <w:pPr>
+        <w:pStyle w:val="BodyText"/>
+        <w:rPr>
+          <w:w w:val="115"/>
+        </w:rPr>
+      </w:pPr>
+      <w:r>
+        <w:rPr>
+          <w:w w:val="115"/>
+        </w:rPr>
+        <w:lastRenderedPageBreak/>
+        <w:tab/>
+        <w:t>Not much is different here from the previously explained query the main difference is that after counting the number of lessons per month</w:t>
+      </w:r>
+      <w:r>
+        <w:rPr>
+          <w:w w:val="115"/>
+        </w:rPr>
+        <w:t xml:space="preserve">, the count result gets divided on </w:t>
+      </w:r>
+      <w:r>
+        <w:rPr>
+          <w:w w:val="115"/>
+        </w:rPr>
+        <w:t xml:space="preserve">12 to get an average over the entire year, the count function returns number as a string that get casted </w:t>
+      </w:r>
+      <w:r>
+        <w:rPr>
+          <w:w w:val="115"/>
+        </w:rPr>
+        <w:t>to a numerical value and get specified to max of 2 decimal precision.</w:t>
+      </w:r>
+    </w:p>
+    <w:p>
+      <w:pPr>
+        <w:pStyle w:val="BodyText"/>
         <w:rPr>
           <w:w w:val="115"/>
         </w:rPr>
@@ -9363,10 +9135,10 @@
           <w:w w:val="115"/>
         </w:rPr>
         <w:drawing>
-          <wp:inline distT="0" distB="0" distL="0" distR="0" wp14:anchorId="4CA7039F" wp14:editId="2EC5B2D4">
-            <wp:extent cx="5429250" cy="2818130"/>
-            <wp:effectExtent l="0" t="0" r="6350" b="1270"/>
-            <wp:docPr id="20" name="Picture 20" descr="Text&#10;&#10;Description automatically generated"/>
+          <wp:inline distT="0" distB="0" distL="0" distR="0" wp14:anchorId="4CA7039F" wp14:editId="718EDB2D">
+            <wp:extent cx="4392490" cy="2263664"/>
+            <wp:effectExtent l="0" t="0" r="1905" b="0"/>
+            <wp:docPr id="20" name="Picture 20"/>
             <wp:cNvGraphicFramePr>
               <a:graphicFrameLocks xmlns:a="http://schemas.openxmlformats.org/drawingml/2006/main" noChangeAspect="1"/>
             </wp:cNvGraphicFramePr>
@@ -9374,7 +9146,7 @@
               <a:graphicData uri="http://schemas.openxmlformats.org/drawingml/2006/picture">
                 <pic:pic xmlns:pic="http://schemas.openxmlformats.org/drawingml/2006/picture">
                   <pic:nvPicPr>
-                    <pic:cNvPr id="20" name="Picture 20" descr="Text&#10;&#10;Description automatically generated"/>
+                    <pic:cNvPr id="20" name="Picture 20"/>
                     <pic:cNvPicPr/>
                   </pic:nvPicPr>
                   <pic:blipFill>
@@ -9392,7 +9164,7 @@
                   <pic:spPr>
                     <a:xfrm>
                       <a:off x="0" y="0"/>
-                      <a:ext cx="5429250" cy="2818130"/>
+                      <a:ext cx="4392490" cy="2263664"/>
                     </a:xfrm>
                     <a:prstGeom prst="rect">
                       <a:avLst/>
@@ -9404,25 +9176,158 @@
           </wp:inline>
         </w:drawing>
       </w:r>
-      <w:r>
-        <w:rPr>
-          <w:w w:val="115"/>
-        </w:rPr>
-        <w:t xml:space="preserve"> </w:t>
-      </w:r>
-      <w:r>
-        <w:rPr>
-          <w:w w:val="115"/>
-        </w:rPr>
-        <w:t>Figure 3.1 a snippet showing the first query</w:t>
-      </w:r>
-    </w:p>
-    <w:p>
-      <w:pPr>
-        <w:pStyle w:val="BodyText"/>
-        <w:spacing w:before="33" w:line="206" w:lineRule="auto"/>
-        <w:ind w:left="1440" w:right="103" w:firstLine="720"/>
-        <w:jc w:val="both"/>
+    </w:p>
+    <w:p>
+      <w:pPr>
+        <w:pStyle w:val="BodyText"/>
+        <w:rPr>
+          <w:w w:val="115"/>
+        </w:rPr>
+      </w:pPr>
+      <w:r>
+        <w:rPr>
+          <w:w w:val="115"/>
+        </w:rPr>
+        <w:t xml:space="preserve"> </w:t>
+      </w:r>
+      <w:r>
+        <w:rPr>
+          <w:w w:val="115"/>
+        </w:rPr>
+        <w:t>Figure 3.</w:t>
+      </w:r>
+      <w:r>
+        <w:rPr>
+          <w:w w:val="115"/>
+        </w:rPr>
+        <w:t>9</w:t>
+      </w:r>
+      <w:r>
+        <w:rPr>
+          <w:w w:val="115"/>
+        </w:rPr>
+        <w:t xml:space="preserve"> a snippet showing </w:t>
+      </w:r>
+      <w:r>
+        <w:rPr>
+          <w:w w:val="115"/>
+        </w:rPr>
+        <w:t xml:space="preserve">query number 9, </w:t>
+      </w:r>
+      <w:r>
+        <w:rPr>
+          <w:w w:val="115"/>
+        </w:rPr>
+        <w:t xml:space="preserve">representing a table with </w:t>
+      </w:r>
+      <w:r>
+        <w:rPr>
+          <w:w w:val="115"/>
+        </w:rPr>
+        <w:t>two columns with instructors and their lesson count, that is any instructors that have worked over 2 lessons per month.</w:t>
+      </w:r>
+    </w:p>
+    <w:p>
+      <w:pPr>
+        <w:pStyle w:val="BodyText"/>
+        <w:rPr>
+          <w:w w:val="115"/>
+        </w:rPr>
+      </w:pPr>
+    </w:p>
+    <w:p>
+      <w:pPr>
+        <w:pStyle w:val="BodyText"/>
+        <w:rPr>
+          <w:w w:val="115"/>
+        </w:rPr>
+      </w:pPr>
+      <w:r>
+        <w:rPr>
+          <w:w w:val="115"/>
+        </w:rPr>
+        <w:t xml:space="preserve">The query present in figure 3.9 first creates a variable called </w:t>
+      </w:r>
+      <w:proofErr w:type="spellStart"/>
+      <w:r>
+        <w:rPr>
+          <w:w w:val="115"/>
+        </w:rPr>
+        <w:t>time_report</w:t>
+      </w:r>
+      <w:proofErr w:type="spellEnd"/>
+      <w:r>
+        <w:rPr>
+          <w:w w:val="115"/>
+        </w:rPr>
+        <w:t xml:space="preserve"> with a count of instructors given lessons over the </w:t>
+      </w:r>
+      <w:r>
+        <w:rPr>
+          <w:w w:val="115"/>
+        </w:rPr>
+        <w:t>period</w:t>
+      </w:r>
+      <w:r>
+        <w:rPr>
+          <w:w w:val="115"/>
+        </w:rPr>
+        <w:t xml:space="preserve"> of the current month using the postgres function date_trunc </w:t>
+      </w:r>
+      <w:r>
+        <w:rPr>
+          <w:w w:val="115"/>
+        </w:rPr>
+        <w:t xml:space="preserve">for the current month as shown in the query and then it selects only instructors that have over the specified </w:t>
+      </w:r>
+      <w:r>
+        <w:rPr>
+          <w:w w:val="115"/>
+        </w:rPr>
+        <w:t>number</w:t>
+      </w:r>
+      <w:r>
+        <w:rPr>
+          <w:w w:val="115"/>
+        </w:rPr>
+        <w:t xml:space="preserve"> of lessons, the number is 2 in this example, but it </w:t>
+      </w:r>
+      <w:r>
+        <w:rPr>
+          <w:w w:val="115"/>
+        </w:rPr>
+        <w:t xml:space="preserve">can </w:t>
+      </w:r>
+      <w:r>
+        <w:rPr>
+          <w:w w:val="115"/>
+        </w:rPr>
+        <w:t xml:space="preserve">be </w:t>
+      </w:r>
+      <w:r>
+        <w:rPr>
+          <w:w w:val="115"/>
+        </w:rPr>
+        <w:t>used with</w:t>
+      </w:r>
+      <w:r>
+        <w:rPr>
+          <w:w w:val="115"/>
+        </w:rPr>
+        <w:t xml:space="preserve"> any variable as requested in the requirements.</w:t>
+      </w:r>
+    </w:p>
+    <w:p>
+      <w:pPr>
+        <w:pStyle w:val="BodyText"/>
+        <w:rPr>
+          <w:w w:val="115"/>
+        </w:rPr>
+      </w:pPr>
+    </w:p>
+    <w:p>
+      <w:pPr>
+        <w:pStyle w:val="BodyText"/>
         <w:rPr>
           <w:w w:val="115"/>
         </w:rPr>
@@ -9432,7 +9337,6 @@
           <w:noProof/>
           <w:w w:val="115"/>
         </w:rPr>
-        <w:lastRenderedPageBreak/>
         <w:drawing>
           <wp:inline distT="0" distB="0" distL="0" distR="0" wp14:anchorId="7D19D849" wp14:editId="11F333D8">
             <wp:extent cx="5429250" cy="2313940"/>
@@ -9485,66 +9389,242 @@
         <w:rPr>
           <w:w w:val="115"/>
         </w:rPr>
-        <w:t>Figure 3.1 a snippet showing the first query</w:t>
-      </w:r>
-    </w:p>
-    <w:p>
-      <w:pPr>
-        <w:pStyle w:val="BodyText"/>
-        <w:spacing w:before="33" w:line="206" w:lineRule="auto"/>
-        <w:ind w:left="1440" w:right="103" w:firstLine="720"/>
-        <w:jc w:val="both"/>
-        <w:rPr>
-          <w:w w:val="115"/>
-        </w:rPr>
-      </w:pPr>
-      <w:r>
-        <w:rPr>
-          <w:w w:val="115"/>
-        </w:rPr>
-        <w:t>Figure 3.1 a snippet showing the first query</w:t>
-      </w:r>
-    </w:p>
-    <w:p>
-      <w:pPr>
-        <w:pStyle w:val="BodyText"/>
-        <w:spacing w:before="33" w:line="206" w:lineRule="auto"/>
-        <w:ind w:left="1440" w:right="103" w:firstLine="720"/>
-        <w:jc w:val="both"/>
-        <w:rPr>
-          <w:w w:val="115"/>
-        </w:rPr>
-      </w:pPr>
-      <w:r>
-        <w:rPr>
-          <w:w w:val="115"/>
-        </w:rPr>
-        <w:t>Figure 3.1 a snippet showing the first query</w:t>
-      </w:r>
-    </w:p>
-    <w:p>
-      <w:pPr>
-        <w:pStyle w:val="BodyText"/>
-        <w:spacing w:before="33" w:line="206" w:lineRule="auto"/>
-        <w:ind w:left="1440" w:right="103" w:firstLine="720"/>
-        <w:jc w:val="both"/>
-        <w:rPr>
-          <w:w w:val="115"/>
-        </w:rPr>
-      </w:pPr>
-      <w:r>
-        <w:rPr>
-          <w:w w:val="115"/>
-        </w:rPr>
-        <w:t>Figure 3.1 a snippet showing the first query</w:t>
-      </w:r>
-    </w:p>
-    <w:p>
-      <w:pPr>
-        <w:pStyle w:val="BodyText"/>
-        <w:spacing w:before="33" w:line="206" w:lineRule="auto"/>
-        <w:ind w:left="1440" w:right="103" w:firstLine="720"/>
-        <w:jc w:val="both"/>
+        <w:t>Figure 3.1</w:t>
+      </w:r>
+      <w:r>
+        <w:rPr>
+          <w:w w:val="115"/>
+        </w:rPr>
+        <w:t>0</w:t>
+      </w:r>
+      <w:r>
+        <w:rPr>
+          <w:w w:val="115"/>
+        </w:rPr>
+        <w:t xml:space="preserve"> a snippet showing query</w:t>
+      </w:r>
+      <w:r>
+        <w:rPr>
+          <w:w w:val="115"/>
+        </w:rPr>
+        <w:t xml:space="preserve"> number 10, representing a table that shows place availability in the ensembles_lesson table</w:t>
+      </w:r>
+      <w:r>
+        <w:rPr>
+          <w:w w:val="115"/>
+        </w:rPr>
+        <w:t xml:space="preserve"> for the coming week</w:t>
+      </w:r>
+      <w:r>
+        <w:rPr>
+          <w:w w:val="115"/>
+        </w:rPr>
+        <w:t xml:space="preserve">. </w:t>
+      </w:r>
+    </w:p>
+    <w:p>
+      <w:pPr>
+        <w:pStyle w:val="BodyText"/>
+        <w:rPr>
+          <w:w w:val="115"/>
+        </w:rPr>
+      </w:pPr>
+    </w:p>
+    <w:p>
+      <w:pPr>
+        <w:pStyle w:val="BodyText"/>
+        <w:rPr>
+          <w:w w:val="115"/>
+        </w:rPr>
+      </w:pPr>
+      <w:r>
+        <w:rPr>
+          <w:w w:val="115"/>
+        </w:rPr>
+        <w:t xml:space="preserve">The above query in figure 3.10 </w:t>
+      </w:r>
+      <w:r>
+        <w:rPr>
+          <w:w w:val="115"/>
+        </w:rPr>
+        <w:t>use a CASE statement as instructed in the project web</w:t>
+      </w:r>
+      <w:r>
+        <w:rPr>
+          <w:w w:val="115"/>
+        </w:rPr>
+        <w:t>-</w:t>
+      </w:r>
+      <w:r>
+        <w:rPr>
+          <w:w w:val="115"/>
+        </w:rPr>
+        <w:lastRenderedPageBreak/>
+        <w:t>page on canvas</w:t>
+      </w:r>
+      <w:r>
+        <w:rPr>
+          <w:w w:val="115"/>
+        </w:rPr>
+        <w:t>.</w:t>
+      </w:r>
+    </w:p>
+    <w:p>
+      <w:pPr>
+        <w:pStyle w:val="BodyText"/>
+        <w:rPr>
+          <w:w w:val="115"/>
+        </w:rPr>
+      </w:pPr>
+    </w:p>
+    <w:p>
+      <w:pPr>
+        <w:pStyle w:val="BodyText"/>
+        <w:rPr>
+          <w:w w:val="115"/>
+        </w:rPr>
+      </w:pPr>
+    </w:p>
+    <w:p>
+      <w:pPr>
+        <w:pStyle w:val="BodyText"/>
+        <w:rPr>
+          <w:w w:val="115"/>
+        </w:rPr>
+      </w:pPr>
+      <w:r>
+        <w:rPr>
+          <w:w w:val="115"/>
+        </w:rPr>
+        <w:t xml:space="preserve">For this specific query a new column was needed and added which is </w:t>
+      </w:r>
+      <w:proofErr w:type="spellStart"/>
+      <w:r>
+        <w:rPr>
+          <w:w w:val="115"/>
+        </w:rPr>
+        <w:t>booked_places</w:t>
+      </w:r>
+      <w:proofErr w:type="spellEnd"/>
+      <w:r>
+        <w:rPr>
+          <w:w w:val="115"/>
+        </w:rPr>
+        <w:t>, the query is straight forward, if the condition inside the case statement evaluate to true then the THEN statement is executed</w:t>
+      </w:r>
+      <w:r>
+        <w:rPr>
+          <w:w w:val="115"/>
+        </w:rPr>
+        <w:t xml:space="preserve"> and </w:t>
+      </w:r>
+      <w:r>
+        <w:rPr>
+          <w:w w:val="115"/>
+        </w:rPr>
+        <w:t>returne</w:t>
+      </w:r>
+      <w:r>
+        <w:rPr>
+          <w:w w:val="115"/>
+        </w:rPr>
+        <w:t>s</w:t>
+      </w:r>
+      <w:r>
+        <w:rPr>
+          <w:w w:val="115"/>
+        </w:rPr>
+        <w:t xml:space="preserve"> as a string </w:t>
+      </w:r>
+      <w:r>
+        <w:rPr>
+          <w:w w:val="115"/>
+        </w:rPr>
+        <w:t xml:space="preserve">with the string specified as shown in the figure 3.10, extract statement is used to specify the </w:t>
+      </w:r>
+      <w:r>
+        <w:rPr>
+          <w:w w:val="115"/>
+        </w:rPr>
+        <w:t>period</w:t>
+      </w:r>
+      <w:r>
+        <w:rPr>
+          <w:w w:val="115"/>
+        </w:rPr>
+        <w:t xml:space="preserve"> that the query should </w:t>
+      </w:r>
+      <w:r>
+        <w:rPr>
+          <w:w w:val="115"/>
+        </w:rPr>
+        <w:t xml:space="preserve">search during. The requested time is next </w:t>
+      </w:r>
+      <w:r>
+        <w:rPr>
+          <w:w w:val="115"/>
+        </w:rPr>
+        <w:t>week,</w:t>
+      </w:r>
+      <w:r>
+        <w:rPr>
+          <w:w w:val="115"/>
+        </w:rPr>
+        <w:t xml:space="preserve"> and this is implemented with a</w:t>
+      </w:r>
+      <w:r>
+        <w:rPr>
+          <w:w w:val="115"/>
+        </w:rPr>
+        <w:t>n</w:t>
+      </w:r>
+      <w:r>
+        <w:rPr>
+          <w:w w:val="115"/>
+        </w:rPr>
+        <w:t xml:space="preserve"> extract statement that search for intervals of week with a difference of 1 week ahead, which will always return the next week from the current week</w:t>
+      </w:r>
+      <w:r>
+        <w:rPr>
+          <w:w w:val="115"/>
+        </w:rPr>
+        <w:t>. (</w:t>
+      </w:r>
+      <w:hyperlink r:id="rId26" w:history="1">
+        <w:r>
+          <w:rPr>
+            <w:rStyle w:val="Hyperlink"/>
+            <w:w w:val="115"/>
+          </w:rPr>
+          <w:t>Postgres documentation</w:t>
+        </w:r>
+      </w:hyperlink>
+      <w:r>
+        <w:rPr>
+          <w:w w:val="115"/>
+        </w:rPr>
+        <w:t>)</w:t>
+      </w:r>
+    </w:p>
+    <w:p>
+      <w:pPr>
+        <w:pStyle w:val="BodyText"/>
+        <w:rPr>
+          <w:w w:val="115"/>
+        </w:rPr>
+      </w:pPr>
+    </w:p>
+    <w:p>
+      <w:pPr>
+        <w:pStyle w:val="BodyText"/>
+        <w:rPr>
+          <w:w w:val="115"/>
+        </w:rPr>
+      </w:pPr>
+    </w:p>
+    <w:p>
+      <w:pPr>
+        <w:pStyle w:val="BodyText"/>
         <w:rPr>
           <w:w w:val="115"/>
         </w:rPr>
@@ -9555,9 +9635,9 @@
           <w:w w:val="115"/>
         </w:rPr>
         <w:drawing>
-          <wp:inline distT="0" distB="0" distL="0" distR="0" wp14:anchorId="51016C95" wp14:editId="54F0161F">
-            <wp:extent cx="5429250" cy="3159760"/>
-            <wp:effectExtent l="0" t="0" r="6350" b="2540"/>
+          <wp:inline distT="0" distB="0" distL="0" distR="0" wp14:anchorId="51016C95" wp14:editId="1CC65397">
+            <wp:extent cx="5271989" cy="3068236"/>
+            <wp:effectExtent l="0" t="0" r="0" b="5715"/>
             <wp:docPr id="22" name="Picture 22" descr="Text&#10;&#10;Description automatically generated"/>
             <wp:cNvGraphicFramePr>
               <a:graphicFrameLocks xmlns:a="http://schemas.openxmlformats.org/drawingml/2006/main" noChangeAspect="1"/>
@@ -9570,7 +9650,7 @@
                     <pic:cNvPicPr/>
                   </pic:nvPicPr>
                   <pic:blipFill>
-                    <a:blip r:embed="rId26">
+                    <a:blip r:embed="rId27">
                       <a:extLst>
                         <a:ext uri="{28A0092B-C50C-407E-A947-70E740481C1C}">
                           <a14:useLocalDpi xmlns:a14="http://schemas.microsoft.com/office/drawing/2010/main" val="0"/>
@@ -9584,7 +9664,7 @@
                   <pic:spPr>
                     <a:xfrm>
                       <a:off x="0" y="0"/>
-                      <a:ext cx="5429250" cy="3159760"/>
+                      <a:ext cx="5290336" cy="3078914"/>
                     </a:xfrm>
                     <a:prstGeom prst="rect">
                       <a:avLst/>
@@ -9596,29 +9676,286 @@
           </wp:inline>
         </w:drawing>
       </w:r>
-      <w:r>
-        <w:rPr>
-          <w:w w:val="115"/>
-        </w:rPr>
-        <w:t xml:space="preserve"> </w:t>
-      </w:r>
-      <w:r>
-        <w:rPr>
-          <w:w w:val="115"/>
-        </w:rPr>
-        <w:t>Figure 3.1 a snippet showing the first query</w:t>
-      </w:r>
-    </w:p>
-    <w:p>
-      <w:pPr>
-        <w:pStyle w:val="BodyText"/>
-        <w:spacing w:before="33" w:line="206" w:lineRule="auto"/>
-        <w:ind w:left="105" w:right="103" w:firstLine="218"/>
-        <w:jc w:val="both"/>
-        <w:rPr>
-          <w:w w:val="115"/>
-        </w:rPr>
-      </w:pPr>
+    </w:p>
+    <w:p>
+      <w:pPr>
+        <w:pStyle w:val="BodyText"/>
+        <w:rPr>
+          <w:w w:val="115"/>
+        </w:rPr>
+      </w:pPr>
+      <w:r>
+        <w:rPr>
+          <w:w w:val="115"/>
+        </w:rPr>
+        <w:t xml:space="preserve"> </w:t>
+      </w:r>
+      <w:r>
+        <w:rPr>
+          <w:w w:val="115"/>
+        </w:rPr>
+        <w:t>Figure 3.1</w:t>
+      </w:r>
+      <w:r>
+        <w:rPr>
+          <w:w w:val="115"/>
+        </w:rPr>
+        <w:t>1</w:t>
+      </w:r>
+      <w:r>
+        <w:rPr>
+          <w:w w:val="115"/>
+        </w:rPr>
+        <w:t xml:space="preserve"> a snippet showing query</w:t>
+      </w:r>
+      <w:r>
+        <w:rPr>
+          <w:w w:val="115"/>
+        </w:rPr>
+        <w:t xml:space="preserve"> number 11, a query to archive given lessons in the database as a part of the high-grade task.</w:t>
+      </w:r>
+    </w:p>
+    <w:p>
+      <w:pPr>
+        <w:pStyle w:val="BodyText"/>
+        <w:rPr>
+          <w:w w:val="115"/>
+        </w:rPr>
+      </w:pPr>
+    </w:p>
+    <w:p>
+      <w:pPr>
+        <w:pStyle w:val="BodyText"/>
+        <w:rPr>
+          <w:w w:val="115"/>
+        </w:rPr>
+      </w:pPr>
+      <w:r>
+        <w:rPr>
+          <w:w w:val="115"/>
+        </w:rPr>
+        <w:t xml:space="preserve">The query in figure 3.11 inserts </w:t>
+      </w:r>
+      <w:proofErr w:type="spellStart"/>
+      <w:r>
+        <w:rPr>
+          <w:w w:val="115"/>
+        </w:rPr>
+        <w:t>student_id</w:t>
+      </w:r>
+      <w:proofErr w:type="spellEnd"/>
+      <w:r>
+        <w:rPr>
+          <w:w w:val="115"/>
+        </w:rPr>
+        <w:t xml:space="preserve">, </w:t>
+      </w:r>
+      <w:proofErr w:type="spellStart"/>
+      <w:r>
+        <w:rPr>
+          <w:w w:val="115"/>
+        </w:rPr>
+        <w:t>lesson_type</w:t>
+      </w:r>
+      <w:proofErr w:type="spellEnd"/>
+      <w:r>
+        <w:rPr>
+          <w:w w:val="115"/>
+        </w:rPr>
+        <w:t xml:space="preserve"> and price from the lessons table for all the lesson types given today. </w:t>
+      </w:r>
+    </w:p>
+    <w:p>
+      <w:pPr>
+        <w:pStyle w:val="BodyText"/>
+        <w:rPr>
+          <w:w w:val="115"/>
+        </w:rPr>
+      </w:pPr>
+    </w:p>
+    <w:p>
+      <w:pPr>
+        <w:pStyle w:val="BodyText"/>
+        <w:rPr>
+          <w:w w:val="115"/>
+        </w:rPr>
+      </w:pPr>
+      <w:r>
+        <w:rPr>
+          <w:w w:val="115"/>
+        </w:rPr>
+        <w:t>This query is for the sound good school to be able to know which lesson was given to which student at what price</w:t>
+      </w:r>
+      <w:r>
+        <w:rPr>
+          <w:w w:val="115"/>
+        </w:rPr>
+        <w:t xml:space="preserve">, </w:t>
+      </w:r>
+      <w:r>
+        <w:rPr>
+          <w:w w:val="115"/>
+        </w:rPr>
+        <w:t xml:space="preserve">for this query a new table was created </w:t>
+      </w:r>
+      <w:proofErr w:type="spellStart"/>
+      <w:r>
+        <w:rPr>
+          <w:w w:val="115"/>
+        </w:rPr>
+        <w:t>lessons_archive</w:t>
+      </w:r>
+      <w:proofErr w:type="spellEnd"/>
+      <w:r>
+        <w:rPr>
+          <w:w w:val="115"/>
+        </w:rPr>
+        <w:t>.</w:t>
+      </w:r>
+    </w:p>
+    <w:p>
+      <w:pPr>
+        <w:pStyle w:val="BodyText"/>
+        <w:rPr>
+          <w:w w:val="115"/>
+        </w:rPr>
+      </w:pPr>
+    </w:p>
+    <w:p>
+      <w:pPr>
+        <w:pStyle w:val="BodyText"/>
+        <w:rPr>
+          <w:rFonts w:ascii="Arial" w:eastAsia="Arial" w:hAnsi="Arial" w:cs="Arial"/>
+          <w:b/>
+          <w:bCs/>
+          <w:sz w:val="28"/>
+          <w:szCs w:val="28"/>
+        </w:rPr>
+      </w:pPr>
+      <w:r>
+        <w:rPr>
+          <w:rFonts w:ascii="Arial" w:eastAsia="Arial" w:hAnsi="Arial" w:cs="Arial"/>
+          <w:b/>
+          <w:bCs/>
+          <w:sz w:val="28"/>
+          <w:szCs w:val="28"/>
+        </w:rPr>
+        <w:br w:type="page"/>
+      </w:r>
+    </w:p>
+    <w:p>
+      <w:pPr>
+        <w:pStyle w:val="BodyText"/>
+        <w:rPr>
+          <w:rFonts w:ascii="Arial" w:eastAsia="Arial" w:hAnsi="Arial" w:cs="Arial"/>
+          <w:b/>
+          <w:bCs/>
+          <w:sz w:val="28"/>
+          <w:szCs w:val="28"/>
+        </w:rPr>
+      </w:pPr>
+    </w:p>
+    <w:p>
+      <w:pPr>
+        <w:pStyle w:val="BodyText"/>
+      </w:pPr>
+      <w:r>
+        <w:t>Discussion</w:t>
+      </w:r>
+    </w:p>
+    <w:p>
+      <w:pPr>
+        <w:pStyle w:val="BodyText"/>
+        <w:rPr>
+          <w:w w:val="115"/>
+        </w:rPr>
+      </w:pPr>
+    </w:p>
+    <w:p>
+      <w:pPr>
+        <w:pStyle w:val="BodyText"/>
+        <w:rPr>
+          <w:w w:val="115"/>
+        </w:rPr>
+      </w:pPr>
+    </w:p>
+    <w:p>
+      <w:pPr>
+        <w:pStyle w:val="BodyText"/>
+      </w:pPr>
+      <w:r>
+        <w:t>One thing to address right away is the amount of data inserted into the database, there is not a big amount of data in the database, but it has sufficient amount, which the only thing that matters.</w:t>
+      </w:r>
+    </w:p>
+    <w:p>
+      <w:pPr>
+        <w:pStyle w:val="BodyText"/>
+      </w:pPr>
+    </w:p>
+    <w:p>
+      <w:pPr>
+        <w:pStyle w:val="BodyText"/>
+      </w:pPr>
+      <w:r>
+        <w:t xml:space="preserve"> In the project webpage</w:t>
+      </w:r>
+      <w:r>
+        <w:t xml:space="preserve"> it is instructed to discuss the choice of creating views or not, </w:t>
+      </w:r>
+      <w:r>
+        <w:t xml:space="preserve">no views are created in this task simply because they are never used or needed. </w:t>
+      </w:r>
+    </w:p>
+    <w:p>
+      <w:pPr>
+        <w:pStyle w:val="BodyText"/>
+      </w:pPr>
+    </w:p>
+    <w:p>
+      <w:pPr>
+        <w:pStyle w:val="BodyText"/>
+      </w:pPr>
+      <w:r>
+        <w:t xml:space="preserve">Not much is there to write in the discussion part, as I mentioned before I feel that task 2 and 3 would be a better fit as one task, </w:t>
+      </w:r>
+      <w:r>
+        <w:t xml:space="preserve">since after learning about the queries needed to be performed on the database I needed to change it and redesign the task 2 diagram, some changes were not important to the understanding of the application such as rental archive and lesson archive, so they were not added to the design. </w:t>
+      </w:r>
+    </w:p>
+    <w:p>
+      <w:pPr>
+        <w:pStyle w:val="BodyText"/>
+      </w:pPr>
+    </w:p>
+    <w:p>
+      <w:pPr>
+        <w:pStyle w:val="BodyText"/>
+      </w:pPr>
+      <w:r>
+        <w:t xml:space="preserve">Furthermore </w:t>
+      </w:r>
+      <w:r>
+        <w:t xml:space="preserve">are the  inheritance </w:t>
+      </w:r>
+    </w:p>
+    <w:p>
+      <w:pPr>
+        <w:pStyle w:val="BodyText"/>
+      </w:pPr>
+    </w:p>
+    <w:p>
+      <w:pPr>
+        <w:pStyle w:val="BodyText"/>
+        <w:rPr>
+          <w:w w:val="115"/>
+        </w:rPr>
+      </w:pPr>
+      <w:r>
+        <w:rPr>
+          <w:w w:val="115"/>
+        </w:rPr>
+        <w:t xml:space="preserve"> </w:t>
+      </w:r>
     </w:p>
     <w:sectPr>
       <w:pgSz w:w="11910" w:h="16840"/>
@@ -11009,7 +11346,7 @@
     </w:lvl>
   </w:abstractNum>
   <w:abstractNum w:abstractNumId="1" w15:restartNumberingAfterBreak="0">
-    <w:nsid w:val="069C3C62"/>
+    <w:nsid w:val="04F00F48"/>
     <w:multiLevelType w:val="hybridMultilevel"/>
     <w:tmpl w:val="D63C5DFC"/>
     <w:lvl w:ilvl="0" w:tplc="FFFFFFFF">
@@ -11121,7 +11458,7 @@
     </w:lvl>
   </w:abstractNum>
   <w:abstractNum w:abstractNumId="2" w15:restartNumberingAfterBreak="0">
-    <w:nsid w:val="13FF6151"/>
+    <w:nsid w:val="069C3C62"/>
     <w:multiLevelType w:val="hybridMultilevel"/>
     <w:tmpl w:val="D63C5DFC"/>
     <w:lvl w:ilvl="0" w:tplc="FFFFFFFF">
@@ -11233,6 +11570,118 @@
     </w:lvl>
   </w:abstractNum>
   <w:abstractNum w:abstractNumId="3" w15:restartNumberingAfterBreak="0">
+    <w:nsid w:val="13FF6151"/>
+    <w:multiLevelType w:val="hybridMultilevel"/>
+    <w:tmpl w:val="D63C5DFC"/>
+    <w:lvl w:ilvl="0" w:tplc="FFFFFFFF">
+      <w:start w:val="1"/>
+      <w:numFmt w:val="decimal"/>
+      <w:lvlText w:val="%1"/>
+      <w:lvlJc w:val="left"/>
+      <w:pPr>
+        <w:ind w:left="421" w:hanging="316"/>
+      </w:pPr>
+      <w:rPr>
+        <w:rFonts w:ascii="Arial" w:eastAsia="Arial" w:hAnsi="Arial" w:cs="Arial" w:hint="default"/>
+        <w:b/>
+        <w:bCs/>
+        <w:i w:val="0"/>
+        <w:iCs w:val="0"/>
+        <w:w w:val="101"/>
+        <w:sz w:val="28"/>
+        <w:szCs w:val="28"/>
+      </w:rPr>
+    </w:lvl>
+    <w:lvl w:ilvl="1" w:tplc="FFFFFFFF">
+      <w:numFmt w:val="bullet"/>
+      <w:lvlText w:val="•"/>
+      <w:lvlJc w:val="left"/>
+      <w:pPr>
+        <w:ind w:left="1232" w:hanging="316"/>
+      </w:pPr>
+      <w:rPr>
+        <w:rFonts w:hint="default"/>
+      </w:rPr>
+    </w:lvl>
+    <w:lvl w:ilvl="2" w:tplc="FFFFFFFF">
+      <w:numFmt w:val="bullet"/>
+      <w:lvlText w:val="•"/>
+      <w:lvlJc w:val="left"/>
+      <w:pPr>
+        <w:ind w:left="2045" w:hanging="316"/>
+      </w:pPr>
+      <w:rPr>
+        <w:rFonts w:hint="default"/>
+      </w:rPr>
+    </w:lvl>
+    <w:lvl w:ilvl="3" w:tplc="FFFFFFFF">
+      <w:numFmt w:val="bullet"/>
+      <w:lvlText w:val="•"/>
+      <w:lvlJc w:val="left"/>
+      <w:pPr>
+        <w:ind w:left="2857" w:hanging="316"/>
+      </w:pPr>
+      <w:rPr>
+        <w:rFonts w:hint="default"/>
+      </w:rPr>
+    </w:lvl>
+    <w:lvl w:ilvl="4" w:tplc="FFFFFFFF">
+      <w:numFmt w:val="bullet"/>
+      <w:lvlText w:val="•"/>
+      <w:lvlJc w:val="left"/>
+      <w:pPr>
+        <w:ind w:left="3670" w:hanging="316"/>
+      </w:pPr>
+      <w:rPr>
+        <w:rFonts w:hint="default"/>
+      </w:rPr>
+    </w:lvl>
+    <w:lvl w:ilvl="5" w:tplc="FFFFFFFF">
+      <w:numFmt w:val="bullet"/>
+      <w:lvlText w:val="•"/>
+      <w:lvlJc w:val="left"/>
+      <w:pPr>
+        <w:ind w:left="4482" w:hanging="316"/>
+      </w:pPr>
+      <w:rPr>
+        <w:rFonts w:hint="default"/>
+      </w:rPr>
+    </w:lvl>
+    <w:lvl w:ilvl="6" w:tplc="FFFFFFFF">
+      <w:numFmt w:val="bullet"/>
+      <w:lvlText w:val="•"/>
+      <w:lvlJc w:val="left"/>
+      <w:pPr>
+        <w:ind w:left="5295" w:hanging="316"/>
+      </w:pPr>
+      <w:rPr>
+        <w:rFonts w:hint="default"/>
+      </w:rPr>
+    </w:lvl>
+    <w:lvl w:ilvl="7" w:tplc="FFFFFFFF">
+      <w:numFmt w:val="bullet"/>
+      <w:lvlText w:val="•"/>
+      <w:lvlJc w:val="left"/>
+      <w:pPr>
+        <w:ind w:left="6107" w:hanging="316"/>
+      </w:pPr>
+      <w:rPr>
+        <w:rFonts w:hint="default"/>
+      </w:rPr>
+    </w:lvl>
+    <w:lvl w:ilvl="8" w:tplc="FFFFFFFF">
+      <w:numFmt w:val="bullet"/>
+      <w:lvlText w:val="•"/>
+      <w:lvlJc w:val="left"/>
+      <w:pPr>
+        <w:ind w:left="6920" w:hanging="316"/>
+      </w:pPr>
+      <w:rPr>
+        <w:rFonts w:hint="default"/>
+      </w:rPr>
+    </w:lvl>
+  </w:abstractNum>
+  <w:abstractNum w:abstractNumId="4" w15:restartNumberingAfterBreak="0">
     <w:nsid w:val="485D5F41"/>
     <w:multiLevelType w:val="hybridMultilevel"/>
     <w:tmpl w:val="18BEAA88"/>
@@ -11343,7 +11792,7 @@
       </w:rPr>
     </w:lvl>
   </w:abstractNum>
-  <w:abstractNum w:abstractNumId="4" w15:restartNumberingAfterBreak="0">
+  <w:abstractNum w:abstractNumId="5" w15:restartNumberingAfterBreak="0">
     <w:nsid w:val="4C180757"/>
     <w:multiLevelType w:val="hybridMultilevel"/>
     <w:tmpl w:val="D63C5DFC"/>
@@ -11455,7 +11904,7 @@
       </w:rPr>
     </w:lvl>
   </w:abstractNum>
-  <w:abstractNum w:abstractNumId="5" w15:restartNumberingAfterBreak="0">
+  <w:abstractNum w:abstractNumId="6" w15:restartNumberingAfterBreak="0">
     <w:nsid w:val="50713295"/>
     <w:multiLevelType w:val="hybridMultilevel"/>
     <w:tmpl w:val="D63C5DFC"/>
@@ -11567,7 +12016,7 @@
       </w:rPr>
     </w:lvl>
   </w:abstractNum>
-  <w:abstractNum w:abstractNumId="6" w15:restartNumberingAfterBreak="0">
+  <w:abstractNum w:abstractNumId="7" w15:restartNumberingAfterBreak="0">
     <w:nsid w:val="507B47E5"/>
     <w:multiLevelType w:val="hybridMultilevel"/>
     <w:tmpl w:val="D63C5DFC"/>
@@ -11679,7 +12128,7 @@
       </w:rPr>
     </w:lvl>
   </w:abstractNum>
-  <w:abstractNum w:abstractNumId="7" w15:restartNumberingAfterBreak="0">
+  <w:abstractNum w:abstractNumId="8" w15:restartNumberingAfterBreak="0">
     <w:nsid w:val="555D1B71"/>
     <w:multiLevelType w:val="hybridMultilevel"/>
     <w:tmpl w:val="D63C5DFC"/>
@@ -11791,7 +12240,7 @@
       </w:rPr>
     </w:lvl>
   </w:abstractNum>
-  <w:abstractNum w:abstractNumId="8" w15:restartNumberingAfterBreak="0">
+  <w:abstractNum w:abstractNumId="9" w15:restartNumberingAfterBreak="0">
     <w:nsid w:val="68420B61"/>
     <w:multiLevelType w:val="hybridMultilevel"/>
     <w:tmpl w:val="D63C5DFC"/>
@@ -11903,8 +12352,8 @@
       </w:rPr>
     </w:lvl>
   </w:abstractNum>
-  <w:abstractNum w:abstractNumId="9" w15:restartNumberingAfterBreak="0">
-    <w:nsid w:val="79824EB9"/>
+  <w:abstractNum w:abstractNumId="10" w15:restartNumberingAfterBreak="0">
+    <w:nsid w:val="788B4741"/>
     <w:multiLevelType w:val="hybridMultilevel"/>
     <w:tmpl w:val="D63C5DFC"/>
     <w:lvl w:ilvl="0" w:tplc="FFFFFFFF">
@@ -12015,34 +12464,152 @@
       </w:rPr>
     </w:lvl>
   </w:abstractNum>
+  <w:abstractNum w:abstractNumId="11" w15:restartNumberingAfterBreak="0">
+    <w:nsid w:val="79824EB9"/>
+    <w:multiLevelType w:val="hybridMultilevel"/>
+    <w:tmpl w:val="D63C5DFC"/>
+    <w:lvl w:ilvl="0" w:tplc="FFFFFFFF">
+      <w:start w:val="1"/>
+      <w:numFmt w:val="decimal"/>
+      <w:lvlText w:val="%1"/>
+      <w:lvlJc w:val="left"/>
+      <w:pPr>
+        <w:ind w:left="421" w:hanging="316"/>
+      </w:pPr>
+      <w:rPr>
+        <w:rFonts w:ascii="Arial" w:eastAsia="Arial" w:hAnsi="Arial" w:cs="Arial" w:hint="default"/>
+        <w:b/>
+        <w:bCs/>
+        <w:i w:val="0"/>
+        <w:iCs w:val="0"/>
+        <w:w w:val="101"/>
+        <w:sz w:val="28"/>
+        <w:szCs w:val="28"/>
+      </w:rPr>
+    </w:lvl>
+    <w:lvl w:ilvl="1" w:tplc="FFFFFFFF">
+      <w:numFmt w:val="bullet"/>
+      <w:lvlText w:val="•"/>
+      <w:lvlJc w:val="left"/>
+      <w:pPr>
+        <w:ind w:left="1232" w:hanging="316"/>
+      </w:pPr>
+      <w:rPr>
+        <w:rFonts w:hint="default"/>
+      </w:rPr>
+    </w:lvl>
+    <w:lvl w:ilvl="2" w:tplc="FFFFFFFF">
+      <w:numFmt w:val="bullet"/>
+      <w:lvlText w:val="•"/>
+      <w:lvlJc w:val="left"/>
+      <w:pPr>
+        <w:ind w:left="2045" w:hanging="316"/>
+      </w:pPr>
+      <w:rPr>
+        <w:rFonts w:hint="default"/>
+      </w:rPr>
+    </w:lvl>
+    <w:lvl w:ilvl="3" w:tplc="FFFFFFFF">
+      <w:numFmt w:val="bullet"/>
+      <w:lvlText w:val="•"/>
+      <w:lvlJc w:val="left"/>
+      <w:pPr>
+        <w:ind w:left="2857" w:hanging="316"/>
+      </w:pPr>
+      <w:rPr>
+        <w:rFonts w:hint="default"/>
+      </w:rPr>
+    </w:lvl>
+    <w:lvl w:ilvl="4" w:tplc="FFFFFFFF">
+      <w:numFmt w:val="bullet"/>
+      <w:lvlText w:val="•"/>
+      <w:lvlJc w:val="left"/>
+      <w:pPr>
+        <w:ind w:left="3670" w:hanging="316"/>
+      </w:pPr>
+      <w:rPr>
+        <w:rFonts w:hint="default"/>
+      </w:rPr>
+    </w:lvl>
+    <w:lvl w:ilvl="5" w:tplc="FFFFFFFF">
+      <w:numFmt w:val="bullet"/>
+      <w:lvlText w:val="•"/>
+      <w:lvlJc w:val="left"/>
+      <w:pPr>
+        <w:ind w:left="4482" w:hanging="316"/>
+      </w:pPr>
+      <w:rPr>
+        <w:rFonts w:hint="default"/>
+      </w:rPr>
+    </w:lvl>
+    <w:lvl w:ilvl="6" w:tplc="FFFFFFFF">
+      <w:numFmt w:val="bullet"/>
+      <w:lvlText w:val="•"/>
+      <w:lvlJc w:val="left"/>
+      <w:pPr>
+        <w:ind w:left="5295" w:hanging="316"/>
+      </w:pPr>
+      <w:rPr>
+        <w:rFonts w:hint="default"/>
+      </w:rPr>
+    </w:lvl>
+    <w:lvl w:ilvl="7" w:tplc="FFFFFFFF">
+      <w:numFmt w:val="bullet"/>
+      <w:lvlText w:val="•"/>
+      <w:lvlJc w:val="left"/>
+      <w:pPr>
+        <w:ind w:left="6107" w:hanging="316"/>
+      </w:pPr>
+      <w:rPr>
+        <w:rFonts w:hint="default"/>
+      </w:rPr>
+    </w:lvl>
+    <w:lvl w:ilvl="8" w:tplc="FFFFFFFF">
+      <w:numFmt w:val="bullet"/>
+      <w:lvlText w:val="•"/>
+      <w:lvlJc w:val="left"/>
+      <w:pPr>
+        <w:ind w:left="6920" w:hanging="316"/>
+      </w:pPr>
+      <w:rPr>
+        <w:rFonts w:hint="default"/>
+      </w:rPr>
+    </w:lvl>
+  </w:abstractNum>
   <w:num w:numId="1">
     <w:abstractNumId w:val="0"/>
   </w:num>
   <w:num w:numId="2">
+    <w:abstractNumId w:val="4"/>
+  </w:num>
+  <w:num w:numId="3">
+    <w:abstractNumId w:val="8"/>
+  </w:num>
+  <w:num w:numId="4">
     <w:abstractNumId w:val="3"/>
   </w:num>
-  <w:num w:numId="3">
+  <w:num w:numId="5">
+    <w:abstractNumId w:val="5"/>
+  </w:num>
+  <w:num w:numId="6">
+    <w:abstractNumId w:val="11"/>
+  </w:num>
+  <w:num w:numId="7">
+    <w:abstractNumId w:val="6"/>
+  </w:num>
+  <w:num w:numId="8">
+    <w:abstractNumId w:val="9"/>
+  </w:num>
+  <w:num w:numId="9">
     <w:abstractNumId w:val="7"/>
   </w:num>
-  <w:num w:numId="4">
+  <w:num w:numId="10">
     <w:abstractNumId w:val="2"/>
   </w:num>
-  <w:num w:numId="5">
-    <w:abstractNumId w:val="4"/>
+  <w:num w:numId="11">
+    <w:abstractNumId w:val="10"/>
   </w:num>
-  <w:num w:numId="6">
-    <w:abstractNumId w:val="9"/>
-  </w:num>
-  <w:num w:numId="7">
-    <w:abstractNumId w:val="5"/>
-  </w:num>
-  <w:num w:numId="8">
-    <w:abstractNumId w:val="8"/>
-  </w:num>
-  <w:num w:numId="9">
-    <w:abstractNumId w:val="6"/>
-  </w:num>
-  <w:num w:numId="10">
+  <w:num w:numId="12">
     <w:abstractNumId w:val="1"/>
   </w:num>
 </w:numbering>

</xml_diff>

<commit_message>
added litrature study to the repport
</commit_message>
<xml_diff>
--- a/iv1351-report-Lucas_Larsson.docx
+++ b/iv1351-report-Lucas_Larsson.docx
@@ -315,190 +315,155 @@
     <w:p>
       <w:pPr>
         <w:pStyle w:val="BodyText"/>
-        <w:rPr>
-          <w:sz w:val="24"/>
-        </w:rPr>
-      </w:pPr>
-      <w:r>
-        <w:rPr>
-          <w:w w:val="110"/>
-        </w:rPr>
-        <w:t xml:space="preserve">This section must prove that you collected sufficient knowledge before starting </w:t>
+      </w:pPr>
+      <w:r>
+        <w:t xml:space="preserve">Literature study is included as one section for all 4 tasks, </w:t>
+      </w:r>
+      <w:r>
+        <w:t>first I am going to list general literature and then task specific.</w:t>
+      </w:r>
+    </w:p>
+    <w:p>
+      <w:pPr>
+        <w:pStyle w:val="BodyText"/>
+      </w:pPr>
+      <w:r>
+        <w:t>General:</w:t>
+      </w:r>
+    </w:p>
+    <w:p>
+      <w:pPr>
+        <w:pStyle w:val="BodyText"/>
+        <w:numPr>
+          <w:ilvl w:val="0"/>
+          <w:numId w:val="27"/>
+        </w:numPr>
+      </w:pPr>
+      <w:r>
+        <w:t xml:space="preserve">Canvas webpage. </w:t>
+      </w:r>
+      <w:hyperlink r:id="rId7" w:history="1">
+        <w:r>
+          <w:rPr>
+            <w:rStyle w:val="Hyperlink"/>
+          </w:rPr>
+          <w:t>link</w:t>
+        </w:r>
+      </w:hyperlink>
+    </w:p>
+    <w:p>
+      <w:pPr>
+        <w:pStyle w:val="BodyText"/>
+        <w:numPr>
+          <w:ilvl w:val="0"/>
+          <w:numId w:val="27"/>
+        </w:numPr>
+      </w:pPr>
+      <w:r>
+        <w:t>Fundamentals of database systems 7</w:t>
+      </w:r>
+      <w:r>
+        <w:rPr>
+          <w:vertAlign w:val="superscript"/>
+        </w:rPr>
+        <w:t>th</w:t>
+      </w:r>
+      <w:r>
+        <w:t xml:space="preserve"> edition, </w:t>
       </w:r>
       <w:proofErr w:type="spellStart"/>
       <w:r>
-        <w:rPr>
-          <w:w w:val="110"/>
-        </w:rPr>
-        <w:t>devel</w:t>
+        <w:t>Elmasri</w:t>
       </w:r>
       <w:proofErr w:type="spellEnd"/>
       <w:r>
-        <w:rPr>
-          <w:w w:val="110"/>
-        </w:rPr>
-        <w:t>-</w:t>
-      </w:r>
-      <w:r>
-        <w:rPr>
-          <w:spacing w:val="1"/>
-          <w:w w:val="110"/>
-        </w:rPr>
+        <w:t xml:space="preserve"> and </w:t>
+      </w:r>
+      <w:proofErr w:type="spellStart"/>
+      <w:r>
+        <w:t>Navathe</w:t>
+      </w:r>
+      <w:proofErr w:type="spellEnd"/>
+      <w:r>
+        <w:t xml:space="preserve">. </w:t>
+      </w:r>
+    </w:p>
+    <w:p>
+      <w:pPr>
+        <w:pStyle w:val="BodyText"/>
+        <w:numPr>
+          <w:ilvl w:val="0"/>
+          <w:numId w:val="27"/>
+        </w:numPr>
+      </w:pPr>
+      <w:r>
+        <w:t xml:space="preserve">PostgreSQL documentation. </w:t>
+      </w:r>
+      <w:hyperlink r:id="rId8" w:history="1">
+        <w:r>
+          <w:rPr>
+            <w:rStyle w:val="Hyperlink"/>
+          </w:rPr>
+          <w:t>link</w:t>
+        </w:r>
+      </w:hyperlink>
+      <w:r>
         <w:t xml:space="preserve"> </w:t>
       </w:r>
-      <w:proofErr w:type="spellStart"/>
+    </w:p>
+    <w:p>
+      <w:pPr>
+        <w:pStyle w:val="BodyText"/>
+      </w:pPr>
+    </w:p>
+    <w:p>
+      <w:pPr>
+        <w:pStyle w:val="BodyText"/>
+      </w:pPr>
+      <w:r>
+        <w:t xml:space="preserve">Task specific resources: </w:t>
+      </w:r>
+    </w:p>
+    <w:p>
+      <w:pPr>
+        <w:pStyle w:val="BodyText"/>
+        <w:numPr>
+          <w:ilvl w:val="0"/>
+          <w:numId w:val="27"/>
+        </w:numPr>
+      </w:pPr>
+      <w:r>
+        <w:t>Task 1 didn’t require anything specific besides the general resources listed above, a very helpful resource was the lectures given by Leif, and the course literature for the inheritance part.</w:t>
+      </w:r>
+    </w:p>
+    <w:p>
+      <w:pPr>
+        <w:pStyle w:val="BodyText"/>
+        <w:numPr>
+          <w:ilvl w:val="0"/>
+          <w:numId w:val="27"/>
+        </w:numPr>
+      </w:pPr>
+      <w:r>
+        <w:t xml:space="preserve">Task 2 same here as well the best help here was from the lecture given by our awesome teacher, it is </w:t>
+      </w:r>
       <w:proofErr w:type="gramStart"/>
       <w:r>
-        <w:rPr>
-          <w:w w:val="110"/>
-        </w:rPr>
-        <w:t>opment</w:t>
-      </w:r>
-      <w:proofErr w:type="spellEnd"/>
-      <w:r>
-        <w:rPr>
-          <w:w w:val="110"/>
-        </w:rPr>
-        <w:t>,  instead</w:t>
+        <w:t>really easy</w:t>
       </w:r>
       <w:proofErr w:type="gramEnd"/>
       <w:r>
-        <w:rPr>
-          <w:w w:val="110"/>
-        </w:rPr>
-        <w:t xml:space="preserve"> of just hacking away without knowing how to complete a task.  State</w:t>
-      </w:r>
-      <w:r>
-        <w:rPr>
-          <w:spacing w:val="1"/>
-          <w:w w:val="110"/>
-        </w:rPr>
-        <w:t xml:space="preserve"> </w:t>
-      </w:r>
-      <w:r>
-        <w:rPr>
-          <w:w w:val="110"/>
-        </w:rPr>
-        <w:t>what you have read</w:t>
-      </w:r>
-      <w:r>
-        <w:rPr>
-          <w:spacing w:val="1"/>
-          <w:w w:val="110"/>
-        </w:rPr>
-        <w:t xml:space="preserve"> </w:t>
-      </w:r>
-      <w:r>
-        <w:rPr>
-          <w:w w:val="110"/>
-        </w:rPr>
-        <w:t>and briefly</w:t>
-      </w:r>
-      <w:r>
-        <w:rPr>
-          <w:spacing w:val="1"/>
-          <w:w w:val="110"/>
-        </w:rPr>
-        <w:t xml:space="preserve"> </w:t>
-      </w:r>
-      <w:r>
-        <w:rPr>
-          <w:w w:val="110"/>
-        </w:rPr>
-        <w:t xml:space="preserve">summarize what you have learned.  It </w:t>
-      </w:r>
-      <w:proofErr w:type="gramStart"/>
-      <w:r>
-        <w:rPr>
-          <w:w w:val="110"/>
-        </w:rPr>
-        <w:t>is  your</w:t>
-      </w:r>
-      <w:proofErr w:type="gramEnd"/>
-      <w:r>
-        <w:rPr>
-          <w:w w:val="110"/>
-        </w:rPr>
-        <w:t xml:space="preserve"> choice  if</w:t>
-      </w:r>
-      <w:r>
-        <w:rPr>
-          <w:spacing w:val="1"/>
-          <w:w w:val="110"/>
-        </w:rPr>
-        <w:t xml:space="preserve"> </w:t>
-      </w:r>
-      <w:r>
-        <w:rPr>
-          <w:w w:val="110"/>
-        </w:rPr>
-        <w:t>you include literature study for all tasks in the same section, or if you divide this section</w:t>
-      </w:r>
-      <w:r>
-        <w:rPr>
-          <w:spacing w:val="1"/>
-          <w:w w:val="110"/>
-        </w:rPr>
-        <w:t xml:space="preserve"> </w:t>
-      </w:r>
-      <w:r>
-        <w:rPr>
-          <w:w w:val="110"/>
-        </w:rPr>
-        <w:t>into</w:t>
-      </w:r>
-      <w:r>
-        <w:rPr>
-          <w:spacing w:val="10"/>
-          <w:w w:val="110"/>
-        </w:rPr>
-        <w:t xml:space="preserve"> </w:t>
-      </w:r>
-      <w:r>
-        <w:rPr>
-          <w:w w:val="110"/>
-        </w:rPr>
-        <w:t>one</w:t>
-      </w:r>
-      <w:r>
-        <w:rPr>
-          <w:spacing w:val="10"/>
-          <w:w w:val="110"/>
-        </w:rPr>
-        <w:t xml:space="preserve"> </w:t>
-      </w:r>
-      <w:r>
-        <w:rPr>
-          <w:w w:val="110"/>
-        </w:rPr>
-        <w:t>subsection</w:t>
-      </w:r>
-      <w:r>
-        <w:rPr>
-          <w:spacing w:val="11"/>
-          <w:w w:val="110"/>
-        </w:rPr>
-        <w:t xml:space="preserve"> </w:t>
-      </w:r>
-      <w:r>
-        <w:rPr>
-          <w:w w:val="110"/>
-        </w:rPr>
-        <w:t>per</w:t>
-      </w:r>
-      <w:r>
-        <w:rPr>
-          <w:spacing w:val="10"/>
-          <w:w w:val="110"/>
-        </w:rPr>
-        <w:t xml:space="preserve"> </w:t>
-      </w:r>
-      <w:r>
-        <w:rPr>
-          <w:w w:val="110"/>
-        </w:rPr>
-        <w:t>task.</w:t>
-      </w:r>
+        <w:t xml:space="preserve"> to follow and divided into small information dense videos.  </w:t>
+      </w:r>
+    </w:p>
+    <w:p>
+      <w:pPr>
+        <w:pStyle w:val="BodyText"/>
+        <w:numPr>
+          <w:ilvl w:val="0"/>
+          <w:numId w:val="27"/>
+        </w:numPr>
+      </w:pPr>
     </w:p>
     <w:p>
       <w:pPr>
@@ -1163,7 +1128,7 @@
                     <pic:cNvPicPr/>
                   </pic:nvPicPr>
                   <pic:blipFill>
-                    <a:blip r:embed="rId7" cstate="print">
+                    <a:blip r:embed="rId9" cstate="print">
                       <a:extLst>
                         <a:ext uri="{28A0092B-C50C-407E-A947-70E740481C1C}">
                           <a14:useLocalDpi xmlns:a14="http://schemas.microsoft.com/office/drawing/2010/main" val="0"/>
@@ -1416,7 +1381,7 @@
       <w:r>
         <w:t xml:space="preserve">All information listed in sections 1.1 and 1.2 on the project website on canvas </w:t>
       </w:r>
-      <w:hyperlink r:id="rId8" w:history="1">
+      <w:hyperlink r:id="rId10" w:history="1">
         <w:r>
           <w:rPr>
             <w:rStyle w:val="Hyperlink"/>
@@ -2125,7 +2090,7 @@
                     <pic:cNvPicPr/>
                   </pic:nvPicPr>
                   <pic:blipFill>
-                    <a:blip r:embed="rId9" cstate="print">
+                    <a:blip r:embed="rId11" cstate="print">
                       <a:extLst>
                         <a:ext uri="{28A0092B-C50C-407E-A947-70E740481C1C}">
                           <a14:useLocalDpi xmlns:a14="http://schemas.microsoft.com/office/drawing/2010/main" val="0"/>
@@ -3050,13 +3015,27 @@
         </w:rPr>
         <w:t xml:space="preserve"> in the following </w:t>
       </w:r>
-      <w:hyperlink r:id="rId10" w:history="1">
+      <w:hyperlink r:id="rId12" w:history="1">
         <w:r>
           <w:rPr>
             <w:rStyle w:val="Hyperlink"/>
             <w:w w:val="115"/>
           </w:rPr>
-          <w:t>link</w:t>
+          <w:t>li</w:t>
+        </w:r>
+        <w:r>
+          <w:rPr>
+            <w:rStyle w:val="Hyperlink"/>
+            <w:w w:val="115"/>
+          </w:rPr>
+          <w:t>n</w:t>
+        </w:r>
+        <w:r>
+          <w:rPr>
+            <w:rStyle w:val="Hyperlink"/>
+            <w:w w:val="115"/>
+          </w:rPr>
+          <w:t>k</w:t>
         </w:r>
       </w:hyperlink>
       <w:r>
@@ -3126,7 +3105,7 @@
                     <pic:cNvPicPr/>
                   </pic:nvPicPr>
                   <pic:blipFill>
-                    <a:blip r:embed="rId11" cstate="print">
+                    <a:blip r:embed="rId13" cstate="print">
                       <a:extLst>
                         <a:ext uri="{28A0092B-C50C-407E-A947-70E740481C1C}">
                           <a14:useLocalDpi xmlns:a14="http://schemas.microsoft.com/office/drawing/2010/main" val="0"/>
@@ -3215,7 +3194,7 @@
                     <pic:cNvPicPr/>
                   </pic:nvPicPr>
                   <pic:blipFill>
-                    <a:blip r:embed="rId12" cstate="print">
+                    <a:blip r:embed="rId14" cstate="print">
                       <a:extLst>
                         <a:ext uri="{28A0092B-C50C-407E-A947-70E740481C1C}">
                           <a14:useLocalDpi xmlns:a14="http://schemas.microsoft.com/office/drawing/2010/main" val="0"/>
@@ -3310,7 +3289,7 @@
                     <pic:cNvPicPr/>
                   </pic:nvPicPr>
                   <pic:blipFill>
-                    <a:blip r:embed="rId13" cstate="print">
+                    <a:blip r:embed="rId15" cstate="print">
                       <a:extLst>
                         <a:ext uri="{28A0092B-C50C-407E-A947-70E740481C1C}">
                           <a14:useLocalDpi xmlns:a14="http://schemas.microsoft.com/office/drawing/2010/main" val="0"/>
@@ -3393,7 +3372,7 @@
                     <pic:cNvPicPr/>
                   </pic:nvPicPr>
                   <pic:blipFill>
-                    <a:blip r:embed="rId14" cstate="print">
+                    <a:blip r:embed="rId16" cstate="print">
                       <a:extLst>
                         <a:ext uri="{28A0092B-C50C-407E-A947-70E740481C1C}">
                           <a14:useLocalDpi xmlns:a14="http://schemas.microsoft.com/office/drawing/2010/main" val="0"/>
@@ -3577,7 +3556,7 @@
                     <pic:cNvPicPr/>
                   </pic:nvPicPr>
                   <pic:blipFill>
-                    <a:blip r:embed="rId15" cstate="print">
+                    <a:blip r:embed="rId17" cstate="print">
                       <a:extLst>
                         <a:ext uri="{28A0092B-C50C-407E-A947-70E740481C1C}">
                           <a14:useLocalDpi xmlns:a14="http://schemas.microsoft.com/office/drawing/2010/main" val="0"/>
@@ -3714,7 +3693,7 @@
                     <pic:cNvPicPr/>
                   </pic:nvPicPr>
                   <pic:blipFill>
-                    <a:blip r:embed="rId16" cstate="print">
+                    <a:blip r:embed="rId18" cstate="print">
                       <a:extLst>
                         <a:ext uri="{28A0092B-C50C-407E-A947-70E740481C1C}">
                           <a14:useLocalDpi xmlns:a14="http://schemas.microsoft.com/office/drawing/2010/main" val="0"/>
@@ -3815,7 +3794,7 @@
                     <pic:cNvPicPr/>
                   </pic:nvPicPr>
                   <pic:blipFill>
-                    <a:blip r:embed="rId17" cstate="print">
+                    <a:blip r:embed="rId19" cstate="print">
                       <a:extLst>
                         <a:ext uri="{28A0092B-C50C-407E-A947-70E740481C1C}">
                           <a14:useLocalDpi xmlns:a14="http://schemas.microsoft.com/office/drawing/2010/main" val="0"/>
@@ -3910,7 +3889,7 @@
                     <pic:cNvPicPr/>
                   </pic:nvPicPr>
                   <pic:blipFill>
-                    <a:blip r:embed="rId18" cstate="print">
+                    <a:blip r:embed="rId20" cstate="print">
                       <a:extLst>
                         <a:ext uri="{28A0092B-C50C-407E-A947-70E740481C1C}">
                           <a14:useLocalDpi xmlns:a14="http://schemas.microsoft.com/office/drawing/2010/main" val="0"/>
@@ -4079,7 +4058,7 @@
                     <pic:cNvPicPr/>
                   </pic:nvPicPr>
                   <pic:blipFill>
-                    <a:blip r:embed="rId19" cstate="print">
+                    <a:blip r:embed="rId21" cstate="print">
                       <a:extLst>
                         <a:ext uri="{28A0092B-C50C-407E-A947-70E740481C1C}">
                           <a14:useLocalDpi xmlns:a14="http://schemas.microsoft.com/office/drawing/2010/main" val="0"/>
@@ -4261,10 +4240,10 @@
           <w:w w:val="115"/>
         </w:rPr>
         <w:drawing>
-          <wp:inline distT="0" distB="0" distL="0" distR="0" wp14:anchorId="7D19D849" wp14:editId="11F333D8">
-            <wp:extent cx="5429250" cy="2313940"/>
-            <wp:effectExtent l="0" t="0" r="6350" b="0"/>
-            <wp:docPr id="21" name="Picture 21" descr="Text&#10;&#10;Description automatically generated"/>
+          <wp:inline distT="0" distB="0" distL="0" distR="0" wp14:anchorId="7D19D849" wp14:editId="7768F623">
+            <wp:extent cx="5429250" cy="2177834"/>
+            <wp:effectExtent l="0" t="0" r="0" b="0"/>
+            <wp:docPr id="21" name="Picture 21"/>
             <wp:cNvGraphicFramePr>
               <a:graphicFrameLocks xmlns:a="http://schemas.openxmlformats.org/drawingml/2006/main" noChangeAspect="1"/>
             </wp:cNvGraphicFramePr>
@@ -4272,11 +4251,11 @@
               <a:graphicData uri="http://schemas.openxmlformats.org/drawingml/2006/picture">
                 <pic:pic xmlns:pic="http://schemas.openxmlformats.org/drawingml/2006/picture">
                   <pic:nvPicPr>
-                    <pic:cNvPr id="21" name="Picture 21" descr="Text&#10;&#10;Description automatically generated"/>
+                    <pic:cNvPr id="21" name="Picture 21"/>
                     <pic:cNvPicPr/>
                   </pic:nvPicPr>
                   <pic:blipFill>
-                    <a:blip r:embed="rId20" cstate="print">
+                    <a:blip r:embed="rId22" cstate="print">
                       <a:extLst>
                         <a:ext uri="{28A0092B-C50C-407E-A947-70E740481C1C}">
                           <a14:useLocalDpi xmlns:a14="http://schemas.microsoft.com/office/drawing/2010/main" val="0"/>
@@ -4290,7 +4269,7 @@
                   <pic:spPr>
                     <a:xfrm>
                       <a:off x="0" y="0"/>
-                      <a:ext cx="5429250" cy="2313940"/>
+                      <a:ext cx="5429250" cy="2177834"/>
                     </a:xfrm>
                     <a:prstGeom prst="rect">
                       <a:avLst/>
@@ -4389,7 +4368,6 @@
         <w:rPr>
           <w:w w:val="115"/>
         </w:rPr>
-        <w:lastRenderedPageBreak/>
         <w:t>page</w:t>
       </w:r>
       <w:proofErr w:type="gramEnd"/>
@@ -4527,7 +4505,7 @@
         </w:rPr>
         <w:t>. (</w:t>
       </w:r>
-      <w:hyperlink r:id="rId21" w:history="1">
+      <w:hyperlink r:id="rId23" w:history="1">
         <w:r>
           <w:rPr>
             <w:rStyle w:val="Hyperlink"/>
@@ -4587,7 +4565,7 @@
                     <pic:cNvPicPr/>
                   </pic:nvPicPr>
                   <pic:blipFill>
-                    <a:blip r:embed="rId22">
+                    <a:blip r:embed="rId24">
                       <a:extLst>
                         <a:ext uri="{28A0092B-C50C-407E-A947-70E740481C1C}">
                           <a14:useLocalDpi xmlns:a14="http://schemas.microsoft.com/office/drawing/2010/main" val="0"/>
@@ -4880,20 +4858,6 @@
       <w:pPr>
         <w:pStyle w:val="BodyText"/>
       </w:pPr>
-      <w:r>
-        <w:t xml:space="preserve">Furthermore </w:t>
-      </w:r>
-      <w:r>
-        <w:t xml:space="preserve">are </w:t>
-      </w:r>
-      <w:proofErr w:type="gramStart"/>
-      <w:r>
-        <w:t>the  inheritance</w:t>
-      </w:r>
-      <w:proofErr w:type="gramEnd"/>
-      <w:r>
-        <w:t xml:space="preserve"> </w:t>
-      </w:r>
     </w:p>
     <w:p>
       <w:pPr>
@@ -4962,16 +4926,218 @@
       <w:r>
         <w:t xml:space="preserve"> JetBrains IntelliJ and Data </w:t>
       </w:r>
+      <w:r>
+        <w:t>Grip, no</w:t>
+      </w:r>
+      <w:r>
+        <w:t xml:space="preserve"> reason other than I am used to them and have already the whole project in them</w:t>
+      </w:r>
+      <w:r>
+        <w:t xml:space="preserve">. </w:t>
+      </w:r>
+    </w:p>
+    <w:p/>
+    <w:p>
+      <w:r>
+        <w:t xml:space="preserve">Our project group aimed for the high grades so we designed out application using the </w:t>
+      </w:r>
+      <w:r>
+        <w:t xml:space="preserve">MVC </w:t>
+      </w:r>
       <w:proofErr w:type="gramStart"/>
       <w:r>
-        <w:t xml:space="preserve">Grip,  </w:t>
-      </w:r>
-      <w:r>
-        <w:t>no</w:t>
+        <w:t>pattern</w:t>
+      </w:r>
+      <w:r>
+        <w:t>,  both</w:t>
       </w:r>
       <w:proofErr w:type="gramEnd"/>
       <w:r>
-        <w:t xml:space="preserve"> reason other than I am used to them and have already the whole project in them, </w:t>
+        <w:t xml:space="preserve"> project members have had the course IV1350 which helped a lot in regard for the </w:t>
+      </w:r>
+      <w:r>
+        <w:t xml:space="preserve">applications design and build. </w:t>
+      </w:r>
+    </w:p>
+    <w:p/>
+    <w:p>
+      <w:r>
+        <w:t xml:space="preserve">First step we did was to start the design on a white board and figure out which classes we need and what are the methods that will be used and then what methods are used in more than one place to avoid repetitive code for a cleaner more efficient program. After figuring out the necessary classes we designed the SQL queries that would be sent from the program to the database. </w:t>
+      </w:r>
+    </w:p>
+    <w:p/>
+    <w:p>
+      <w:r>
+        <w:t>Last step was to go to square one and watch a lecture on database application given by ou</w:t>
+      </w:r>
+      <w:r>
+        <w:t>r</w:t>
+      </w:r>
+      <w:r>
+        <w:t xml:space="preserve"> teacher </w:t>
+      </w:r>
+      <w:proofErr w:type="spellStart"/>
+      <w:r>
+        <w:t>Lief</w:t>
+      </w:r>
+      <w:proofErr w:type="spellEnd"/>
+      <w:r>
+        <w:t>, this was to have an idea on how a database would connect with a program</w:t>
+      </w:r>
+      <w:r>
+        <w:t xml:space="preserve"> and to have a general idea of the program designed. After that we just got to work wrote the methods and checked the connection, once the first query worked the rest was easy to fix. </w:t>
+      </w:r>
+    </w:p>
+    <w:p/>
+    <w:p>
+      <w:r>
+        <w:t>This is the list written by us on what functionality the application would need to have.</w:t>
+      </w:r>
+    </w:p>
+    <w:p/>
+    <w:p>
+      <w:pPr>
+        <w:pStyle w:val="ListParagraph"/>
+        <w:numPr>
+          <w:ilvl w:val="0"/>
+          <w:numId w:val="26"/>
+        </w:numPr>
+        <w:spacing w:before="33" w:line="206" w:lineRule="auto"/>
+        <w:ind w:right="103"/>
+        <w:jc w:val="both"/>
+      </w:pPr>
+      <w:r>
+        <w:rPr>
+          <w:w w:val="115"/>
+        </w:rPr>
+        <w:t xml:space="preserve">The user should be able to </w:t>
+      </w:r>
+      <w:r>
+        <w:rPr>
+          <w:b/>
+          <w:bCs/>
+          <w:w w:val="115"/>
+        </w:rPr>
+        <w:t>list all</w:t>
+      </w:r>
+      <w:r>
+        <w:rPr>
+          <w:w w:val="115"/>
+        </w:rPr>
+        <w:t xml:space="preserve"> the available instruments to rent of a certain kind. </w:t>
+      </w:r>
+      <w:r>
+        <w:rPr>
+          <w:w w:val="115"/>
+        </w:rPr>
+        <w:t xml:space="preserve">The user should be displayed with the following information: </w:t>
+      </w:r>
+      <w:r>
+        <w:rPr>
+          <w:b/>
+          <w:bCs/>
+          <w:w w:val="115"/>
+        </w:rPr>
+        <w:t>brand</w:t>
+      </w:r>
+      <w:r>
+        <w:rPr>
+          <w:w w:val="115"/>
+        </w:rPr>
+        <w:t xml:space="preserve"> and </w:t>
+      </w:r>
+      <w:r>
+        <w:rPr>
+          <w:b/>
+          <w:bCs/>
+          <w:w w:val="115"/>
+        </w:rPr>
+        <w:t>price.</w:t>
+      </w:r>
+    </w:p>
+    <w:p>
+      <w:pPr>
+        <w:pStyle w:val="ListParagraph"/>
+        <w:spacing w:before="33" w:line="206" w:lineRule="auto"/>
+        <w:ind w:left="683" w:right="103" w:firstLine="0"/>
+        <w:jc w:val="both"/>
+      </w:pPr>
+    </w:p>
+    <w:p>
+      <w:pPr>
+        <w:pStyle w:val="ListParagraph"/>
+        <w:numPr>
+          <w:ilvl w:val="0"/>
+          <w:numId w:val="26"/>
+        </w:numPr>
+        <w:spacing w:before="33" w:line="206" w:lineRule="auto"/>
+        <w:ind w:right="103"/>
+        <w:jc w:val="both"/>
+      </w:pPr>
+      <w:r>
+        <w:rPr>
+          <w:w w:val="115"/>
+        </w:rPr>
+        <w:t xml:space="preserve">The user should be able to </w:t>
+      </w:r>
+      <w:r>
+        <w:rPr>
+          <w:b/>
+          <w:bCs/>
+          <w:w w:val="115"/>
+        </w:rPr>
+        <w:t>rent an instrument</w:t>
+      </w:r>
+      <w:r>
+        <w:rPr>
+          <w:w w:val="115"/>
+        </w:rPr>
+        <w:t xml:space="preserve"> to a student if the student is eligible to rent an instrument (a student can only rent 2 instruments at a time).</w:t>
+      </w:r>
+    </w:p>
+    <w:p>
+      <w:pPr>
+        <w:spacing w:before="33" w:line="206" w:lineRule="auto"/>
+        <w:ind w:right="103"/>
+        <w:jc w:val="both"/>
+      </w:pPr>
+    </w:p>
+    <w:p>
+      <w:pPr>
+        <w:pStyle w:val="ListParagraph"/>
+        <w:numPr>
+          <w:ilvl w:val="0"/>
+          <w:numId w:val="26"/>
+        </w:numPr>
+        <w:spacing w:before="33" w:line="206" w:lineRule="auto"/>
+        <w:ind w:right="103"/>
+        <w:jc w:val="both"/>
+      </w:pPr>
+      <w:r>
+        <w:rPr>
+          <w:w w:val="115"/>
+        </w:rPr>
+        <w:t xml:space="preserve">The user should be able to </w:t>
+      </w:r>
+      <w:r>
+        <w:rPr>
+          <w:b/>
+          <w:bCs/>
+          <w:w w:val="115"/>
+        </w:rPr>
+        <w:t>terminate an active rent</w:t>
+      </w:r>
+      <w:r>
+        <w:rPr>
+          <w:w w:val="115"/>
+        </w:rPr>
+        <w:t xml:space="preserve"> without deleting data from the database. </w:t>
+      </w:r>
+    </w:p>
+    <w:p/>
+    <w:p>
+      <w:r>
+        <w:t>All the above listed command would have their output in the CLI.</w:t>
       </w:r>
     </w:p>
     <w:p>
@@ -5008,11 +5174,536 @@
       </w:r>
     </w:p>
     <w:p>
-      <w:proofErr w:type="spellStart"/>
-      <w:r>
-        <w:t>ert</w:t>
-      </w:r>
-      <w:proofErr w:type="spellEnd"/>
+      <w:r>
+        <w:t xml:space="preserve">The application can be found the project GitHub repository </w:t>
+      </w:r>
+      <w:hyperlink r:id="rId25" w:history="1">
+        <w:r>
+          <w:rPr>
+            <w:rStyle w:val="Hyperlink"/>
+          </w:rPr>
+          <w:t>here</w:t>
+        </w:r>
+      </w:hyperlink>
+      <w:r>
+        <w:t xml:space="preserve">. </w:t>
+      </w:r>
+    </w:p>
+    <w:p/>
+    <w:p>
+      <w:r>
+        <w:rPr>
+          <w:noProof/>
+        </w:rPr>
+        <w:drawing>
+          <wp:inline distT="0" distB="0" distL="0" distR="0" wp14:anchorId="5EE01E1D" wp14:editId="56F01F7E">
+            <wp:extent cx="5429250" cy="769620"/>
+            <wp:effectExtent l="0" t="0" r="6350" b="5080"/>
+            <wp:docPr id="1" name="Picture 1" descr="Text&#10;&#10;Description automatically generated"/>
+            <wp:cNvGraphicFramePr>
+              <a:graphicFrameLocks xmlns:a="http://schemas.openxmlformats.org/drawingml/2006/main" noChangeAspect="1"/>
+            </wp:cNvGraphicFramePr>
+            <a:graphic xmlns:a="http://schemas.openxmlformats.org/drawingml/2006/main">
+              <a:graphicData uri="http://schemas.openxmlformats.org/drawingml/2006/picture">
+                <pic:pic xmlns:pic="http://schemas.openxmlformats.org/drawingml/2006/picture">
+                  <pic:nvPicPr>
+                    <pic:cNvPr id="9" name="Picture 9" descr="Text&#10;&#10;Description automatically generated"/>
+                    <pic:cNvPicPr/>
+                  </pic:nvPicPr>
+                  <pic:blipFill>
+                    <a:blip r:embed="rId26">
+                      <a:extLst>
+                        <a:ext uri="{28A0092B-C50C-407E-A947-70E740481C1C}">
+                          <a14:useLocalDpi xmlns:a14="http://schemas.microsoft.com/office/drawing/2010/main" val="0"/>
+                        </a:ext>
+                      </a:extLst>
+                    </a:blip>
+                    <a:stretch>
+                      <a:fillRect/>
+                    </a:stretch>
+                  </pic:blipFill>
+                  <pic:spPr>
+                    <a:xfrm>
+                      <a:off x="0" y="0"/>
+                      <a:ext cx="5429250" cy="769620"/>
+                    </a:xfrm>
+                    <a:prstGeom prst="rect">
+                      <a:avLst/>
+                    </a:prstGeom>
+                  </pic:spPr>
+                </pic:pic>
+              </a:graphicData>
+            </a:graphic>
+          </wp:inline>
+        </w:drawing>
+      </w:r>
+    </w:p>
+    <w:p>
+      <w:pPr>
+        <w:ind w:left="1440" w:firstLine="720"/>
+      </w:pPr>
+      <w:r>
+        <w:t>Figure 4.1 a snippet of the CLI.</w:t>
+      </w:r>
+    </w:p>
+    <w:p/>
+    <w:p>
+      <w:r>
+        <w:t xml:space="preserve">Figure 4.1 is the first print out presented for a </w:t>
+      </w:r>
+      <w:proofErr w:type="gramStart"/>
+      <w:r>
+        <w:t>user,</w:t>
+      </w:r>
+      <w:proofErr w:type="gramEnd"/>
+      <w:r>
+        <w:t xml:space="preserve"> it shows the three functions required to be in the application.</w:t>
+      </w:r>
+    </w:p>
+    <w:p/>
+    <w:p>
+      <w:r>
+        <w:rPr>
+          <w:noProof/>
+        </w:rPr>
+        <w:drawing>
+          <wp:inline distT="0" distB="0" distL="0" distR="0" wp14:anchorId="40F79F1F" wp14:editId="00C046BC">
+            <wp:extent cx="5429250" cy="668020"/>
+            <wp:effectExtent l="0" t="0" r="6350" b="5080"/>
+            <wp:docPr id="6" name="Picture 6"/>
+            <wp:cNvGraphicFramePr>
+              <a:graphicFrameLocks xmlns:a="http://schemas.openxmlformats.org/drawingml/2006/main" noChangeAspect="1"/>
+            </wp:cNvGraphicFramePr>
+            <a:graphic xmlns:a="http://schemas.openxmlformats.org/drawingml/2006/main">
+              <a:graphicData uri="http://schemas.openxmlformats.org/drawingml/2006/picture">
+                <pic:pic xmlns:pic="http://schemas.openxmlformats.org/drawingml/2006/picture">
+                  <pic:nvPicPr>
+                    <pic:cNvPr id="10" name="Picture 10"/>
+                    <pic:cNvPicPr/>
+                  </pic:nvPicPr>
+                  <pic:blipFill>
+                    <a:blip r:embed="rId27">
+                      <a:extLst>
+                        <a:ext uri="{28A0092B-C50C-407E-A947-70E740481C1C}">
+                          <a14:useLocalDpi xmlns:a14="http://schemas.microsoft.com/office/drawing/2010/main" val="0"/>
+                        </a:ext>
+                      </a:extLst>
+                    </a:blip>
+                    <a:stretch>
+                      <a:fillRect/>
+                    </a:stretch>
+                  </pic:blipFill>
+                  <pic:spPr>
+                    <a:xfrm>
+                      <a:off x="0" y="0"/>
+                      <a:ext cx="5429250" cy="668020"/>
+                    </a:xfrm>
+                    <a:prstGeom prst="rect">
+                      <a:avLst/>
+                    </a:prstGeom>
+                  </pic:spPr>
+                </pic:pic>
+              </a:graphicData>
+            </a:graphic>
+          </wp:inline>
+        </w:drawing>
+      </w:r>
+    </w:p>
+    <w:p>
+      <w:r>
+        <w:t xml:space="preserve">  </w:t>
+      </w:r>
+      <w:r>
+        <w:t xml:space="preserve">Figure </w:t>
+      </w:r>
+      <w:r>
+        <w:t>4.2 a printout of the output of the function number 1 when called with the augment drums as a</w:t>
+      </w:r>
+      <w:r>
+        <w:t>n</w:t>
+      </w:r>
+      <w:r>
+        <w:t xml:space="preserve"> instrument type. </w:t>
+      </w:r>
+    </w:p>
+    <w:p/>
+    <w:p>
+      <w:r>
+        <w:tab/>
+        <w:t>After preforming the first function the CLI goes back to the list of the functions that can be performed as in figure 4.1, this is achieved using a switch statement.</w:t>
+      </w:r>
+    </w:p>
+    <w:p/>
+    <w:p/>
+    <w:p>
+      <w:r>
+        <w:rPr>
+          <w:noProof/>
+        </w:rPr>
+        <w:drawing>
+          <wp:inline distT="0" distB="0" distL="0" distR="0" wp14:anchorId="0B646A24" wp14:editId="1A2E49B1">
+            <wp:extent cx="5429250" cy="1177925"/>
+            <wp:effectExtent l="0" t="0" r="6350" b="3175"/>
+            <wp:docPr id="7" name="Picture 7" descr="Text&#10;&#10;Description automatically generated"/>
+            <wp:cNvGraphicFramePr>
+              <a:graphicFrameLocks xmlns:a="http://schemas.openxmlformats.org/drawingml/2006/main" noChangeAspect="1"/>
+            </wp:cNvGraphicFramePr>
+            <a:graphic xmlns:a="http://schemas.openxmlformats.org/drawingml/2006/main">
+              <a:graphicData uri="http://schemas.openxmlformats.org/drawingml/2006/picture">
+                <pic:pic xmlns:pic="http://schemas.openxmlformats.org/drawingml/2006/picture">
+                  <pic:nvPicPr>
+                    <pic:cNvPr id="11" name="Picture 11" descr="Text&#10;&#10;Description automatically generated"/>
+                    <pic:cNvPicPr/>
+                  </pic:nvPicPr>
+                  <pic:blipFill>
+                    <a:blip r:embed="rId28">
+                      <a:extLst>
+                        <a:ext uri="{28A0092B-C50C-407E-A947-70E740481C1C}">
+                          <a14:useLocalDpi xmlns:a14="http://schemas.microsoft.com/office/drawing/2010/main" val="0"/>
+                        </a:ext>
+                      </a:extLst>
+                    </a:blip>
+                    <a:stretch>
+                      <a:fillRect/>
+                    </a:stretch>
+                  </pic:blipFill>
+                  <pic:spPr>
+                    <a:xfrm>
+                      <a:off x="0" y="0"/>
+                      <a:ext cx="5429250" cy="1177925"/>
+                    </a:xfrm>
+                    <a:prstGeom prst="rect">
+                      <a:avLst/>
+                    </a:prstGeom>
+                  </pic:spPr>
+                </pic:pic>
+              </a:graphicData>
+            </a:graphic>
+          </wp:inline>
+        </w:drawing>
+      </w:r>
+    </w:p>
+    <w:p>
+      <w:pPr>
+        <w:ind w:firstLine="720"/>
+      </w:pPr>
+      <w:r>
+        <w:t>Figure 4.</w:t>
+      </w:r>
+      <w:r>
+        <w:t>3</w:t>
+      </w:r>
+      <w:r>
+        <w:t xml:space="preserve"> is a screen shot showing the how the second function is performed.</w:t>
+      </w:r>
+    </w:p>
+    <w:p/>
+    <w:p>
+      <w:r>
+        <w:t>The user inputs the command rent and then their student id followed by the id of the instrument they wish to rent, as shown in line number 2 figure 4.1.</w:t>
+      </w:r>
+    </w:p>
+    <w:p>
+      <w:r>
+        <w:t xml:space="preserve">They are then presented with a sentence asking them to confirm the rent or deny, if they deny nothing happens and if they confirm the database is updated. Figure 4.4 shows a printout after a successful rent. </w:t>
+      </w:r>
+    </w:p>
+    <w:p/>
+    <w:p/>
+    <w:p>
+      <w:r>
+        <w:rPr>
+          <w:noProof/>
+        </w:rPr>
+        <w:drawing>
+          <wp:inline distT="0" distB="0" distL="0" distR="0" wp14:anchorId="025A37A1" wp14:editId="3D4E2E04">
+            <wp:extent cx="5429250" cy="796290"/>
+            <wp:effectExtent l="0" t="0" r="6350" b="3810"/>
+            <wp:docPr id="12" name="Picture 12" descr="Text&#10;&#10;Description automatically generated"/>
+            <wp:cNvGraphicFramePr>
+              <a:graphicFrameLocks xmlns:a="http://schemas.openxmlformats.org/drawingml/2006/main" noChangeAspect="1"/>
+            </wp:cNvGraphicFramePr>
+            <a:graphic xmlns:a="http://schemas.openxmlformats.org/drawingml/2006/main">
+              <a:graphicData uri="http://schemas.openxmlformats.org/drawingml/2006/picture">
+                <pic:pic xmlns:pic="http://schemas.openxmlformats.org/drawingml/2006/picture">
+                  <pic:nvPicPr>
+                    <pic:cNvPr id="12" name="Picture 12" descr="Text&#10;&#10;Description automatically generated"/>
+                    <pic:cNvPicPr/>
+                  </pic:nvPicPr>
+                  <pic:blipFill>
+                    <a:blip r:embed="rId29">
+                      <a:extLst>
+                        <a:ext uri="{28A0092B-C50C-407E-A947-70E740481C1C}">
+                          <a14:useLocalDpi xmlns:a14="http://schemas.microsoft.com/office/drawing/2010/main" val="0"/>
+                        </a:ext>
+                      </a:extLst>
+                    </a:blip>
+                    <a:stretch>
+                      <a:fillRect/>
+                    </a:stretch>
+                  </pic:blipFill>
+                  <pic:spPr>
+                    <a:xfrm>
+                      <a:off x="0" y="0"/>
+                      <a:ext cx="5429250" cy="796290"/>
+                    </a:xfrm>
+                    <a:prstGeom prst="rect">
+                      <a:avLst/>
+                    </a:prstGeom>
+                  </pic:spPr>
+                </pic:pic>
+              </a:graphicData>
+            </a:graphic>
+          </wp:inline>
+        </w:drawing>
+      </w:r>
+    </w:p>
+    <w:p>
+      <w:pPr>
+        <w:ind w:left="720" w:firstLine="720"/>
+      </w:pPr>
+      <w:r>
+        <w:t>Figure 4.</w:t>
+      </w:r>
+      <w:r>
+        <w:t>4</w:t>
+      </w:r>
+      <w:r>
+        <w:t xml:space="preserve"> a printout after a successful rent operation.</w:t>
+      </w:r>
+    </w:p>
+    <w:p/>
+    <w:p/>
+    <w:p>
+      <w:r>
+        <w:rPr>
+          <w:noProof/>
+        </w:rPr>
+        <w:drawing>
+          <wp:inline distT="0" distB="0" distL="0" distR="0" wp14:anchorId="1057EB29" wp14:editId="17E550A0">
+            <wp:extent cx="4775200" cy="635000"/>
+            <wp:effectExtent l="0" t="0" r="0" b="0"/>
+            <wp:docPr id="8" name="Picture 8" descr="Graphical user interface, text&#10;&#10;Description automatically generated"/>
+            <wp:cNvGraphicFramePr>
+              <a:graphicFrameLocks xmlns:a="http://schemas.openxmlformats.org/drawingml/2006/main" noChangeAspect="1"/>
+            </wp:cNvGraphicFramePr>
+            <a:graphic xmlns:a="http://schemas.openxmlformats.org/drawingml/2006/main">
+              <a:graphicData uri="http://schemas.openxmlformats.org/drawingml/2006/picture">
+                <pic:pic xmlns:pic="http://schemas.openxmlformats.org/drawingml/2006/picture">
+                  <pic:nvPicPr>
+                    <pic:cNvPr id="13" name="Picture 13" descr="Graphical user interface, text&#10;&#10;Description automatically generated"/>
+                    <pic:cNvPicPr/>
+                  </pic:nvPicPr>
+                  <pic:blipFill>
+                    <a:blip r:embed="rId30">
+                      <a:extLst>
+                        <a:ext uri="{28A0092B-C50C-407E-A947-70E740481C1C}">
+                          <a14:useLocalDpi xmlns:a14="http://schemas.microsoft.com/office/drawing/2010/main" val="0"/>
+                        </a:ext>
+                      </a:extLst>
+                    </a:blip>
+                    <a:stretch>
+                      <a:fillRect/>
+                    </a:stretch>
+                  </pic:blipFill>
+                  <pic:spPr>
+                    <a:xfrm>
+                      <a:off x="0" y="0"/>
+                      <a:ext cx="4775200" cy="635000"/>
+                    </a:xfrm>
+                    <a:prstGeom prst="rect">
+                      <a:avLst/>
+                    </a:prstGeom>
+                  </pic:spPr>
+                </pic:pic>
+              </a:graphicData>
+            </a:graphic>
+          </wp:inline>
+        </w:drawing>
+      </w:r>
+    </w:p>
+    <w:p>
+      <w:pPr>
+        <w:ind w:firstLine="720"/>
+      </w:pPr>
+      <w:r>
+        <w:t>Figure 4.</w:t>
+      </w:r>
+      <w:r>
+        <w:t>5</w:t>
+      </w:r>
+      <w:r>
+        <w:t xml:space="preserve"> a printout of a successful termination.</w:t>
+      </w:r>
+    </w:p>
+    <w:p/>
+    <w:p>
+      <w:r>
+        <w:t xml:space="preserve">As for the previous command for termination of a rental a student inputs the command terminate followed by the id of the </w:t>
+      </w:r>
+      <w:proofErr w:type="gramStart"/>
+      <w:r>
+        <w:t>instrument</w:t>
+      </w:r>
+      <w:proofErr w:type="gramEnd"/>
+      <w:r>
+        <w:t xml:space="preserve"> </w:t>
+      </w:r>
+      <w:r>
+        <w:t>they want to terminate its rental contract.</w:t>
+      </w:r>
+    </w:p>
+    <w:p/>
+    <w:p/>
+    <w:p>
+      <w:r>
+        <w:t>Figure 4.</w:t>
+      </w:r>
+      <w:r>
+        <w:t>6</w:t>
+      </w:r>
+    </w:p>
+    <w:p/>
+    <w:p>
+      <w:r>
+        <w:t>Figure 4.</w:t>
+      </w:r>
+      <w:r>
+        <w:t>7</w:t>
+      </w:r>
+    </w:p>
+    <w:p>
+      <w:r>
+        <w:t>Figure 4.</w:t>
+      </w:r>
+      <w:r>
+        <w:t>8</w:t>
+      </w:r>
+      <w:r>
+        <w:t xml:space="preserve"> </w:t>
+      </w:r>
+    </w:p>
+    <w:p>
+      <w:r>
+        <w:t>Figure 4.</w:t>
+      </w:r>
+      <w:r>
+        <w:t>9</w:t>
+      </w:r>
+      <w:r>
+        <w:t xml:space="preserve"> </w:t>
+      </w:r>
+    </w:p>
+    <w:p>
+      <w:r>
+        <w:t>Figure 4.</w:t>
+      </w:r>
+      <w:r>
+        <w:t>10</w:t>
+      </w:r>
+      <w:r>
+        <w:t xml:space="preserve"> </w:t>
+      </w:r>
+    </w:p>
+    <w:p>
+      <w:r>
+        <w:t>Figure 4.</w:t>
+      </w:r>
+      <w:r>
+        <w:t>11</w:t>
+      </w:r>
+    </w:p>
+    <w:p>
+      <w:r>
+        <w:t>Figure 4.</w:t>
+      </w:r>
+      <w:r>
+        <w:t>1</w:t>
+      </w:r>
+      <w:r>
+        <w:t xml:space="preserve">2 </w:t>
+      </w:r>
+    </w:p>
+    <w:p>
+      <w:r>
+        <w:t>Figure 4.</w:t>
+      </w:r>
+      <w:r>
+        <w:t>13</w:t>
+      </w:r>
+      <w:r>
+        <w:t xml:space="preserve"> </w:t>
+      </w:r>
+    </w:p>
+    <w:p>
+      <w:r>
+        <w:t>Figure 4.</w:t>
+      </w:r>
+      <w:r>
+        <w:t>14</w:t>
+      </w:r>
+      <w:r>
+        <w:t xml:space="preserve"> </w:t>
+      </w:r>
+    </w:p>
+    <w:p>
+      <w:r>
+        <w:t>Figure 4.</w:t>
+      </w:r>
+      <w:r>
+        <w:t>15</w:t>
+      </w:r>
+    </w:p>
+    <w:p>
+      <w:r>
+        <w:t>Figure 4.</w:t>
+      </w:r>
+      <w:r>
+        <w:t>16</w:t>
+      </w:r>
+    </w:p>
+    <w:p>
+      <w:r>
+        <w:t xml:space="preserve"> </w:t>
+      </w:r>
+    </w:p>
+    <w:p>
+      <w:r>
+        <w:t xml:space="preserve"> </w:t>
+      </w:r>
+    </w:p>
+    <w:p>
+      <w:r>
+        <w:t xml:space="preserve"> </w:t>
+      </w:r>
+    </w:p>
+    <w:p/>
+    <w:p/>
+    <w:p/>
+    <w:p>
+      <w:pPr>
+        <w:pStyle w:val="Heading3"/>
+        <w:rPr>
+          <w:w w:val="115"/>
+        </w:rPr>
+      </w:pPr>
+    </w:p>
+    <w:p>
+      <w:pPr>
+        <w:rPr>
+          <w:rFonts w:asciiTheme="majorHAnsi" w:eastAsiaTheme="majorEastAsia" w:hAnsiTheme="majorHAnsi" w:cstheme="majorBidi"/>
+          <w:color w:val="243F60" w:themeColor="accent1" w:themeShade="7F"/>
+          <w:w w:val="115"/>
+          <w:sz w:val="24"/>
+          <w:szCs w:val="24"/>
+        </w:rPr>
+      </w:pPr>
+      <w:r>
+        <w:rPr>
+          <w:w w:val="115"/>
+        </w:rPr>
+        <w:br w:type="page"/>
+      </w:r>
     </w:p>
     <w:p>
       <w:pPr>
@@ -5023,22 +5714,160 @@
         <w:rPr>
           <w:w w:val="115"/>
         </w:rPr>
+        <w:lastRenderedPageBreak/>
         <w:t xml:space="preserve">6.3 Discussion </w:t>
       </w:r>
       <w:r>
         <w:t xml:space="preserve"> </w:t>
       </w:r>
     </w:p>
-    <w:p>
+    <w:p/>
+    <w:p>
+      <w:r>
+        <w:t xml:space="preserve">After finishing the </w:t>
+      </w:r>
+      <w:r>
+        <w:t>application,</w:t>
+      </w:r>
+      <w:r>
+        <w:t xml:space="preserve"> me and my project partner went over all the criteria need ed to satisfy a </w:t>
+      </w:r>
+      <w:r>
+        <w:t>high-grade</w:t>
+      </w:r>
+      <w:r>
+        <w:t xml:space="preserve"> project and checked that we have met them, requirements include </w:t>
+      </w:r>
+      <w:r>
+        <w:t>implementing the MVC pattern of design which er have done, we do not have any duplicate code, the program is easy to understand and so is the code, as mentioned in the requirements “relatively easy”.</w:t>
+      </w:r>
+    </w:p>
+    <w:p/>
+    <w:p>
+      <w:r>
+        <w:t>As explained in the result section above the application is divided into 5 packages</w:t>
+      </w:r>
+      <w:r>
+        <w:rPr>
+          <w:w w:val="115"/>
+        </w:rPr>
+        <w:t xml:space="preserve"> </w:t>
+      </w:r>
+      <w:r>
+        <w:rPr>
+          <w:w w:val="115"/>
+        </w:rPr>
+        <w:t xml:space="preserve">controller, integration, model, </w:t>
+      </w:r>
+      <w:proofErr w:type="gramStart"/>
+      <w:r>
+        <w:rPr>
+          <w:w w:val="115"/>
+        </w:rPr>
+        <w:t>startup</w:t>
+      </w:r>
+      <w:proofErr w:type="gramEnd"/>
+      <w:r>
+        <w:rPr>
+          <w:w w:val="115"/>
+        </w:rPr>
+        <w:t xml:space="preserve"> and </w:t>
+      </w:r>
+      <w:r>
+        <w:rPr>
+          <w:w w:val="115"/>
+        </w:rPr>
+        <w:t>view.</w:t>
+      </w:r>
+      <w:r>
+        <w:t xml:space="preserve"> </w:t>
+      </w:r>
+      <w:r>
+        <w:t xml:space="preserve">Naming convention for the whole Java application is followed </w:t>
+      </w:r>
+      <w:proofErr w:type="gramStart"/>
+      <w:r>
+        <w:t>i.e.</w:t>
+      </w:r>
+      <w:proofErr w:type="gramEnd"/>
+      <w:r>
+        <w:t xml:space="preserve"> camelCase. </w:t>
+      </w:r>
+    </w:p>
+    <w:p>
+      <w:r>
+        <w:t xml:space="preserve">One flaw is found by my project partner in </w:t>
+      </w:r>
+      <w:r>
+        <w:t>regarded</w:t>
+      </w:r>
+      <w:r>
+        <w:t xml:space="preserve"> for the ACID protocol is in </w:t>
+      </w:r>
+      <w:r>
+        <w:t xml:space="preserve">the function </w:t>
+      </w:r>
       <w:proofErr w:type="spellStart"/>
       <w:r>
-        <w:t>erter</w:t>
+        <w:t>terminateRental</w:t>
       </w:r>
       <w:proofErr w:type="spellEnd"/>
-    </w:p>
+      <w:r>
+        <w:t xml:space="preserve">, the flaw regards the Atomic part, that is a transaction is either executed entirely or not at all, the problem is that we have two separate </w:t>
+      </w:r>
+      <w:proofErr w:type="spellStart"/>
+      <w:r>
+        <w:t>sql</w:t>
+      </w:r>
+      <w:proofErr w:type="spellEnd"/>
+      <w:r>
+        <w:t xml:space="preserve"> statements, first one for archiving the </w:t>
+      </w:r>
+      <w:r>
+        <w:t xml:space="preserve">rental in the </w:t>
+      </w:r>
+      <w:proofErr w:type="spellStart"/>
+      <w:r>
+        <w:t>rental_archive</w:t>
+      </w:r>
+      <w:proofErr w:type="spellEnd"/>
+      <w:r>
+        <w:t xml:space="preserve"> table and the other to update the </w:t>
+      </w:r>
+      <w:proofErr w:type="spellStart"/>
+      <w:r>
+        <w:t>instrument_rental</w:t>
+      </w:r>
+      <w:proofErr w:type="spellEnd"/>
+      <w:r>
+        <w:t xml:space="preserve"> table, solutions for this problem can be either combining the two statements in a one or not committing the first change from the java program until the second </w:t>
+      </w:r>
+      <w:proofErr w:type="spellStart"/>
+      <w:r>
+        <w:t>sql</w:t>
+      </w:r>
+      <w:proofErr w:type="spellEnd"/>
+      <w:r>
+        <w:t xml:space="preserve"> statement is committed, in such a case if the it were to fail in second statement it would just roll back and not commit anything to the </w:t>
+      </w:r>
+      <w:proofErr w:type="spellStart"/>
+      <w:r>
+        <w:t>databse</w:t>
+      </w:r>
+      <w:proofErr w:type="spellEnd"/>
+      <w:r>
+        <w:t>.</w:t>
+      </w:r>
+    </w:p>
+    <w:p>
+      <w:r>
+        <w:t xml:space="preserve"> </w:t>
+      </w:r>
+    </w:p>
+    <w:p/>
     <w:sectPr>
-      <w:headerReference w:type="default" r:id="rId23"/>
-      <w:footerReference w:type="default" r:id="rId24"/>
+      <w:headerReference w:type="default" r:id="rId31"/>
+      <w:footerReference w:type="default" r:id="rId32"/>
       <w:type w:val="continuous"/>
       <w:pgSz w:w="11910" w:h="16840"/>
       <w:pgMar w:top="1660" w:right="1680" w:bottom="2280" w:left="1680" w:header="1276" w:footer="2098" w:gutter="0"/>
@@ -6149,6 +6978,96 @@
     </w:lvl>
   </w:abstractNum>
   <w:abstractNum w:abstractNumId="4" w15:restartNumberingAfterBreak="0">
+    <w:nsid w:val="0D3B502B"/>
+    <w:multiLevelType w:val="hybridMultilevel"/>
+    <w:tmpl w:val="91A855D8"/>
+    <w:lvl w:ilvl="0" w:tplc="3760A5B4">
+      <w:start w:val="1"/>
+      <w:numFmt w:val="decimal"/>
+      <w:lvlText w:val="%1."/>
+      <w:lvlJc w:val="left"/>
+      <w:pPr>
+        <w:ind w:left="683" w:hanging="360"/>
+      </w:pPr>
+      <w:rPr>
+        <w:rFonts w:hint="default"/>
+        <w:w w:val="115"/>
+      </w:rPr>
+    </w:lvl>
+    <w:lvl w:ilvl="1" w:tplc="04090019" w:tentative="1">
+      <w:start w:val="1"/>
+      <w:numFmt w:val="lowerLetter"/>
+      <w:lvlText w:val="%2."/>
+      <w:lvlJc w:val="left"/>
+      <w:pPr>
+        <w:ind w:left="1403" w:hanging="360"/>
+      </w:pPr>
+    </w:lvl>
+    <w:lvl w:ilvl="2" w:tplc="0409001B" w:tentative="1">
+      <w:start w:val="1"/>
+      <w:numFmt w:val="lowerRoman"/>
+      <w:lvlText w:val="%3."/>
+      <w:lvlJc w:val="right"/>
+      <w:pPr>
+        <w:ind w:left="2123" w:hanging="180"/>
+      </w:pPr>
+    </w:lvl>
+    <w:lvl w:ilvl="3" w:tplc="0409000F" w:tentative="1">
+      <w:start w:val="1"/>
+      <w:numFmt w:val="decimal"/>
+      <w:lvlText w:val="%4."/>
+      <w:lvlJc w:val="left"/>
+      <w:pPr>
+        <w:ind w:left="2843" w:hanging="360"/>
+      </w:pPr>
+    </w:lvl>
+    <w:lvl w:ilvl="4" w:tplc="04090019" w:tentative="1">
+      <w:start w:val="1"/>
+      <w:numFmt w:val="lowerLetter"/>
+      <w:lvlText w:val="%5."/>
+      <w:lvlJc w:val="left"/>
+      <w:pPr>
+        <w:ind w:left="3563" w:hanging="360"/>
+      </w:pPr>
+    </w:lvl>
+    <w:lvl w:ilvl="5" w:tplc="0409001B" w:tentative="1">
+      <w:start w:val="1"/>
+      <w:numFmt w:val="lowerRoman"/>
+      <w:lvlText w:val="%6."/>
+      <w:lvlJc w:val="right"/>
+      <w:pPr>
+        <w:ind w:left="4283" w:hanging="180"/>
+      </w:pPr>
+    </w:lvl>
+    <w:lvl w:ilvl="6" w:tplc="0409000F" w:tentative="1">
+      <w:start w:val="1"/>
+      <w:numFmt w:val="decimal"/>
+      <w:lvlText w:val="%7."/>
+      <w:lvlJc w:val="left"/>
+      <w:pPr>
+        <w:ind w:left="5003" w:hanging="360"/>
+      </w:pPr>
+    </w:lvl>
+    <w:lvl w:ilvl="7" w:tplc="04090019" w:tentative="1">
+      <w:start w:val="1"/>
+      <w:numFmt w:val="lowerLetter"/>
+      <w:lvlText w:val="%8."/>
+      <w:lvlJc w:val="left"/>
+      <w:pPr>
+        <w:ind w:left="5723" w:hanging="360"/>
+      </w:pPr>
+    </w:lvl>
+    <w:lvl w:ilvl="8" w:tplc="0409001B" w:tentative="1">
+      <w:start w:val="1"/>
+      <w:numFmt w:val="lowerRoman"/>
+      <w:lvlText w:val="%9."/>
+      <w:lvlJc w:val="right"/>
+      <w:pPr>
+        <w:ind w:left="6443" w:hanging="180"/>
+      </w:pPr>
+    </w:lvl>
+  </w:abstractNum>
+  <w:abstractNum w:abstractNumId="5" w15:restartNumberingAfterBreak="0">
     <w:nsid w:val="0F04323A"/>
     <w:multiLevelType w:val="multilevel"/>
     <w:tmpl w:val="8FAE9CA8"/>
@@ -6270,7 +7189,7 @@
       </w:rPr>
     </w:lvl>
   </w:abstractNum>
-  <w:abstractNum w:abstractNumId="5" w15:restartNumberingAfterBreak="0">
+  <w:abstractNum w:abstractNumId="6" w15:restartNumberingAfterBreak="0">
     <w:nsid w:val="10AF2F7B"/>
     <w:multiLevelType w:val="multilevel"/>
     <w:tmpl w:val="8B6AD914"/>
@@ -6383,7 +7302,7 @@
       </w:rPr>
     </w:lvl>
   </w:abstractNum>
-  <w:abstractNum w:abstractNumId="6" w15:restartNumberingAfterBreak="0">
+  <w:abstractNum w:abstractNumId="7" w15:restartNumberingAfterBreak="0">
     <w:nsid w:val="13FF6151"/>
     <w:multiLevelType w:val="hybridMultilevel"/>
     <w:tmpl w:val="D63C5DFC"/>
@@ -6495,7 +7414,7 @@
       </w:rPr>
     </w:lvl>
   </w:abstractNum>
-  <w:abstractNum w:abstractNumId="7" w15:restartNumberingAfterBreak="0">
+  <w:abstractNum w:abstractNumId="8" w15:restartNumberingAfterBreak="0">
     <w:nsid w:val="150D54B7"/>
     <w:multiLevelType w:val="multilevel"/>
     <w:tmpl w:val="8FAE9CA8"/>
@@ -6617,7 +7536,7 @@
       </w:rPr>
     </w:lvl>
   </w:abstractNum>
-  <w:abstractNum w:abstractNumId="8" w15:restartNumberingAfterBreak="0">
+  <w:abstractNum w:abstractNumId="9" w15:restartNumberingAfterBreak="0">
     <w:nsid w:val="1A765FD0"/>
     <w:multiLevelType w:val="multilevel"/>
     <w:tmpl w:val="F5B601A8"/>
@@ -6739,7 +7658,120 @@
       </w:rPr>
     </w:lvl>
   </w:abstractNum>
-  <w:abstractNum w:abstractNumId="9" w15:restartNumberingAfterBreak="0">
+  <w:abstractNum w:abstractNumId="10" w15:restartNumberingAfterBreak="0">
+    <w:nsid w:val="28464B62"/>
+    <w:multiLevelType w:val="hybridMultilevel"/>
+    <w:tmpl w:val="DDE0833C"/>
+    <w:lvl w:ilvl="0" w:tplc="00D6847A">
+      <w:start w:val="6"/>
+      <w:numFmt w:val="bullet"/>
+      <w:lvlText w:val="-"/>
+      <w:lvlJc w:val="left"/>
+      <w:pPr>
+        <w:ind w:left="720" w:hanging="360"/>
+      </w:pPr>
+      <w:rPr>
+        <w:rFonts w:ascii="PMingLiU" w:eastAsia="PMingLiU" w:hAnsi="PMingLiU" w:cs="PMingLiU" w:hint="eastAsia"/>
+      </w:rPr>
+    </w:lvl>
+    <w:lvl w:ilvl="1" w:tplc="08090003" w:tentative="1">
+      <w:start w:val="1"/>
+      <w:numFmt w:val="bullet"/>
+      <w:lvlText w:val="o"/>
+      <w:lvlJc w:val="left"/>
+      <w:pPr>
+        <w:ind w:left="1440" w:hanging="360"/>
+      </w:pPr>
+      <w:rPr>
+        <w:rFonts w:ascii="Courier New" w:hAnsi="Courier New" w:hint="default"/>
+      </w:rPr>
+    </w:lvl>
+    <w:lvl w:ilvl="2" w:tplc="08090005" w:tentative="1">
+      <w:start w:val="1"/>
+      <w:numFmt w:val="bullet"/>
+      <w:lvlText w:val=""/>
+      <w:lvlJc w:val="left"/>
+      <w:pPr>
+        <w:ind w:left="2160" w:hanging="360"/>
+      </w:pPr>
+      <w:rPr>
+        <w:rFonts w:ascii="Wingdings" w:hAnsi="Wingdings" w:hint="default"/>
+      </w:rPr>
+    </w:lvl>
+    <w:lvl w:ilvl="3" w:tplc="08090001" w:tentative="1">
+      <w:start w:val="1"/>
+      <w:numFmt w:val="bullet"/>
+      <w:lvlText w:val=""/>
+      <w:lvlJc w:val="left"/>
+      <w:pPr>
+        <w:ind w:left="2880" w:hanging="360"/>
+      </w:pPr>
+      <w:rPr>
+        <w:rFonts w:ascii="Symbol" w:hAnsi="Symbol" w:hint="default"/>
+      </w:rPr>
+    </w:lvl>
+    <w:lvl w:ilvl="4" w:tplc="08090003" w:tentative="1">
+      <w:start w:val="1"/>
+      <w:numFmt w:val="bullet"/>
+      <w:lvlText w:val="o"/>
+      <w:lvlJc w:val="left"/>
+      <w:pPr>
+        <w:ind w:left="3600" w:hanging="360"/>
+      </w:pPr>
+      <w:rPr>
+        <w:rFonts w:ascii="Courier New" w:hAnsi="Courier New" w:hint="default"/>
+      </w:rPr>
+    </w:lvl>
+    <w:lvl w:ilvl="5" w:tplc="08090005" w:tentative="1">
+      <w:start w:val="1"/>
+      <w:numFmt w:val="bullet"/>
+      <w:lvlText w:val=""/>
+      <w:lvlJc w:val="left"/>
+      <w:pPr>
+        <w:ind w:left="4320" w:hanging="360"/>
+      </w:pPr>
+      <w:rPr>
+        <w:rFonts w:ascii="Wingdings" w:hAnsi="Wingdings" w:hint="default"/>
+      </w:rPr>
+    </w:lvl>
+    <w:lvl w:ilvl="6" w:tplc="08090001" w:tentative="1">
+      <w:start w:val="1"/>
+      <w:numFmt w:val="bullet"/>
+      <w:lvlText w:val=""/>
+      <w:lvlJc w:val="left"/>
+      <w:pPr>
+        <w:ind w:left="5040" w:hanging="360"/>
+      </w:pPr>
+      <w:rPr>
+        <w:rFonts w:ascii="Symbol" w:hAnsi="Symbol" w:hint="default"/>
+      </w:rPr>
+    </w:lvl>
+    <w:lvl w:ilvl="7" w:tplc="08090003" w:tentative="1">
+      <w:start w:val="1"/>
+      <w:numFmt w:val="bullet"/>
+      <w:lvlText w:val="o"/>
+      <w:lvlJc w:val="left"/>
+      <w:pPr>
+        <w:ind w:left="5760" w:hanging="360"/>
+      </w:pPr>
+      <w:rPr>
+        <w:rFonts w:ascii="Courier New" w:hAnsi="Courier New" w:hint="default"/>
+      </w:rPr>
+    </w:lvl>
+    <w:lvl w:ilvl="8" w:tplc="08090005" w:tentative="1">
+      <w:start w:val="1"/>
+      <w:numFmt w:val="bullet"/>
+      <w:lvlText w:val=""/>
+      <w:lvlJc w:val="left"/>
+      <w:pPr>
+        <w:ind w:left="6480" w:hanging="360"/>
+      </w:pPr>
+      <w:rPr>
+        <w:rFonts w:ascii="Wingdings" w:hAnsi="Wingdings" w:hint="default"/>
+      </w:rPr>
+    </w:lvl>
+  </w:abstractNum>
+  <w:abstractNum w:abstractNumId="11" w15:restartNumberingAfterBreak="0">
     <w:nsid w:val="296F407F"/>
     <w:multiLevelType w:val="multilevel"/>
     <w:tmpl w:val="8FAE9CA8"/>
@@ -6861,7 +7893,7 @@
       </w:rPr>
     </w:lvl>
   </w:abstractNum>
-  <w:abstractNum w:abstractNumId="10" w15:restartNumberingAfterBreak="0">
+  <w:abstractNum w:abstractNumId="12" w15:restartNumberingAfterBreak="0">
     <w:nsid w:val="41825F6A"/>
     <w:multiLevelType w:val="multilevel"/>
     <w:tmpl w:val="44CEFE2E"/>
@@ -6992,7 +8024,7 @@
       </w:rPr>
     </w:lvl>
   </w:abstractNum>
-  <w:abstractNum w:abstractNumId="11" w15:restartNumberingAfterBreak="0">
+  <w:abstractNum w:abstractNumId="13" w15:restartNumberingAfterBreak="0">
     <w:nsid w:val="485D5F41"/>
     <w:multiLevelType w:val="hybridMultilevel"/>
     <w:tmpl w:val="18BEAA88"/>
@@ -7103,7 +8135,7 @@
       </w:rPr>
     </w:lvl>
   </w:abstractNum>
-  <w:abstractNum w:abstractNumId="12" w15:restartNumberingAfterBreak="0">
+  <w:abstractNum w:abstractNumId="14" w15:restartNumberingAfterBreak="0">
     <w:nsid w:val="4A364BA2"/>
     <w:multiLevelType w:val="multilevel"/>
     <w:tmpl w:val="8FAE9CA8"/>
@@ -7225,7 +8257,7 @@
       </w:rPr>
     </w:lvl>
   </w:abstractNum>
-  <w:abstractNum w:abstractNumId="13" w15:restartNumberingAfterBreak="0">
+  <w:abstractNum w:abstractNumId="15" w15:restartNumberingAfterBreak="0">
     <w:nsid w:val="4C180757"/>
     <w:multiLevelType w:val="hybridMultilevel"/>
     <w:tmpl w:val="D63C5DFC"/>
@@ -7337,7 +8369,7 @@
       </w:rPr>
     </w:lvl>
   </w:abstractNum>
-  <w:abstractNum w:abstractNumId="14" w15:restartNumberingAfterBreak="0">
+  <w:abstractNum w:abstractNumId="16" w15:restartNumberingAfterBreak="0">
     <w:nsid w:val="4F8B47DD"/>
     <w:multiLevelType w:val="hybridMultilevel"/>
     <w:tmpl w:val="4AE21D76"/>
@@ -7427,7 +8459,7 @@
       </w:pPr>
     </w:lvl>
   </w:abstractNum>
-  <w:abstractNum w:abstractNumId="15" w15:restartNumberingAfterBreak="0">
+  <w:abstractNum w:abstractNumId="17" w15:restartNumberingAfterBreak="0">
     <w:nsid w:val="50713295"/>
     <w:multiLevelType w:val="hybridMultilevel"/>
     <w:tmpl w:val="D63C5DFC"/>
@@ -7539,7 +8571,7 @@
       </w:rPr>
     </w:lvl>
   </w:abstractNum>
-  <w:abstractNum w:abstractNumId="16" w15:restartNumberingAfterBreak="0">
+  <w:abstractNum w:abstractNumId="18" w15:restartNumberingAfterBreak="0">
     <w:nsid w:val="507B47E5"/>
     <w:multiLevelType w:val="hybridMultilevel"/>
     <w:tmpl w:val="D63C5DFC"/>
@@ -7651,7 +8683,7 @@
       </w:rPr>
     </w:lvl>
   </w:abstractNum>
-  <w:abstractNum w:abstractNumId="17" w15:restartNumberingAfterBreak="0">
+  <w:abstractNum w:abstractNumId="19" w15:restartNumberingAfterBreak="0">
     <w:nsid w:val="555D1B71"/>
     <w:multiLevelType w:val="hybridMultilevel"/>
     <w:tmpl w:val="D63C5DFC"/>
@@ -7763,7 +8795,7 @@
       </w:rPr>
     </w:lvl>
   </w:abstractNum>
-  <w:abstractNum w:abstractNumId="18" w15:restartNumberingAfterBreak="0">
+  <w:abstractNum w:abstractNumId="20" w15:restartNumberingAfterBreak="0">
     <w:nsid w:val="5FDA6F8B"/>
     <w:multiLevelType w:val="multilevel"/>
     <w:tmpl w:val="8FAE9CA8"/>
@@ -7885,7 +8917,7 @@
       </w:rPr>
     </w:lvl>
   </w:abstractNum>
-  <w:abstractNum w:abstractNumId="19" w15:restartNumberingAfterBreak="0">
+  <w:abstractNum w:abstractNumId="21" w15:restartNumberingAfterBreak="0">
     <w:nsid w:val="61413B92"/>
     <w:multiLevelType w:val="multilevel"/>
     <w:tmpl w:val="25B26822"/>
@@ -8007,7 +9039,7 @@
       </w:rPr>
     </w:lvl>
   </w:abstractNum>
-  <w:abstractNum w:abstractNumId="20" w15:restartNumberingAfterBreak="0">
+  <w:abstractNum w:abstractNumId="22" w15:restartNumberingAfterBreak="0">
     <w:nsid w:val="68420B61"/>
     <w:multiLevelType w:val="hybridMultilevel"/>
     <w:tmpl w:val="D63C5DFC"/>
@@ -8119,7 +9151,7 @@
       </w:rPr>
     </w:lvl>
   </w:abstractNum>
-  <w:abstractNum w:abstractNumId="21" w15:restartNumberingAfterBreak="0">
+  <w:abstractNum w:abstractNumId="23" w15:restartNumberingAfterBreak="0">
     <w:nsid w:val="6A9E0065"/>
     <w:multiLevelType w:val="hybridMultilevel"/>
     <w:tmpl w:val="AB72D460"/>
@@ -8209,7 +9241,7 @@
       </w:pPr>
     </w:lvl>
   </w:abstractNum>
-  <w:abstractNum w:abstractNumId="22" w15:restartNumberingAfterBreak="0">
+  <w:abstractNum w:abstractNumId="24" w15:restartNumberingAfterBreak="0">
     <w:nsid w:val="72E20F09"/>
     <w:multiLevelType w:val="multilevel"/>
     <w:tmpl w:val="14E4C78E"/>
@@ -8331,7 +9363,7 @@
       </w:rPr>
     </w:lvl>
   </w:abstractNum>
-  <w:abstractNum w:abstractNumId="23" w15:restartNumberingAfterBreak="0">
+  <w:abstractNum w:abstractNumId="25" w15:restartNumberingAfterBreak="0">
     <w:nsid w:val="788B4741"/>
     <w:multiLevelType w:val="hybridMultilevel"/>
     <w:tmpl w:val="D63C5DFC"/>
@@ -8443,7 +9475,7 @@
       </w:rPr>
     </w:lvl>
   </w:abstractNum>
-  <w:abstractNum w:abstractNumId="24" w15:restartNumberingAfterBreak="0">
+  <w:abstractNum w:abstractNumId="26" w15:restartNumberingAfterBreak="0">
     <w:nsid w:val="79824EB9"/>
     <w:multiLevelType w:val="hybridMultilevel"/>
     <w:tmpl w:val="D63C5DFC"/>
@@ -8559,34 +9591,34 @@
     <w:abstractNumId w:val="0"/>
   </w:num>
   <w:num w:numId="2">
-    <w:abstractNumId w:val="11"/>
+    <w:abstractNumId w:val="13"/>
   </w:num>
   <w:num w:numId="3">
+    <w:abstractNumId w:val="19"/>
+  </w:num>
+  <w:num w:numId="4">
+    <w:abstractNumId w:val="7"/>
+  </w:num>
+  <w:num w:numId="5">
+    <w:abstractNumId w:val="15"/>
+  </w:num>
+  <w:num w:numId="6">
+    <w:abstractNumId w:val="26"/>
+  </w:num>
+  <w:num w:numId="7">
     <w:abstractNumId w:val="17"/>
   </w:num>
-  <w:num w:numId="4">
-    <w:abstractNumId w:val="6"/>
-  </w:num>
-  <w:num w:numId="5">
-    <w:abstractNumId w:val="13"/>
-  </w:num>
-  <w:num w:numId="6">
-    <w:abstractNumId w:val="24"/>
-  </w:num>
-  <w:num w:numId="7">
-    <w:abstractNumId w:val="15"/>
-  </w:num>
   <w:num w:numId="8">
-    <w:abstractNumId w:val="20"/>
+    <w:abstractNumId w:val="22"/>
   </w:num>
   <w:num w:numId="9">
-    <w:abstractNumId w:val="16"/>
+    <w:abstractNumId w:val="18"/>
   </w:num>
   <w:num w:numId="10">
     <w:abstractNumId w:val="3"/>
   </w:num>
   <w:num w:numId="11">
-    <w:abstractNumId w:val="23"/>
+    <w:abstractNumId w:val="25"/>
   </w:num>
   <w:num w:numId="12">
     <w:abstractNumId w:val="1"/>
@@ -8595,40 +9627,46 @@
     <w:abstractNumId w:val="2"/>
   </w:num>
   <w:num w:numId="14">
-    <w:abstractNumId w:val="19"/>
+    <w:abstractNumId w:val="21"/>
   </w:num>
   <w:num w:numId="15">
+    <w:abstractNumId w:val="14"/>
+  </w:num>
+  <w:num w:numId="16">
+    <w:abstractNumId w:val="5"/>
+  </w:num>
+  <w:num w:numId="17">
+    <w:abstractNumId w:val="20"/>
+  </w:num>
+  <w:num w:numId="18">
+    <w:abstractNumId w:val="11"/>
+  </w:num>
+  <w:num w:numId="19">
+    <w:abstractNumId w:val="9"/>
+  </w:num>
+  <w:num w:numId="20">
+    <w:abstractNumId w:val="8"/>
+  </w:num>
+  <w:num w:numId="21">
+    <w:abstractNumId w:val="24"/>
+  </w:num>
+  <w:num w:numId="22">
+    <w:abstractNumId w:val="6"/>
+  </w:num>
+  <w:num w:numId="23">
     <w:abstractNumId w:val="12"/>
   </w:num>
-  <w:num w:numId="16">
+  <w:num w:numId="24">
+    <w:abstractNumId w:val="23"/>
+  </w:num>
+  <w:num w:numId="25">
+    <w:abstractNumId w:val="16"/>
+  </w:num>
+  <w:num w:numId="26">
     <w:abstractNumId w:val="4"/>
   </w:num>
-  <w:num w:numId="17">
-    <w:abstractNumId w:val="18"/>
-  </w:num>
-  <w:num w:numId="18">
-    <w:abstractNumId w:val="9"/>
-  </w:num>
-  <w:num w:numId="19">
-    <w:abstractNumId w:val="8"/>
-  </w:num>
-  <w:num w:numId="20">
-    <w:abstractNumId w:val="7"/>
-  </w:num>
-  <w:num w:numId="21">
-    <w:abstractNumId w:val="22"/>
-  </w:num>
-  <w:num w:numId="22">
-    <w:abstractNumId w:val="5"/>
-  </w:num>
-  <w:num w:numId="23">
+  <w:num w:numId="27">
     <w:abstractNumId w:val="10"/>
-  </w:num>
-  <w:num w:numId="24">
-    <w:abstractNumId w:val="21"/>
-  </w:num>
-  <w:num w:numId="25">
-    <w:abstractNumId w:val="14"/>
   </w:num>
 </w:numbering>
 </file>
@@ -9268,6 +10306,18 @@
       <w:rFonts w:ascii="PMingLiU" w:eastAsia="PMingLiU" w:hAnsi="PMingLiU" w:cs="PMingLiU"/>
     </w:rPr>
   </w:style>
+  <w:style w:type="character" w:styleId="FollowedHyperlink">
+    <w:name w:val="FollowedHyperlink"/>
+    <w:basedOn w:val="DefaultParagraphFont"/>
+    <w:uiPriority w:val="99"/>
+    <w:semiHidden/>
+    <w:unhideWhenUsed/>
+    <w:rsid w:val="00F43F4A"/>
+    <w:rPr>
+      <w:color w:val="800080" w:themeColor="followedHyperlink"/>
+      <w:u w:val="single"/>
+    </w:rPr>
+  </w:style>
 </w:styles>
 </file>
 

</xml_diff>